<commit_message>
adding the fwc person who made the map to the acknowledgements
</commit_message>
<xml_diff>
--- a/Writing/20220807_panhandle_trends.docx
+++ b/Writing/20220807_panhandle_trends.docx
@@ -733,12 +733,21 @@
         </w:rPr>
         <w:t>(</w:t>
       </w:r>
-      <w:r>
-        <w:rPr>
-          <w:rFonts w:cstheme="minorHAnsi"/>
-          <w:szCs w:val="24"/>
-        </w:rPr>
-        <w:t xml:space="preserve">Petes et al. 2012; Pine et al. 2015; Gledhill et al. 2020; Du et al. 2021; </w:t>
+      <w:proofErr w:type="spellStart"/>
+      <w:r>
+        <w:rPr>
+          <w:rFonts w:cstheme="minorHAnsi"/>
+          <w:szCs w:val="24"/>
+        </w:rPr>
+        <w:t>Petes</w:t>
+      </w:r>
+      <w:proofErr w:type="spellEnd"/>
+      <w:r>
+        <w:rPr>
+          <w:rFonts w:cstheme="minorHAnsi"/>
+          <w:szCs w:val="24"/>
+        </w:rPr>
+        <w:t xml:space="preserve"> et al. 2012; Pine et al. 2015; Gledhill et al. 2020; Du et al. 2021; </w:t>
       </w:r>
       <w:r>
         <w:rPr>
@@ -1168,7 +1177,21 @@
         <w:rPr>
           <w:szCs w:val="24"/>
         </w:rPr>
-        <w:t xml:space="preserve"> Lenihan and Peterson 1998;</w:t>
+        <w:t xml:space="preserve"> </w:t>
+      </w:r>
+      <w:proofErr w:type="spellStart"/>
+      <w:r>
+        <w:rPr>
+          <w:szCs w:val="24"/>
+        </w:rPr>
+        <w:t>Lenihan</w:t>
+      </w:r>
+      <w:proofErr w:type="spellEnd"/>
+      <w:r>
+        <w:rPr>
+          <w:szCs w:val="24"/>
+        </w:rPr>
+        <w:t xml:space="preserve"> and Peterson 1998;</w:t>
       </w:r>
       <w:r>
         <w:rPr>
@@ -1188,18 +1211,34 @@
         </w:rPr>
         <w:t xml:space="preserve"> </w:t>
       </w:r>
-      <w:r>
-        <w:rPr>
-          <w:szCs w:val="24"/>
-        </w:rPr>
-        <w:t xml:space="preserve">Lenihan </w:t>
-      </w:r>
-      <w:r>
-        <w:rPr>
-          <w:szCs w:val="24"/>
-        </w:rPr>
-        <w:t>and Micheli</w:t>
-      </w:r>
+      <w:proofErr w:type="spellStart"/>
+      <w:r>
+        <w:rPr>
+          <w:szCs w:val="24"/>
+        </w:rPr>
+        <w:t>Lenihan</w:t>
+      </w:r>
+      <w:proofErr w:type="spellEnd"/>
+      <w:r>
+        <w:rPr>
+          <w:szCs w:val="24"/>
+        </w:rPr>
+        <w:t xml:space="preserve"> </w:t>
+      </w:r>
+      <w:r>
+        <w:rPr>
+          <w:szCs w:val="24"/>
+        </w:rPr>
+        <w:t xml:space="preserve">and </w:t>
+      </w:r>
+      <w:proofErr w:type="spellStart"/>
+      <w:r>
+        <w:rPr>
+          <w:szCs w:val="24"/>
+        </w:rPr>
+        <w:t>Micheli</w:t>
+      </w:r>
+      <w:proofErr w:type="spellEnd"/>
       <w:r>
         <w:rPr>
           <w:szCs w:val="24"/>
@@ -1326,7 +1365,21 @@
         <w:rPr>
           <w:szCs w:val="24"/>
         </w:rPr>
-        <w:t>Graham et al. 2017; Goelz et al. 2020</w:t>
+        <w:t xml:space="preserve">Graham et al. 2017; </w:t>
+      </w:r>
+      <w:proofErr w:type="spellStart"/>
+      <w:r>
+        <w:rPr>
+          <w:szCs w:val="24"/>
+        </w:rPr>
+        <w:t>Goelz</w:t>
+      </w:r>
+      <w:proofErr w:type="spellEnd"/>
+      <w:r>
+        <w:rPr>
+          <w:szCs w:val="24"/>
+        </w:rPr>
+        <w:t xml:space="preserve"> et al. 2020</w:t>
       </w:r>
       <w:r>
         <w:rPr>
@@ -2355,12 +2408,14 @@
         </w:rPr>
         <w:t xml:space="preserve">near zero. Apalachicola Bay is a </w:t>
       </w:r>
+      <w:proofErr w:type="gramStart"/>
       <w:r>
         <w:rPr>
           <w:szCs w:val="24"/>
         </w:rPr>
         <w:t>348,029 ha</w:t>
       </w:r>
+      <w:proofErr w:type="gramEnd"/>
       <w:r>
         <w:rPr>
           <w:szCs w:val="24"/>
@@ -2801,7 +2856,21 @@
         <w:rPr>
           <w:szCs w:val="24"/>
         </w:rPr>
-        <w:t xml:space="preserve"> antecedent river discharge conditions. Pensacola Bay has three tributaries (Escambia, Blackwater, and Yellow rivers), and </w:t>
+        <w:t xml:space="preserve"> antecedent river discharge conditions. Pensacola Bay has three tributaries (Escambia, Blackwater, and </w:t>
+      </w:r>
+      <w:proofErr w:type="gramStart"/>
+      <w:r>
+        <w:rPr>
+          <w:szCs w:val="24"/>
+        </w:rPr>
+        <w:t>Yellow</w:t>
+      </w:r>
+      <w:proofErr w:type="gramEnd"/>
+      <w:r>
+        <w:rPr>
+          <w:szCs w:val="24"/>
+        </w:rPr>
+        <w:t xml:space="preserve"> rivers), and </w:t>
       </w:r>
       <w:r>
         <w:rPr>
@@ -3600,7 +3669,21 @@
         <w:rPr>
           <w:szCs w:val="24"/>
         </w:rPr>
-        <w:t xml:space="preserve">Generalized linear models (GLMs; Bolker et al. 2009) with a negative binomial distribution were used to assess how oyster counts in all three size classes varied over different independent variables, using the R package glmmTMB (Brooks et al. 2017). </w:t>
+        <w:t xml:space="preserve">Generalized linear models (GLMs; Bolker et al. 2009) with a negative binomial distribution were used to assess how oyster counts in all three size classes varied over different independent variables, using the R package </w:t>
+      </w:r>
+      <w:proofErr w:type="spellStart"/>
+      <w:r>
+        <w:rPr>
+          <w:szCs w:val="24"/>
+        </w:rPr>
+        <w:t>glmmTMB</w:t>
+      </w:r>
+      <w:proofErr w:type="spellEnd"/>
+      <w:r>
+        <w:rPr>
+          <w:szCs w:val="24"/>
+        </w:rPr>
+        <w:t xml:space="preserve"> (Brooks et al. 2017). </w:t>
       </w:r>
     </w:p>
     <w:bookmarkEnd w:id="23"/>
@@ -3698,14 +3781,55 @@
           <w:rFonts w:cstheme="minorHAnsi"/>
           <w:szCs w:val="24"/>
         </w:rPr>
-        <w:t>using the glmmTMB package (Brooks et al. 2017), and predicted values (marginal means) were made from the best fit model using the ggeffects package (</w:t>
-      </w:r>
+        <w:t xml:space="preserve">using the </w:t>
+      </w:r>
+      <w:proofErr w:type="spellStart"/>
+      <w:r>
+        <w:rPr>
+          <w:rFonts w:cstheme="minorHAnsi"/>
+          <w:szCs w:val="24"/>
+        </w:rPr>
+        <w:t>glmmTMB</w:t>
+      </w:r>
+      <w:proofErr w:type="spellEnd"/>
+      <w:r>
+        <w:rPr>
+          <w:rFonts w:cstheme="minorHAnsi"/>
+          <w:szCs w:val="24"/>
+        </w:rPr>
+        <w:t xml:space="preserve"> package (Brooks et al. 2017), and predicted values (marginal means) were made from the best fit model using the </w:t>
+      </w:r>
+      <w:proofErr w:type="spellStart"/>
+      <w:r>
+        <w:rPr>
+          <w:rFonts w:cstheme="minorHAnsi"/>
+          <w:szCs w:val="24"/>
+        </w:rPr>
+        <w:t>ggeffects</w:t>
+      </w:r>
+      <w:proofErr w:type="spellEnd"/>
+      <w:r>
+        <w:rPr>
+          <w:rFonts w:cstheme="minorHAnsi"/>
+          <w:szCs w:val="24"/>
+        </w:rPr>
+        <w:t xml:space="preserve"> package (</w:t>
+      </w:r>
+      <w:proofErr w:type="spellStart"/>
       <w:r>
         <w:rPr>
           <w:color w:val="000000"/>
           <w:shd w:val="clear" w:color="auto" w:fill="FFFFFF"/>
         </w:rPr>
-        <w:t>Lüdecke 2018)</w:t>
+        <w:t>Lüdecke</w:t>
+      </w:r>
+      <w:proofErr w:type="spellEnd"/>
+      <w:r>
+        <w:rPr>
+          <w:color w:val="000000"/>
+          <w:shd w:val="clear" w:color="auto" w:fill="FFFFFF"/>
+        </w:rPr>
+        <w:t xml:space="preserve"> 2018)</w:t>
       </w:r>
       <w:r>
         <w:rPr>
@@ -3792,7 +3916,21 @@
         <w:rPr>
           <w:szCs w:val="24"/>
         </w:rPr>
-        <w:t xml:space="preserve">River discharge was measured as the number of days in a given period or the prior period (as a measure of antecedent </w:t>
+        <w:t xml:space="preserve">River discharge was measured as the number of days </w:t>
+      </w:r>
+      <w:proofErr w:type="gramStart"/>
+      <w:r>
+        <w:rPr>
+          <w:szCs w:val="24"/>
+        </w:rPr>
+        <w:t>in a given</w:t>
+      </w:r>
+      <w:proofErr w:type="gramEnd"/>
+      <w:r>
+        <w:rPr>
+          <w:szCs w:val="24"/>
+        </w:rPr>
+        <w:t xml:space="preserve"> period or the prior period (as a measure of antecedent </w:t>
       </w:r>
       <w:r>
         <w:rPr>
@@ -5921,6 +6059,7 @@
         </w:rPr>
         <w:t xml:space="preserve">were </w:t>
       </w:r>
+      <w:proofErr w:type="gramStart"/>
       <w:r>
         <w:rPr>
           <w:szCs w:val="24"/>
@@ -5931,7 +6070,14 @@
         <w:rPr>
           <w:szCs w:val="24"/>
         </w:rPr>
-        <w:t xml:space="preserve">to </w:t>
+        <w:t>to</w:t>
+      </w:r>
+      <w:proofErr w:type="gramEnd"/>
+      <w:r>
+        <w:rPr>
+          <w:szCs w:val="24"/>
+        </w:rPr>
+        <w:t xml:space="preserve"> </w:t>
       </w:r>
       <w:r>
         <w:rPr>
@@ -7472,12 +7618,21 @@
         </w:rPr>
         <w:t xml:space="preserve"> </w:t>
       </w:r>
+      <w:proofErr w:type="gramStart"/>
       <w:r>
         <w:rPr>
           <w:szCs w:val="24"/>
           <w:highlight w:val="red"/>
         </w:rPr>
-        <w:t xml:space="preserve">This is why we did not </w:t>
+        <w:t>This is why</w:t>
+      </w:r>
+      <w:proofErr w:type="gramEnd"/>
+      <w:r>
+        <w:rPr>
+          <w:szCs w:val="24"/>
+          <w:highlight w:val="red"/>
+        </w:rPr>
+        <w:t xml:space="preserve"> we did not </w:t>
       </w:r>
       <w:r>
         <w:rPr>
@@ -9946,7 +10101,21 @@
         <w:rPr>
           <w:szCs w:val="24"/>
         </w:rPr>
-        <w:t>Florida v Georgia , No 142 Original, 2014</w:t>
+        <w:t xml:space="preserve">Florida v </w:t>
+      </w:r>
+      <w:proofErr w:type="gramStart"/>
+      <w:r>
+        <w:rPr>
+          <w:szCs w:val="24"/>
+        </w:rPr>
+        <w:t>Georgia ,</w:t>
+      </w:r>
+      <w:proofErr w:type="gramEnd"/>
+      <w:r>
+        <w:rPr>
+          <w:szCs w:val="24"/>
+        </w:rPr>
+        <w:t xml:space="preserve"> No 142 Original, 2014</w:t>
       </w:r>
       <w:r>
         <w:rPr>
@@ -10056,7 +10225,15 @@
         <w:t xml:space="preserve"> are concerned</w:t>
       </w:r>
       <w:r>
-        <w:t xml:space="preserve"> that the Pensacola, St. Andrew, and Apalachicola bay oyster populations are degraded to a point that no restoration or management action may be effective in </w:t>
+        <w:t xml:space="preserve"> that the Pensacola, St. Andrew, and </w:t>
+      </w:r>
+      <w:proofErr w:type="gramStart"/>
+      <w:r>
+        <w:t>Apalachicola bay</w:t>
+      </w:r>
+      <w:proofErr w:type="gramEnd"/>
+      <w:r>
+        <w:t xml:space="preserve"> oyster populations are degraded to a point that no restoration or management action may be effective in </w:t>
       </w:r>
       <w:r>
         <w:t>restoring them</w:t>
@@ -10329,7 +10506,23 @@
           <w:rFonts w:cstheme="minorHAnsi"/>
           <w:szCs w:val="24"/>
         </w:rPr>
-        <w:t>has been part of oyster management efforts since at least 1949 (Whitfield and Beaumariage 1977)</w:t>
+        <w:t xml:space="preserve">has been part of oyster management efforts since at least 1949 (Whitfield and </w:t>
+      </w:r>
+      <w:proofErr w:type="spellStart"/>
+      <w:r>
+        <w:rPr>
+          <w:rFonts w:cstheme="minorHAnsi"/>
+          <w:szCs w:val="24"/>
+        </w:rPr>
+        <w:t>Beaumariage</w:t>
+      </w:r>
+      <w:proofErr w:type="spellEnd"/>
+      <w:r>
+        <w:rPr>
+          <w:rFonts w:cstheme="minorHAnsi"/>
+          <w:szCs w:val="24"/>
+        </w:rPr>
+        <w:t xml:space="preserve"> 1977)</w:t>
       </w:r>
       <w:r>
         <w:rPr>
@@ -10727,6 +10920,7 @@
         </w:rPr>
         <w:t xml:space="preserve"> of </w:t>
       </w:r>
+      <w:proofErr w:type="spellStart"/>
       <w:r>
         <w:rPr>
           <w:rFonts w:cstheme="minorHAnsi"/>
@@ -10736,6 +10930,7 @@
         </w:rPr>
         <w:t>Rangia</w:t>
       </w:r>
+      <w:proofErr w:type="spellEnd"/>
       <w:r>
         <w:rPr>
           <w:rFonts w:cstheme="minorHAnsi"/>
@@ -11187,6 +11382,7 @@
         </w:rPr>
         <w:t xml:space="preserve">about </w:t>
       </w:r>
+      <w:proofErr w:type="gramStart"/>
       <w:r>
         <w:rPr>
           <w:szCs w:val="24"/>
@@ -11194,6 +11390,7 @@
         </w:rPr>
         <w:t>similar to</w:t>
       </w:r>
+      <w:proofErr w:type="gramEnd"/>
       <w:r>
         <w:rPr>
           <w:szCs w:val="24"/>
@@ -11507,7 +11704,21 @@
         <w:rPr>
           <w:szCs w:val="24"/>
         </w:rPr>
-        <w:t xml:space="preserve"> the average area cultched </w:t>
+        <w:t xml:space="preserve"> the average area </w:t>
+      </w:r>
+      <w:proofErr w:type="spellStart"/>
+      <w:r>
+        <w:rPr>
+          <w:szCs w:val="24"/>
+        </w:rPr>
+        <w:t>cultched</w:t>
+      </w:r>
+      <w:proofErr w:type="spellEnd"/>
+      <w:r>
+        <w:rPr>
+          <w:szCs w:val="24"/>
+        </w:rPr>
+        <w:t xml:space="preserve"> </w:t>
       </w:r>
       <w:r>
         <w:rPr>
@@ -11580,7 +11791,21 @@
         <w:rPr>
           <w:szCs w:val="24"/>
         </w:rPr>
-        <w:t>2015) simulations is what density of cultching material (amount per area) was required.</w:t>
+        <w:t xml:space="preserve">2015) simulations </w:t>
+      </w:r>
+      <w:proofErr w:type="gramStart"/>
+      <w:r>
+        <w:rPr>
+          <w:szCs w:val="24"/>
+        </w:rPr>
+        <w:t>is</w:t>
+      </w:r>
+      <w:proofErr w:type="gramEnd"/>
+      <w:r>
+        <w:rPr>
+          <w:szCs w:val="24"/>
+        </w:rPr>
+        <w:t xml:space="preserve"> what density of cultching material (amount per area) was required.</w:t>
       </w:r>
     </w:p>
     <w:p>
@@ -13703,7 +13928,39 @@
           <w:rFonts w:cstheme="minorHAnsi"/>
           <w:szCs w:val="24"/>
         </w:rPr>
-        <w:t xml:space="preserve"> (Bersoza Hernandez 2018; Goelz et al. 2020)</w:t>
+        <w:t xml:space="preserve"> (</w:t>
+      </w:r>
+      <w:proofErr w:type="spellStart"/>
+      <w:r>
+        <w:rPr>
+          <w:rFonts w:cstheme="minorHAnsi"/>
+          <w:szCs w:val="24"/>
+        </w:rPr>
+        <w:t>Bersoza</w:t>
+      </w:r>
+      <w:proofErr w:type="spellEnd"/>
+      <w:r>
+        <w:rPr>
+          <w:rFonts w:cstheme="minorHAnsi"/>
+          <w:szCs w:val="24"/>
+        </w:rPr>
+        <w:t xml:space="preserve"> Hernandez 2018; </w:t>
+      </w:r>
+      <w:proofErr w:type="spellStart"/>
+      <w:r>
+        <w:rPr>
+          <w:rFonts w:cstheme="minorHAnsi"/>
+          <w:szCs w:val="24"/>
+        </w:rPr>
+        <w:t>Goelz</w:t>
+      </w:r>
+      <w:proofErr w:type="spellEnd"/>
+      <w:r>
+        <w:rPr>
+          <w:rFonts w:cstheme="minorHAnsi"/>
+          <w:szCs w:val="24"/>
+        </w:rPr>
+        <w:t xml:space="preserve"> et al. 2020)</w:t>
       </w:r>
       <w:r>
         <w:rPr>
@@ -13925,7 +14182,21 @@
         <w:rPr>
           <w:szCs w:val="24"/>
         </w:rPr>
-        <w:t>is the market for the majority of oysters harvested</w:t>
+        <w:t xml:space="preserve">is the market for </w:t>
+      </w:r>
+      <w:proofErr w:type="gramStart"/>
+      <w:r>
+        <w:rPr>
+          <w:szCs w:val="24"/>
+        </w:rPr>
+        <w:t>the majority of</w:t>
+      </w:r>
+      <w:proofErr w:type="gramEnd"/>
+      <w:r>
+        <w:rPr>
+          <w:szCs w:val="24"/>
+        </w:rPr>
+        <w:t xml:space="preserve"> oysters harvested</w:t>
       </w:r>
       <w:r>
         <w:rPr>
@@ -14122,7 +14393,21 @@
         <w:rPr>
           <w:szCs w:val="24"/>
         </w:rPr>
-        <w:t>(Zu Ermgassen et al. 2012)</w:t>
+        <w:t xml:space="preserve">(Zu </w:t>
+      </w:r>
+      <w:proofErr w:type="spellStart"/>
+      <w:r>
+        <w:rPr>
+          <w:szCs w:val="24"/>
+        </w:rPr>
+        <w:t>Ermgassen</w:t>
+      </w:r>
+      <w:proofErr w:type="spellEnd"/>
+      <w:r>
+        <w:rPr>
+          <w:szCs w:val="24"/>
+        </w:rPr>
+        <w:t xml:space="preserve"> et al. 2012)</w:t>
       </w:r>
       <w:r>
         <w:rPr>
@@ -14440,8 +14725,13 @@
         <w:t xml:space="preserve"> and recovery</w:t>
       </w:r>
       <w:r>
-        <w:t xml:space="preserve"> at this time</w:t>
-      </w:r>
+        <w:t xml:space="preserve"> </w:t>
+      </w:r>
+      <w:proofErr w:type="gramStart"/>
+      <w:r>
+        <w:t>at this time</w:t>
+      </w:r>
+      <w:proofErr w:type="gramEnd"/>
       <w:r>
         <w:t>,</w:t>
       </w:r>
@@ -14980,7 +15270,23 @@
           <w:szCs w:val="24"/>
           <w:shd w:val="clear" w:color="auto" w:fill="FFFFFF"/>
         </w:rPr>
-        <w:t>is learning, yet learning seems to be intertwined with cycles of policy success and failure. If policies are working (or appear to be working), there is little or no emphasis on learning. It is when policy fails, either dramatically or chronically, that learning is deemed necessary and a priority. The challenge to develop a capacity for learning continues to be problematic among most resource institutions. Yet, when needed, that capacity seems to come by focusing on understanding (not efficiency) and by networking with those who practice learning.</w:t>
+        <w:t xml:space="preserve">is </w:t>
+      </w:r>
+      <w:proofErr w:type="gramStart"/>
+      <w:r>
+        <w:rPr>
+          <w:szCs w:val="24"/>
+          <w:shd w:val="clear" w:color="auto" w:fill="FFFFFF"/>
+        </w:rPr>
+        <w:t>learning, yet</w:t>
+      </w:r>
+      <w:proofErr w:type="gramEnd"/>
+      <w:r>
+        <w:rPr>
+          <w:szCs w:val="24"/>
+          <w:shd w:val="clear" w:color="auto" w:fill="FFFFFF"/>
+        </w:rPr>
+        <w:t xml:space="preserve"> learning seems to be intertwined with cycles of policy success and failure. If policies are working (or appear to be working), there is little or no emphasis on learning. It is when policy fails, either dramatically or chronically, that learning is deemed necessary and a priority. The challenge to develop a capacity for learning continues to be problematic among most resource institutions. Yet, when needed, that capacity seems to come by focusing on understanding (not efficiency) and by networking with those who practice learning.</w:t>
       </w:r>
     </w:p>
     <w:p>
@@ -15183,6 +15489,12 @@
         </w:rPr>
         <w:t>.</w:t>
       </w:r>
+      <w:r>
+        <w:rPr>
+          <w:szCs w:val="24"/>
+        </w:rPr>
+        <w:t xml:space="preserve"> Erica Levine with FWC-FWRI kindly created the map in Figure 1.</w:t>
+      </w:r>
     </w:p>
     <w:p>
       <w:pPr>
@@ -15359,13 +15671,23 @@
           <w:shd w:val="clear" w:color="auto" w:fill="FFFFFF"/>
         </w:rPr>
       </w:pPr>
-      <w:r>
-        <w:rPr>
-          <w:rFonts w:cstheme="minorHAnsi"/>
-          <w:sz w:val="24"/>
-          <w:szCs w:val="24"/>
-        </w:rPr>
-        <w:t>Bersoza Hernández, A., R</w:t>
+      <w:proofErr w:type="spellStart"/>
+      <w:r>
+        <w:rPr>
+          <w:rFonts w:cstheme="minorHAnsi"/>
+          <w:sz w:val="24"/>
+          <w:szCs w:val="24"/>
+        </w:rPr>
+        <w:t>Bersoza</w:t>
+      </w:r>
+      <w:proofErr w:type="spellEnd"/>
+      <w:r>
+        <w:rPr>
+          <w:rFonts w:cstheme="minorHAnsi"/>
+          <w:sz w:val="24"/>
+          <w:szCs w:val="24"/>
+        </w:rPr>
+        <w:t xml:space="preserve"> Hernández, A., R</w:t>
       </w:r>
       <w:r>
         <w:rPr>
@@ -15694,8 +16016,9 @@
           <w:szCs w:val="24"/>
           <w:shd w:val="clear" w:color="auto" w:fill="FFFFFF"/>
         </w:rPr>
-        <w:t xml:space="preserve"> van Benthem,</w:t>
-      </w:r>
+        <w:t xml:space="preserve"> van </w:t>
+      </w:r>
+      <w:proofErr w:type="spellStart"/>
       <w:r>
         <w:rPr>
           <w:rFonts w:cstheme="minorHAnsi"/>
@@ -15704,6 +16027,27 @@
           <w:szCs w:val="24"/>
           <w:shd w:val="clear" w:color="auto" w:fill="FFFFFF"/>
         </w:rPr>
+        <w:t>Benthem</w:t>
+      </w:r>
+      <w:proofErr w:type="spellEnd"/>
+      <w:r>
+        <w:rPr>
+          <w:rFonts w:cstheme="minorHAnsi"/>
+          <w:color w:val="000000"/>
+          <w:sz w:val="24"/>
+          <w:szCs w:val="24"/>
+          <w:shd w:val="clear" w:color="auto" w:fill="FFFFFF"/>
+        </w:rPr>
+        <w:t>,</w:t>
+      </w:r>
+      <w:r>
+        <w:rPr>
+          <w:rFonts w:cstheme="minorHAnsi"/>
+          <w:color w:val="000000"/>
+          <w:sz w:val="24"/>
+          <w:szCs w:val="24"/>
+          <w:shd w:val="clear" w:color="auto" w:fill="FFFFFF"/>
+        </w:rPr>
         <w:t xml:space="preserve"> A</w:t>
       </w:r>
       <w:r>
@@ -15854,8 +16198,9 @@
           <w:szCs w:val="24"/>
           <w:shd w:val="clear" w:color="auto" w:fill="FFFFFF"/>
         </w:rPr>
-        <w:t xml:space="preserve"> Skaug,</w:t>
-      </w:r>
+        <w:t xml:space="preserve"> </w:t>
+      </w:r>
+      <w:proofErr w:type="spellStart"/>
       <w:r>
         <w:rPr>
           <w:rFonts w:cstheme="minorHAnsi"/>
@@ -15864,6 +16209,27 @@
           <w:szCs w:val="24"/>
           <w:shd w:val="clear" w:color="auto" w:fill="FFFFFF"/>
         </w:rPr>
+        <w:t>Skaug</w:t>
+      </w:r>
+      <w:proofErr w:type="spellEnd"/>
+      <w:r>
+        <w:rPr>
+          <w:rFonts w:cstheme="minorHAnsi"/>
+          <w:color w:val="000000"/>
+          <w:sz w:val="24"/>
+          <w:szCs w:val="24"/>
+          <w:shd w:val="clear" w:color="auto" w:fill="FFFFFF"/>
+        </w:rPr>
+        <w:t>,</w:t>
+      </w:r>
+      <w:r>
+        <w:rPr>
+          <w:rFonts w:cstheme="minorHAnsi"/>
+          <w:color w:val="000000"/>
+          <w:sz w:val="24"/>
+          <w:szCs w:val="24"/>
+          <w:shd w:val="clear" w:color="auto" w:fill="FFFFFF"/>
+        </w:rPr>
         <w:t xml:space="preserve"> M</w:t>
       </w:r>
       <w:r>
@@ -15884,8 +16250,9 @@
           <w:szCs w:val="24"/>
           <w:shd w:val="clear" w:color="auto" w:fill="FFFFFF"/>
         </w:rPr>
-        <w:t xml:space="preserve"> Maechler, </w:t>
-      </w:r>
+        <w:t xml:space="preserve"> </w:t>
+      </w:r>
+      <w:proofErr w:type="spellStart"/>
       <w:r>
         <w:rPr>
           <w:rFonts w:cstheme="minorHAnsi"/>
@@ -15894,6 +16261,27 @@
           <w:szCs w:val="24"/>
           <w:shd w:val="clear" w:color="auto" w:fill="FFFFFF"/>
         </w:rPr>
+        <w:t>Maechler</w:t>
+      </w:r>
+      <w:proofErr w:type="spellEnd"/>
+      <w:r>
+        <w:rPr>
+          <w:rFonts w:cstheme="minorHAnsi"/>
+          <w:color w:val="000000"/>
+          <w:sz w:val="24"/>
+          <w:szCs w:val="24"/>
+          <w:shd w:val="clear" w:color="auto" w:fill="FFFFFF"/>
+        </w:rPr>
+        <w:t xml:space="preserve">, </w:t>
+      </w:r>
+      <w:r>
+        <w:rPr>
+          <w:rFonts w:cstheme="minorHAnsi"/>
+          <w:color w:val="000000"/>
+          <w:sz w:val="24"/>
+          <w:szCs w:val="24"/>
+          <w:shd w:val="clear" w:color="auto" w:fill="FFFFFF"/>
+        </w:rPr>
         <w:t xml:space="preserve">and </w:t>
       </w:r>
       <w:r>
@@ -15974,7 +16362,29 @@
           <w:szCs w:val="24"/>
           <w:shd w:val="clear" w:color="auto" w:fill="FFFFFF"/>
         </w:rPr>
-        <w:t xml:space="preserve"> 2017. glmmTMB </w:t>
+        <w:t xml:space="preserve"> 2017. </w:t>
+      </w:r>
+      <w:proofErr w:type="spellStart"/>
+      <w:r>
+        <w:rPr>
+          <w:rFonts w:cstheme="minorHAnsi"/>
+          <w:color w:val="000000"/>
+          <w:sz w:val="24"/>
+          <w:szCs w:val="24"/>
+          <w:shd w:val="clear" w:color="auto" w:fill="FFFFFF"/>
+        </w:rPr>
+        <w:t>glmmTMB</w:t>
+      </w:r>
+      <w:proofErr w:type="spellEnd"/>
+      <w:r>
+        <w:rPr>
+          <w:rFonts w:cstheme="minorHAnsi"/>
+          <w:color w:val="000000"/>
+          <w:sz w:val="24"/>
+          <w:szCs w:val="24"/>
+          <w:shd w:val="clear" w:color="auto" w:fill="FFFFFF"/>
+        </w:rPr>
+        <w:t xml:space="preserve"> </w:t>
       </w:r>
       <w:r>
         <w:rPr>
@@ -16583,7 +16993,16 @@
           <w:sz w:val="24"/>
           <w:szCs w:val="24"/>
         </w:rPr>
-        <w:t xml:space="preserve"> FL AFS, Eustis.</w:t>
+        <w:t xml:space="preserve"> FL AFS, </w:t>
+      </w:r>
+      <w:proofErr w:type="spellStart"/>
+      <w:r>
+        <w:rPr>
+          <w:rFonts w:cstheme="minorHAnsi"/>
+          <w:sz w:val="24"/>
+          <w:szCs w:val="24"/>
+        </w:rPr>
+        <w:t>Eustis.</w:t>
       </w:r>
       <w:r>
         <w:rPr>
@@ -16593,7 +17012,18 @@
           <w:szCs w:val="24"/>
           <w:shd w:val="clear" w:color="auto" w:fill="FFFFFF"/>
         </w:rPr>
-        <w:t>Colden, A.M., Latour, R.J. and Lipcius, R.N., 2017. Reef height drives threshold dynamics of restored oyster reefs. Marine Ecology Progress Series</w:t>
+        <w:t>Colden</w:t>
+      </w:r>
+      <w:proofErr w:type="spellEnd"/>
+      <w:r>
+        <w:rPr>
+          <w:rFonts w:cstheme="minorHAnsi"/>
+          <w:color w:val="000000"/>
+          <w:sz w:val="24"/>
+          <w:szCs w:val="24"/>
+          <w:shd w:val="clear" w:color="auto" w:fill="FFFFFF"/>
+        </w:rPr>
+        <w:t>, A.M., Latour, R.J. and Lipcius, R.N., 2017. Reef height drives threshold dynamics of restored oyster reefs. Marine Ecology Progress Series</w:t>
       </w:r>
       <w:r>
         <w:rPr>
@@ -17013,7 +17443,23 @@
           <w:rFonts w:cstheme="minorHAnsi"/>
           <w:szCs w:val="24"/>
         </w:rPr>
-        <w:t xml:space="preserve"> Dellapenna, W</w:t>
+        <w:t xml:space="preserve"> </w:t>
+      </w:r>
+      <w:proofErr w:type="spellStart"/>
+      <w:r>
+        <w:rPr>
+          <w:rFonts w:cstheme="minorHAnsi"/>
+          <w:szCs w:val="24"/>
+        </w:rPr>
+        <w:t>Dellapenna</w:t>
+      </w:r>
+      <w:proofErr w:type="spellEnd"/>
+      <w:r>
+        <w:rPr>
+          <w:rFonts w:cstheme="minorHAnsi"/>
+          <w:szCs w:val="24"/>
+        </w:rPr>
+        <w:t>, W</w:t>
       </w:r>
       <w:r>
         <w:rPr>
@@ -17101,7 +17547,48 @@
           <w:rFonts w:cstheme="minorHAnsi"/>
           <w:szCs w:val="24"/>
         </w:rPr>
-        <w:t xml:space="preserve">Edmiston, H. L., S. A. Fahrny, M. S. Lamb, L. K. Levi, J. M. Wanat,J. S. Avant, K. Wren </w:t>
+        <w:t xml:space="preserve">Edmiston, H. L., S. A. </w:t>
+      </w:r>
+      <w:proofErr w:type="spellStart"/>
+      <w:r>
+        <w:rPr>
+          <w:rFonts w:cstheme="minorHAnsi"/>
+          <w:szCs w:val="24"/>
+        </w:rPr>
+        <w:t>Fahrny</w:t>
+      </w:r>
+      <w:proofErr w:type="spellEnd"/>
+      <w:r>
+        <w:rPr>
+          <w:rFonts w:cstheme="minorHAnsi"/>
+          <w:szCs w:val="24"/>
+        </w:rPr>
+        <w:t xml:space="preserve">, M. S. Lamb, L. K. Levi, J. M. </w:t>
+      </w:r>
+      <w:proofErr w:type="spellStart"/>
+      <w:proofErr w:type="gramStart"/>
+      <w:r>
+        <w:rPr>
+          <w:rFonts w:cstheme="minorHAnsi"/>
+          <w:szCs w:val="24"/>
+        </w:rPr>
+        <w:t>Wanat,J</w:t>
+      </w:r>
+      <w:proofErr w:type="spellEnd"/>
+      <w:r>
+        <w:rPr>
+          <w:rFonts w:cstheme="minorHAnsi"/>
+          <w:szCs w:val="24"/>
+        </w:rPr>
+        <w:t>.</w:t>
+      </w:r>
+      <w:proofErr w:type="gramEnd"/>
+      <w:r>
+        <w:rPr>
+          <w:rFonts w:cstheme="minorHAnsi"/>
+          <w:szCs w:val="24"/>
+        </w:rPr>
+        <w:t xml:space="preserve"> S. Avant, K. Wren </w:t>
       </w:r>
       <w:r>
         <w:rPr>
@@ -17115,7 +17602,23 @@
           <w:rFonts w:cstheme="minorHAnsi"/>
           <w:szCs w:val="24"/>
         </w:rPr>
-        <w:t xml:space="preserve"> N. C. Selly. 2008. Tropical storm and hurricane impacts on a Gulf Coast estuary: Apalachicola Bay, Florida. Journal of Coastal Research 55:38–49.</w:t>
+        <w:t xml:space="preserve"> N. C. </w:t>
+      </w:r>
+      <w:proofErr w:type="spellStart"/>
+      <w:r>
+        <w:rPr>
+          <w:rFonts w:cstheme="minorHAnsi"/>
+          <w:szCs w:val="24"/>
+        </w:rPr>
+        <w:t>Selly</w:t>
+      </w:r>
+      <w:proofErr w:type="spellEnd"/>
+      <w:r>
+        <w:rPr>
+          <w:rFonts w:cstheme="minorHAnsi"/>
+          <w:szCs w:val="24"/>
+        </w:rPr>
+        <w:t>. 2008. Tropical storm and hurricane impacts on a Gulf Coast estuary: Apalachicola Bay, Florida. Journal of Coastal Research 55:38–49.</w:t>
       </w:r>
     </w:p>
     <w:p>
@@ -17720,7 +18223,23 @@
           <w:rFonts w:cstheme="minorHAnsi"/>
           <w:szCs w:val="24"/>
         </w:rPr>
-        <w:t xml:space="preserve"> Easson, S</w:t>
+        <w:t xml:space="preserve"> </w:t>
+      </w:r>
+      <w:proofErr w:type="spellStart"/>
+      <w:r>
+        <w:rPr>
+          <w:rFonts w:cstheme="minorHAnsi"/>
+          <w:szCs w:val="24"/>
+        </w:rPr>
+        <w:t>Easson</w:t>
+      </w:r>
+      <w:proofErr w:type="spellEnd"/>
+      <w:r>
+        <w:rPr>
+          <w:rFonts w:cstheme="minorHAnsi"/>
+          <w:szCs w:val="24"/>
+        </w:rPr>
+        <w:t>, S</w:t>
       </w:r>
       <w:r>
         <w:rPr>
@@ -17748,7 +18267,23 @@
           <w:rFonts w:cstheme="minorHAnsi"/>
           <w:szCs w:val="24"/>
         </w:rPr>
-        <w:t xml:space="preserve"> Otts, </w:t>
+        <w:t xml:space="preserve"> </w:t>
+      </w:r>
+      <w:proofErr w:type="spellStart"/>
+      <w:r>
+        <w:rPr>
+          <w:rFonts w:cstheme="minorHAnsi"/>
+          <w:szCs w:val="24"/>
+        </w:rPr>
+        <w:t>Otts</w:t>
+      </w:r>
+      <w:proofErr w:type="spellEnd"/>
+      <w:r>
+        <w:rPr>
+          <w:rFonts w:cstheme="minorHAnsi"/>
+          <w:szCs w:val="24"/>
+        </w:rPr>
+        <w:t xml:space="preserve">, </w:t>
       </w:r>
       <w:r>
         <w:rPr>
@@ -17790,7 +18325,23 @@
           <w:rFonts w:cstheme="minorHAnsi"/>
           <w:szCs w:val="24"/>
         </w:rPr>
-        <w:t xml:space="preserve"> Gochfeld. 2020. Mass mortality of the Eastern Oyster </w:t>
+        <w:t xml:space="preserve"> </w:t>
+      </w:r>
+      <w:proofErr w:type="spellStart"/>
+      <w:r>
+        <w:rPr>
+          <w:rFonts w:cstheme="minorHAnsi"/>
+          <w:szCs w:val="24"/>
+        </w:rPr>
+        <w:t>Gochfeld</w:t>
+      </w:r>
+      <w:proofErr w:type="spellEnd"/>
+      <w:r>
+        <w:rPr>
+          <w:rFonts w:cstheme="minorHAnsi"/>
+          <w:szCs w:val="24"/>
+        </w:rPr>
+        <w:t xml:space="preserve">. 2020. Mass mortality of the Eastern Oyster </w:t>
       </w:r>
       <w:r>
         <w:rPr>
@@ -17835,13 +18386,23 @@
           <w:szCs w:val="24"/>
         </w:rPr>
       </w:pPr>
-      <w:r>
-        <w:rPr>
-          <w:rFonts w:cstheme="minorHAnsi"/>
-          <w:sz w:val="24"/>
-          <w:szCs w:val="24"/>
-        </w:rPr>
-        <w:t>Goelz, T</w:t>
+      <w:proofErr w:type="spellStart"/>
+      <w:r>
+        <w:rPr>
+          <w:rFonts w:cstheme="minorHAnsi"/>
+          <w:sz w:val="24"/>
+          <w:szCs w:val="24"/>
+        </w:rPr>
+        <w:t>Goelz</w:t>
+      </w:r>
+      <w:proofErr w:type="spellEnd"/>
+      <w:r>
+        <w:rPr>
+          <w:rFonts w:cstheme="minorHAnsi"/>
+          <w:sz w:val="24"/>
+          <w:szCs w:val="24"/>
+        </w:rPr>
+        <w:t>, T</w:t>
       </w:r>
       <w:r>
         <w:rPr>
@@ -18006,7 +18567,25 @@
           <w:sz w:val="24"/>
           <w:szCs w:val="24"/>
         </w:rPr>
-        <w:t xml:space="preserve"> Beseres Pollack. 2017. Oyster reef restoration: substrate suitability may depend on specific restoration goals. Restoration Ecology 25(3):459–470.</w:t>
+        <w:t xml:space="preserve"> </w:t>
+      </w:r>
+      <w:proofErr w:type="spellStart"/>
+      <w:r>
+        <w:rPr>
+          <w:rFonts w:cstheme="minorHAnsi"/>
+          <w:sz w:val="24"/>
+          <w:szCs w:val="24"/>
+        </w:rPr>
+        <w:t>Beseres</w:t>
+      </w:r>
+      <w:proofErr w:type="spellEnd"/>
+      <w:r>
+        <w:rPr>
+          <w:rFonts w:cstheme="minorHAnsi"/>
+          <w:sz w:val="24"/>
+          <w:szCs w:val="24"/>
+        </w:rPr>
+        <w:t xml:space="preserve"> Pollack. 2017. Oyster reef restoration: substrate suitability may depend on specific restoration goals. Restoration Ecology 25(3):459–470.</w:t>
       </w:r>
     </w:p>
     <w:p>
@@ -18027,7 +18606,25 @@
           <w:sz w:val="24"/>
           <w:szCs w:val="24"/>
         </w:rPr>
-        <w:t>Gunderson, L. 1999. Resilience, flexibility and adaptive management––</w:t>
+        <w:t xml:space="preserve">Gunderson, L. 1999. Resilience, </w:t>
+      </w:r>
+      <w:proofErr w:type="gramStart"/>
+      <w:r>
+        <w:rPr>
+          <w:rFonts w:cstheme="minorHAnsi"/>
+          <w:sz w:val="24"/>
+          <w:szCs w:val="24"/>
+        </w:rPr>
+        <w:t>flexibility</w:t>
+      </w:r>
+      <w:proofErr w:type="gramEnd"/>
+      <w:r>
+        <w:rPr>
+          <w:rFonts w:cstheme="minorHAnsi"/>
+          <w:sz w:val="24"/>
+          <w:szCs w:val="24"/>
+        </w:rPr>
+        <w:t xml:space="preserve"> and adaptive management––</w:t>
       </w:r>
       <w:r>
         <w:rPr>
@@ -18112,7 +18709,79 @@
           <w:sz w:val="24"/>
           <w:szCs w:val="24"/>
         </w:rPr>
-        <w:t>Haskin Shellfish Research Lab. 2022. Stock Assessment Workshop New Jersey Delaware Bay Oyster Beds(24th SAW). J. Morson, D. Bushek, and J. Giushttps editors.  online: https://hsrl.rutgers.edu/SAWreports/SAW2022.pdf</w:t>
+        <w:t xml:space="preserve">Haskin Shellfish Research Lab. 2022. Stock Assessment Workshop New Jersey Delaware Bay Oyster </w:t>
+      </w:r>
+      <w:proofErr w:type="gramStart"/>
+      <w:r>
+        <w:rPr>
+          <w:rFonts w:cstheme="minorHAnsi"/>
+          <w:sz w:val="24"/>
+          <w:szCs w:val="24"/>
+        </w:rPr>
+        <w:t>Beds(</w:t>
+      </w:r>
+      <w:proofErr w:type="gramEnd"/>
+      <w:r>
+        <w:rPr>
+          <w:rFonts w:cstheme="minorHAnsi"/>
+          <w:sz w:val="24"/>
+          <w:szCs w:val="24"/>
+        </w:rPr>
+        <w:t xml:space="preserve">24th SAW). J. </w:t>
+      </w:r>
+      <w:proofErr w:type="spellStart"/>
+      <w:r>
+        <w:rPr>
+          <w:rFonts w:cstheme="minorHAnsi"/>
+          <w:sz w:val="24"/>
+          <w:szCs w:val="24"/>
+        </w:rPr>
+        <w:t>Morson</w:t>
+      </w:r>
+      <w:proofErr w:type="spellEnd"/>
+      <w:r>
+        <w:rPr>
+          <w:rFonts w:cstheme="minorHAnsi"/>
+          <w:sz w:val="24"/>
+          <w:szCs w:val="24"/>
+        </w:rPr>
+        <w:t xml:space="preserve">, D. </w:t>
+      </w:r>
+      <w:proofErr w:type="spellStart"/>
+      <w:r>
+        <w:rPr>
+          <w:rFonts w:cstheme="minorHAnsi"/>
+          <w:sz w:val="24"/>
+          <w:szCs w:val="24"/>
+        </w:rPr>
+        <w:t>Bushek</w:t>
+      </w:r>
+      <w:proofErr w:type="spellEnd"/>
+      <w:r>
+        <w:rPr>
+          <w:rFonts w:cstheme="minorHAnsi"/>
+          <w:sz w:val="24"/>
+          <w:szCs w:val="24"/>
+        </w:rPr>
+        <w:t xml:space="preserve">, and J. </w:t>
+      </w:r>
+      <w:proofErr w:type="spellStart"/>
+      <w:r>
+        <w:rPr>
+          <w:rFonts w:cstheme="minorHAnsi"/>
+          <w:sz w:val="24"/>
+          <w:szCs w:val="24"/>
+        </w:rPr>
+        <w:t>Giushttps</w:t>
+      </w:r>
+      <w:proofErr w:type="spellEnd"/>
+      <w:r>
+        <w:rPr>
+          <w:rFonts w:cstheme="minorHAnsi"/>
+          <w:sz w:val="24"/>
+          <w:szCs w:val="24"/>
+        </w:rPr>
+        <w:t xml:space="preserve"> editors.  online: https://hsrl.rutgers.edu/SAWreports/SAW2022.pdf</w:t>
       </w:r>
     </w:p>
     <w:p>
@@ -18134,7 +18803,25 @@
           <w:szCs w:val="24"/>
         </w:rPr>
         <w:lastRenderedPageBreak/>
-        <w:t>Howie, A.H. and Bishop, M.J., 2021. Contemporary oyster reef restoration: responding to a changing world. Frontiers in Ecology and Evolution. p.518.</w:t>
+        <w:t xml:space="preserve">Howie, </w:t>
+      </w:r>
+      <w:proofErr w:type="gramStart"/>
+      <w:r>
+        <w:rPr>
+          <w:rFonts w:cstheme="minorHAnsi"/>
+          <w:sz w:val="24"/>
+          <w:szCs w:val="24"/>
+        </w:rPr>
+        <w:t>A.H.</w:t>
+      </w:r>
+      <w:proofErr w:type="gramEnd"/>
+      <w:r>
+        <w:rPr>
+          <w:rFonts w:cstheme="minorHAnsi"/>
+          <w:sz w:val="24"/>
+          <w:szCs w:val="24"/>
+        </w:rPr>
+        <w:t xml:space="preserve"> and Bishop, M.J., 2021. Contemporary oyster reef restoration: responding to a changing world. Frontiers in Ecology and Evolution. p.518.</w:t>
       </w:r>
     </w:p>
     <w:p>
@@ -18232,7 +18919,25 @@
           <w:sz w:val="24"/>
           <w:szCs w:val="24"/>
         </w:rPr>
-        <w:t xml:space="preserve"> Olabarrieta, P</w:t>
+        <w:t xml:space="preserve"> </w:t>
+      </w:r>
+      <w:proofErr w:type="spellStart"/>
+      <w:r>
+        <w:rPr>
+          <w:rFonts w:cstheme="minorHAnsi"/>
+          <w:sz w:val="24"/>
+          <w:szCs w:val="24"/>
+        </w:rPr>
+        <w:t>Olabarrieta</w:t>
+      </w:r>
+      <w:proofErr w:type="spellEnd"/>
+      <w:r>
+        <w:rPr>
+          <w:rFonts w:cstheme="minorHAnsi"/>
+          <w:sz w:val="24"/>
+          <w:szCs w:val="24"/>
+        </w:rPr>
+        <w:t>, P</w:t>
       </w:r>
       <w:r>
         <w:rPr>
@@ -18288,7 +18993,25 @@
           <w:sz w:val="24"/>
           <w:szCs w:val="24"/>
         </w:rPr>
-        <w:t>vice. PLoS ONE 11(1</w:t>
+        <w:t xml:space="preserve">vice. </w:t>
+      </w:r>
+      <w:proofErr w:type="spellStart"/>
+      <w:r>
+        <w:rPr>
+          <w:rFonts w:cstheme="minorHAnsi"/>
+          <w:sz w:val="24"/>
+          <w:szCs w:val="24"/>
+        </w:rPr>
+        <w:t>PLoS</w:t>
+      </w:r>
+      <w:proofErr w:type="spellEnd"/>
+      <w:r>
+        <w:rPr>
+          <w:rFonts w:cstheme="minorHAnsi"/>
+          <w:sz w:val="24"/>
+          <w:szCs w:val="24"/>
+        </w:rPr>
+        <w:t xml:space="preserve"> ONE 11(1</w:t>
       </w:r>
       <w:commentRangeStart w:id="68"/>
       <w:r>
@@ -18554,7 +19277,23 @@
           <w:rFonts w:cstheme="minorHAnsi"/>
           <w:szCs w:val="24"/>
         </w:rPr>
-        <w:t xml:space="preserve"> Pusack,</w:t>
+        <w:t xml:space="preserve"> </w:t>
+      </w:r>
+      <w:proofErr w:type="spellStart"/>
+      <w:r>
+        <w:rPr>
+          <w:rFonts w:cstheme="minorHAnsi"/>
+          <w:szCs w:val="24"/>
+        </w:rPr>
+        <w:t>Pusack</w:t>
+      </w:r>
+      <w:proofErr w:type="spellEnd"/>
+      <w:r>
+        <w:rPr>
+          <w:rFonts w:cstheme="minorHAnsi"/>
+          <w:szCs w:val="24"/>
+        </w:rPr>
+        <w:t>,</w:t>
       </w:r>
       <w:r>
         <w:rPr>
@@ -18624,7 +19363,23 @@
           <w:rFonts w:cstheme="minorHAnsi"/>
           <w:szCs w:val="24"/>
         </w:rPr>
-        <w:t xml:space="preserve">induced outbreak of predators on oyster reefs. Ecosphere 8:e01992. </w:t>
+        <w:t xml:space="preserve">induced outbreak of predators on oyster reefs. Ecosphere </w:t>
+      </w:r>
+      <w:proofErr w:type="gramStart"/>
+      <w:r>
+        <w:rPr>
+          <w:rFonts w:cstheme="minorHAnsi"/>
+          <w:szCs w:val="24"/>
+        </w:rPr>
+        <w:t>8:e</w:t>
+      </w:r>
+      <w:proofErr w:type="gramEnd"/>
+      <w:r>
+        <w:rPr>
+          <w:rFonts w:cstheme="minorHAnsi"/>
+          <w:szCs w:val="24"/>
+        </w:rPr>
+        <w:t xml:space="preserve">01992. </w:t>
       </w:r>
     </w:p>
     <w:p>
@@ -18662,6 +19417,7 @@
           <w:szCs w:val="24"/>
         </w:rPr>
       </w:pPr>
+      <w:proofErr w:type="spellStart"/>
       <w:r>
         <w:rPr>
           <w:rFonts w:cstheme="minorHAnsi"/>
@@ -18670,6 +19426,7 @@
         </w:rPr>
         <w:t>Lenihan</w:t>
       </w:r>
+      <w:proofErr w:type="spellEnd"/>
       <w:r>
         <w:rPr>
           <w:rFonts w:cstheme="minorHAnsi"/>
@@ -18785,13 +19542,23 @@
           <w:szCs w:val="24"/>
         </w:rPr>
       </w:pPr>
-      <w:r>
-        <w:rPr>
-          <w:rFonts w:cstheme="minorHAnsi"/>
-          <w:sz w:val="24"/>
-          <w:szCs w:val="24"/>
-        </w:rPr>
-        <w:t>Lenihan, H</w:t>
+      <w:proofErr w:type="spellStart"/>
+      <w:r>
+        <w:rPr>
+          <w:rFonts w:cstheme="minorHAnsi"/>
+          <w:sz w:val="24"/>
+          <w:szCs w:val="24"/>
+        </w:rPr>
+        <w:t>Lenihan</w:t>
+      </w:r>
+      <w:proofErr w:type="spellEnd"/>
+      <w:r>
+        <w:rPr>
+          <w:rFonts w:cstheme="minorHAnsi"/>
+          <w:sz w:val="24"/>
+          <w:szCs w:val="24"/>
+        </w:rPr>
+        <w:t>, H</w:t>
       </w:r>
       <w:r>
         <w:rPr>
@@ -18839,7 +19606,25 @@
           <w:sz w:val="24"/>
           <w:szCs w:val="24"/>
         </w:rPr>
-        <w:t xml:space="preserve"> Micheli. 2000. Biological effects of shellfish harvesting on oyster reefs: resolving a fishery conflict by ecological experimentation. </w:t>
+        <w:t xml:space="preserve"> </w:t>
+      </w:r>
+      <w:proofErr w:type="spellStart"/>
+      <w:r>
+        <w:rPr>
+          <w:rFonts w:cstheme="minorHAnsi"/>
+          <w:sz w:val="24"/>
+          <w:szCs w:val="24"/>
+        </w:rPr>
+        <w:t>Micheli</w:t>
+      </w:r>
+      <w:proofErr w:type="spellEnd"/>
+      <w:r>
+        <w:rPr>
+          <w:rFonts w:cstheme="minorHAnsi"/>
+          <w:sz w:val="24"/>
+          <w:szCs w:val="24"/>
+        </w:rPr>
+        <w:t xml:space="preserve">. 2000. Biological effects of shellfish harvesting on oyster reefs: resolving a fishery conflict by ecological experimentation. </w:t>
       </w:r>
       <w:r>
         <w:rPr>
@@ -19081,6 +19866,7 @@
           <w:szCs w:val="24"/>
         </w:rPr>
       </w:pPr>
+      <w:proofErr w:type="spellStart"/>
       <w:r>
         <w:rPr>
           <w:rFonts w:cstheme="minorHAnsi"/>
@@ -19090,6 +19876,7 @@
         </w:rPr>
         <w:t>Lüdecke</w:t>
       </w:r>
+      <w:proofErr w:type="spellEnd"/>
       <w:r>
         <w:rPr>
           <w:rFonts w:cstheme="minorHAnsi"/>
@@ -19124,7 +19911,27 @@
           <w:szCs w:val="24"/>
           <w:shd w:val="clear" w:color="auto" w:fill="FFFFFF"/>
         </w:rPr>
-        <w:t xml:space="preserve"> 2018. ggeffects: </w:t>
+        <w:t xml:space="preserve"> 2018. </w:t>
+      </w:r>
+      <w:proofErr w:type="spellStart"/>
+      <w:r>
+        <w:rPr>
+          <w:rFonts w:cstheme="minorHAnsi"/>
+          <w:color w:val="000000"/>
+          <w:szCs w:val="24"/>
+          <w:shd w:val="clear" w:color="auto" w:fill="FFFFFF"/>
+        </w:rPr>
+        <w:t>ggeffects</w:t>
+      </w:r>
+      <w:proofErr w:type="spellEnd"/>
+      <w:r>
+        <w:rPr>
+          <w:rFonts w:cstheme="minorHAnsi"/>
+          <w:color w:val="000000"/>
+          <w:szCs w:val="24"/>
+          <w:shd w:val="clear" w:color="auto" w:fill="FFFFFF"/>
+        </w:rPr>
+        <w:t xml:space="preserve">: </w:t>
       </w:r>
       <w:r>
         <w:rPr>
@@ -19154,7 +19961,33 @@
           <w:szCs w:val="24"/>
           <w:shd w:val="clear" w:color="auto" w:fill="FFFFFF"/>
         </w:rPr>
-        <w:t>Journal of Open Source Software</w:t>
+        <w:t xml:space="preserve">Journal of </w:t>
+      </w:r>
+      <w:proofErr w:type="gramStart"/>
+      <w:r>
+        <w:rPr>
+          <w:rStyle w:val="Emphasis"/>
+          <w:rFonts w:cstheme="minorHAnsi"/>
+          <w:i w:val="0"/>
+          <w:iCs w:val="0"/>
+          <w:color w:val="000000"/>
+          <w:szCs w:val="24"/>
+          <w:shd w:val="clear" w:color="auto" w:fill="FFFFFF"/>
+        </w:rPr>
+        <w:t>Open Source</w:t>
+      </w:r>
+      <w:proofErr w:type="gramEnd"/>
+      <w:r>
+        <w:rPr>
+          <w:rStyle w:val="Emphasis"/>
+          <w:rFonts w:cstheme="minorHAnsi"/>
+          <w:i w:val="0"/>
+          <w:iCs w:val="0"/>
+          <w:color w:val="000000"/>
+          <w:szCs w:val="24"/>
+          <w:shd w:val="clear" w:color="auto" w:fill="FFFFFF"/>
+        </w:rPr>
+        <w:t xml:space="preserve"> Software</w:t>
       </w:r>
       <w:r>
         <w:rPr>
@@ -19551,8 +20384,18 @@
           <w:sz w:val="24"/>
           <w:szCs w:val="24"/>
         </w:rPr>
-        <w:t xml:space="preserve"> Pine. 2021. Bootstrap methods can help evaluate monitoring program performance to inform restoration as part of an adaptive management program. PeerJ</w:t>
-      </w:r>
+        <w:t xml:space="preserve"> Pine. 2021. Bootstrap methods can help evaluate monitoring program performance to inform restoration as part of an adaptive management program. </w:t>
+      </w:r>
+      <w:proofErr w:type="spellStart"/>
+      <w:r>
+        <w:rPr>
+          <w:rFonts w:cstheme="minorHAnsi"/>
+          <w:sz w:val="24"/>
+          <w:szCs w:val="24"/>
+        </w:rPr>
+        <w:t>PeerJ</w:t>
+      </w:r>
+      <w:proofErr w:type="spellEnd"/>
       <w:r>
         <w:rPr>
           <w:rFonts w:cstheme="minorHAnsi"/>
@@ -19575,15 +20418,33 @@
           <w:sz w:val="24"/>
           <w:szCs w:val="24"/>
         </w:rPr>
-        <w:t>(May 4)</w:t>
-      </w:r>
-      <w:r>
-        <w:rPr>
-          <w:rFonts w:cstheme="minorHAnsi"/>
-          <w:sz w:val="24"/>
-          <w:szCs w:val="24"/>
-        </w:rPr>
-        <w:t>:e11378.</w:t>
+        <w:t>(May 4</w:t>
+      </w:r>
+      <w:proofErr w:type="gramStart"/>
+      <w:r>
+        <w:rPr>
+          <w:rFonts w:cstheme="minorHAnsi"/>
+          <w:sz w:val="24"/>
+          <w:szCs w:val="24"/>
+        </w:rPr>
+        <w:t>)</w:t>
+      </w:r>
+      <w:r>
+        <w:rPr>
+          <w:rFonts w:cstheme="minorHAnsi"/>
+          <w:sz w:val="24"/>
+          <w:szCs w:val="24"/>
+        </w:rPr>
+        <w:t>:e</w:t>
+      </w:r>
+      <w:proofErr w:type="gramEnd"/>
+      <w:r>
+        <w:rPr>
+          <w:rFonts w:cstheme="minorHAnsi"/>
+          <w:sz w:val="24"/>
+          <w:szCs w:val="24"/>
+        </w:rPr>
+        <w:t>11378.</w:t>
       </w:r>
     </w:p>
     <w:p>
@@ -19779,6 +20640,7 @@
           <w:szCs w:val="24"/>
         </w:rPr>
       </w:pPr>
+      <w:proofErr w:type="spellStart"/>
       <w:r>
         <w:rPr>
           <w:rFonts w:cstheme="minorHAnsi"/>
@@ -19788,6 +20650,7 @@
         <w:lastRenderedPageBreak/>
         <w:t>Petes</w:t>
       </w:r>
+      <w:proofErr w:type="spellEnd"/>
       <w:r>
         <w:rPr>
           <w:rFonts w:cstheme="minorHAnsi"/>
@@ -20015,7 +20878,25 @@
           <w:sz w:val="24"/>
           <w:szCs w:val="24"/>
         </w:rPr>
-        <w:t>st. Marine and Coastal Fisheries 14(1):e10192.</w:t>
+        <w:t>st. Marine and Coastal Fisheries 14(1</w:t>
+      </w:r>
+      <w:proofErr w:type="gramStart"/>
+      <w:r>
+        <w:rPr>
+          <w:rFonts w:cstheme="minorHAnsi"/>
+          <w:sz w:val="24"/>
+          <w:szCs w:val="24"/>
+        </w:rPr>
+        <w:t>):e</w:t>
+      </w:r>
+      <w:proofErr w:type="gramEnd"/>
+      <w:r>
+        <w:rPr>
+          <w:rFonts w:cstheme="minorHAnsi"/>
+          <w:sz w:val="24"/>
+          <w:szCs w:val="24"/>
+        </w:rPr>
+        <w:t>10192.</w:t>
       </w:r>
     </w:p>
     <w:p>
@@ -20156,7 +21037,25 @@
           <w:sz w:val="24"/>
           <w:szCs w:val="24"/>
         </w:rPr>
-        <w:t xml:space="preserve"> Bouchillon, R</w:t>
+        <w:t xml:space="preserve"> </w:t>
+      </w:r>
+      <w:proofErr w:type="spellStart"/>
+      <w:r>
+        <w:rPr>
+          <w:rFonts w:cstheme="minorHAnsi"/>
+          <w:sz w:val="24"/>
+          <w:szCs w:val="24"/>
+        </w:rPr>
+        <w:t>Bouchillon</w:t>
+      </w:r>
+      <w:proofErr w:type="spellEnd"/>
+      <w:r>
+        <w:rPr>
+          <w:rFonts w:cstheme="minorHAnsi"/>
+          <w:sz w:val="24"/>
+          <w:szCs w:val="24"/>
+        </w:rPr>
+        <w:t>, R</w:t>
       </w:r>
       <w:r>
         <w:rPr>
@@ -20339,7 +21238,25 @@
           <w:sz w:val="24"/>
           <w:szCs w:val="24"/>
         </w:rPr>
-        <w:t>Smith, R.S., Lusk, B. and Castorani, M.C., 2022. Restored oyster reefs match multiple functions of natural reefs within a decade. Conservation Letters, p.e12883.</w:t>
+        <w:t xml:space="preserve">Smith, R.S., Lusk, B. and </w:t>
+      </w:r>
+      <w:proofErr w:type="spellStart"/>
+      <w:r>
+        <w:rPr>
+          <w:rFonts w:cstheme="minorHAnsi"/>
+          <w:sz w:val="24"/>
+          <w:szCs w:val="24"/>
+        </w:rPr>
+        <w:t>Castorani</w:t>
+      </w:r>
+      <w:proofErr w:type="spellEnd"/>
+      <w:r>
+        <w:rPr>
+          <w:rFonts w:cstheme="minorHAnsi"/>
+          <w:sz w:val="24"/>
+          <w:szCs w:val="24"/>
+        </w:rPr>
+        <w:t>, M.C., 2022. Restored oyster reefs match multiple functions of natural reefs within a decade. Conservation Letters, p.e12883.</w:t>
       </w:r>
     </w:p>
     <w:p>
@@ -20471,7 +21388,25 @@
           <w:sz w:val="24"/>
           <w:szCs w:val="24"/>
         </w:rPr>
-        <w:t>Walters, C.J., 2007. Is adaptive management helping to solve fisheries problems?. AMBIO: A Journal of the Human Environment. 36: 304-307.</w:t>
+        <w:t xml:space="preserve">Walters, C.J., 2007. Is adaptive management helping to solve fisheries </w:t>
+      </w:r>
+      <w:proofErr w:type="gramStart"/>
+      <w:r>
+        <w:rPr>
+          <w:rFonts w:cstheme="minorHAnsi"/>
+          <w:sz w:val="24"/>
+          <w:szCs w:val="24"/>
+        </w:rPr>
+        <w:t>problems?.</w:t>
+      </w:r>
+      <w:proofErr w:type="gramEnd"/>
+      <w:r>
+        <w:rPr>
+          <w:rFonts w:cstheme="minorHAnsi"/>
+          <w:sz w:val="24"/>
+          <w:szCs w:val="24"/>
+        </w:rPr>
+        <w:t xml:space="preserve"> AMBIO: A Journal of the Human Environment. 36: 304-307.</w:t>
       </w:r>
     </w:p>
     <w:p>
@@ -20661,7 +21596,29 @@
           <w:szCs w:val="24"/>
           <w:shd w:val="clear" w:color="auto" w:fill="FFFFFF"/>
         </w:rPr>
-        <w:t xml:space="preserve">Whitfield, W. K., Jr., and D. S. Beaumariage. 1977. Shellfish management in Apalachicola Bay: past-present-future. Pages 130-140 </w:t>
+        <w:t xml:space="preserve">Whitfield, W. K., Jr., and D. S. </w:t>
+      </w:r>
+      <w:proofErr w:type="spellStart"/>
+      <w:r>
+        <w:rPr>
+          <w:rFonts w:cstheme="minorHAnsi"/>
+          <w:color w:val="222222"/>
+          <w:sz w:val="24"/>
+          <w:szCs w:val="24"/>
+          <w:shd w:val="clear" w:color="auto" w:fill="FFFFFF"/>
+        </w:rPr>
+        <w:t>Beaumariage</w:t>
+      </w:r>
+      <w:proofErr w:type="spellEnd"/>
+      <w:r>
+        <w:rPr>
+          <w:rFonts w:cstheme="minorHAnsi"/>
+          <w:color w:val="222222"/>
+          <w:sz w:val="24"/>
+          <w:szCs w:val="24"/>
+          <w:shd w:val="clear" w:color="auto" w:fill="FFFFFF"/>
+        </w:rPr>
+        <w:t xml:space="preserve">. 1977. Shellfish management in Apalachicola Bay: past-present-future. Pages 130-140 </w:t>
       </w:r>
       <w:r>
         <w:rPr>
@@ -20701,8 +21658,9 @@
           <w:szCs w:val="24"/>
           <w:shd w:val="clear" w:color="auto" w:fill="FFFFFF"/>
         </w:rPr>
-        <w:t>Zu Ermgassen, P.,</w:t>
-      </w:r>
+        <w:t xml:space="preserve">Zu </w:t>
+      </w:r>
+      <w:proofErr w:type="spellStart"/>
       <w:r>
         <w:rPr>
           <w:rFonts w:cstheme="minorHAnsi"/>
@@ -20711,6 +21669,27 @@
           <w:szCs w:val="24"/>
           <w:shd w:val="clear" w:color="auto" w:fill="FFFFFF"/>
         </w:rPr>
+        <w:t>Ermgassen</w:t>
+      </w:r>
+      <w:proofErr w:type="spellEnd"/>
+      <w:r>
+        <w:rPr>
+          <w:rFonts w:cstheme="minorHAnsi"/>
+          <w:color w:val="222222"/>
+          <w:sz w:val="24"/>
+          <w:szCs w:val="24"/>
+          <w:shd w:val="clear" w:color="auto" w:fill="FFFFFF"/>
+        </w:rPr>
+        <w:t>, P.,</w:t>
+      </w:r>
+      <w:r>
+        <w:rPr>
+          <w:rFonts w:cstheme="minorHAnsi"/>
+          <w:color w:val="222222"/>
+          <w:sz w:val="24"/>
+          <w:szCs w:val="24"/>
+          <w:shd w:val="clear" w:color="auto" w:fill="FFFFFF"/>
+        </w:rPr>
         <w:t xml:space="preserve"> M</w:t>
       </w:r>
       <w:r>
@@ -20861,8 +21840,9 @@
           <w:szCs w:val="24"/>
           <w:shd w:val="clear" w:color="auto" w:fill="FFFFFF"/>
         </w:rPr>
-        <w:t xml:space="preserve"> Dumbauld,</w:t>
-      </w:r>
+        <w:t xml:space="preserve"> </w:t>
+      </w:r>
+      <w:proofErr w:type="spellStart"/>
       <w:r>
         <w:rPr>
           <w:rFonts w:cstheme="minorHAnsi"/>
@@ -20871,6 +21851,27 @@
           <w:szCs w:val="24"/>
           <w:shd w:val="clear" w:color="auto" w:fill="FFFFFF"/>
         </w:rPr>
+        <w:t>Dumbauld</w:t>
+      </w:r>
+      <w:proofErr w:type="spellEnd"/>
+      <w:r>
+        <w:rPr>
+          <w:rFonts w:cstheme="minorHAnsi"/>
+          <w:color w:val="222222"/>
+          <w:sz w:val="24"/>
+          <w:szCs w:val="24"/>
+          <w:shd w:val="clear" w:color="auto" w:fill="FFFFFF"/>
+        </w:rPr>
+        <w:t>,</w:t>
+      </w:r>
+      <w:r>
+        <w:rPr>
+          <w:rFonts w:cstheme="minorHAnsi"/>
+          <w:color w:val="222222"/>
+          <w:sz w:val="24"/>
+          <w:szCs w:val="24"/>
+          <w:shd w:val="clear" w:color="auto" w:fill="FFFFFF"/>
+        </w:rPr>
         <w:t xml:space="preserve"> S</w:t>
       </w:r>
       <w:r>
@@ -21091,7 +22092,29 @@
           <w:szCs w:val="24"/>
           <w:shd w:val="clear" w:color="auto" w:fill="FFFFFF"/>
         </w:rPr>
-        <w:t xml:space="preserve"> 2012. Historical ecology with real numbers: past and present extent and biomass of an imperilled estuarine habitat. Proceedings of the Royal Society B: Biological Sciences 279</w:t>
+        <w:t xml:space="preserve"> 2012. Historical ecology with real numbers: past and present extent and biomass of an </w:t>
+      </w:r>
+      <w:proofErr w:type="spellStart"/>
+      <w:r>
+        <w:rPr>
+          <w:rFonts w:cstheme="minorHAnsi"/>
+          <w:color w:val="222222"/>
+          <w:sz w:val="24"/>
+          <w:szCs w:val="24"/>
+          <w:shd w:val="clear" w:color="auto" w:fill="FFFFFF"/>
+        </w:rPr>
+        <w:t>imperilled</w:t>
+      </w:r>
+      <w:proofErr w:type="spellEnd"/>
+      <w:r>
+        <w:rPr>
+          <w:rFonts w:cstheme="minorHAnsi"/>
+          <w:color w:val="222222"/>
+          <w:sz w:val="24"/>
+          <w:szCs w:val="24"/>
+          <w:shd w:val="clear" w:color="auto" w:fill="FFFFFF"/>
+        </w:rPr>
+        <w:t xml:space="preserve"> estuarine habitat. Proceedings of the Royal Society B: Biological Sciences 279</w:t>
       </w:r>
       <w:r>
         <w:rPr>
@@ -21147,7 +22170,21 @@
         <w:rPr>
           <w:szCs w:val="24"/>
         </w:rPr>
-        <w:t xml:space="preserve">Zuur, A. F., J. M. Hilbe, and E. N. Leno. 2013. A beginner's guide to GLM and GLMM with R: </w:t>
+        <w:t xml:space="preserve">Zuur, A. F., J. M. </w:t>
+      </w:r>
+      <w:proofErr w:type="spellStart"/>
+      <w:r>
+        <w:rPr>
+          <w:szCs w:val="24"/>
+        </w:rPr>
+        <w:t>Hilbe</w:t>
+      </w:r>
+      <w:proofErr w:type="spellEnd"/>
+      <w:r>
+        <w:rPr>
+          <w:szCs w:val="24"/>
+        </w:rPr>
+        <w:t xml:space="preserve">, and E. N. Leno. 2013. A beginner's guide to GLM and GLMM with R: </w:t>
       </w:r>
       <w:r>
         <w:rPr>
@@ -21250,11 +22287,19 @@
         </w:rPr>
         <w:t xml:space="preserve">A. A. </w:t>
       </w:r>
-      <w:r>
-        <w:rPr>
-          <w:szCs w:val="24"/>
-        </w:rPr>
-        <w:t>Saveliev,</w:t>
+      <w:proofErr w:type="spellStart"/>
+      <w:r>
+        <w:rPr>
+          <w:szCs w:val="24"/>
+        </w:rPr>
+        <w:t>Saveliev</w:t>
+      </w:r>
+      <w:proofErr w:type="spellEnd"/>
+      <w:r>
+        <w:rPr>
+          <w:szCs w:val="24"/>
+        </w:rPr>
+        <w:t>,</w:t>
       </w:r>
       <w:r>
         <w:rPr>
@@ -21503,6 +22548,7 @@
                 <w:szCs w:val="20"/>
               </w:rPr>
             </w:pPr>
+            <w:proofErr w:type="spellStart"/>
             <w:r>
               <w:rPr>
                 <w:sz w:val="20"/>
@@ -21518,6 +22564,7 @@
               </w:rPr>
               <w:t>a</w:t>
             </w:r>
+            <w:proofErr w:type="spellEnd"/>
           </w:p>
         </w:tc>
         <w:tc>
@@ -23302,7 +24349,21 @@
         <w:rPr>
           <w:szCs w:val="24"/>
         </w:rPr>
-        <w:t xml:space="preserve"> Pensacola, East (St. Andrew), or Apalachicola bay.</w:t>
+        <w:t xml:space="preserve"> Pensacola, East (St. Andrew), or </w:t>
+      </w:r>
+      <w:proofErr w:type="gramStart"/>
+      <w:r>
+        <w:rPr>
+          <w:szCs w:val="24"/>
+        </w:rPr>
+        <w:t>Apalachicola bay</w:t>
+      </w:r>
+      <w:proofErr w:type="gramEnd"/>
+      <w:r>
+        <w:rPr>
+          <w:szCs w:val="24"/>
+        </w:rPr>
+        <w:t>.</w:t>
       </w:r>
     </w:p>
     <w:tbl>
@@ -23471,7 +24532,21 @@
               <w:rPr>
                 <w:szCs w:val="24"/>
               </w:rPr>
-              <w:t>+ offset(log(number of quadrats))</w:t>
+              <w:t xml:space="preserve">+ </w:t>
+            </w:r>
+            <w:proofErr w:type="gramStart"/>
+            <w:r>
+              <w:rPr>
+                <w:szCs w:val="24"/>
+              </w:rPr>
+              <w:t>offset(</w:t>
+            </w:r>
+            <w:proofErr w:type="gramEnd"/>
+            <w:r>
+              <w:rPr>
+                <w:szCs w:val="24"/>
+              </w:rPr>
+              <w:t>log(number of quadrats))</w:t>
             </w:r>
           </w:p>
         </w:tc>
@@ -23593,7 +24668,21 @@
               <w:rPr>
                 <w:szCs w:val="24"/>
               </w:rPr>
-              <w:t>+ offset(log(number of quadrats))</w:t>
+              <w:t xml:space="preserve">+ </w:t>
+            </w:r>
+            <w:proofErr w:type="gramStart"/>
+            <w:r>
+              <w:rPr>
+                <w:szCs w:val="24"/>
+              </w:rPr>
+              <w:t>offset(</w:t>
+            </w:r>
+            <w:proofErr w:type="gramEnd"/>
+            <w:r>
+              <w:rPr>
+                <w:szCs w:val="24"/>
+              </w:rPr>
+              <w:t>log(number of quadrats))</w:t>
             </w:r>
           </w:p>
         </w:tc>
@@ -23697,7 +24786,21 @@
               <w:rPr>
                 <w:szCs w:val="24"/>
               </w:rPr>
-              <w:t>Period + offset(log(number of quadrats))</w:t>
+              <w:t xml:space="preserve">Period + </w:t>
+            </w:r>
+            <w:proofErr w:type="gramStart"/>
+            <w:r>
+              <w:rPr>
+                <w:szCs w:val="24"/>
+              </w:rPr>
+              <w:t>offset(</w:t>
+            </w:r>
+            <w:proofErr w:type="gramEnd"/>
+            <w:r>
+              <w:rPr>
+                <w:szCs w:val="24"/>
+              </w:rPr>
+              <w:t>log(number of quadrats))</w:t>
             </w:r>
           </w:p>
         </w:tc>
@@ -23909,7 +25012,21 @@
         <w:rPr>
           <w:szCs w:val="24"/>
         </w:rPr>
-        <w:t xml:space="preserve"> (one-half year, summer or </w:t>
+        <w:t xml:space="preserve"> (one-half year, </w:t>
+      </w:r>
+      <w:proofErr w:type="gramStart"/>
+      <w:r>
+        <w:rPr>
+          <w:szCs w:val="24"/>
+        </w:rPr>
+        <w:t>summer</w:t>
+      </w:r>
+      <w:proofErr w:type="gramEnd"/>
+      <w:r>
+        <w:rPr>
+          <w:szCs w:val="24"/>
+        </w:rPr>
+        <w:t xml:space="preserve"> or </w:t>
       </w:r>
       <w:r>
         <w:rPr>
@@ -24220,7 +25337,23 @@
                 <w:sz w:val="20"/>
                 <w:szCs w:val="20"/>
               </w:rPr>
-              <w:t>+ offset(log(number of quadrats))</w:t>
+              <w:t xml:space="preserve">+ </w:t>
+            </w:r>
+            <w:proofErr w:type="gramStart"/>
+            <w:r>
+              <w:rPr>
+                <w:sz w:val="20"/>
+                <w:szCs w:val="20"/>
+              </w:rPr>
+              <w:t>offset(</w:t>
+            </w:r>
+            <w:proofErr w:type="gramEnd"/>
+            <w:r>
+              <w:rPr>
+                <w:sz w:val="20"/>
+                <w:szCs w:val="20"/>
+              </w:rPr>
+              <w:t>log(number of quadrats))</w:t>
             </w:r>
           </w:p>
         </w:tc>
@@ -24354,7 +25487,23 @@
                 <w:sz w:val="20"/>
                 <w:szCs w:val="20"/>
               </w:rPr>
-              <w:t>+ offset(log(number of quadrats))</w:t>
+              <w:t xml:space="preserve">+ </w:t>
+            </w:r>
+            <w:proofErr w:type="gramStart"/>
+            <w:r>
+              <w:rPr>
+                <w:sz w:val="20"/>
+                <w:szCs w:val="20"/>
+              </w:rPr>
+              <w:t>offset(</w:t>
+            </w:r>
+            <w:proofErr w:type="gramEnd"/>
+            <w:r>
+              <w:rPr>
+                <w:sz w:val="20"/>
+                <w:szCs w:val="20"/>
+              </w:rPr>
+              <w:t>log(number of quadrats))</w:t>
             </w:r>
           </w:p>
         </w:tc>
@@ -24569,7 +25718,23 @@
                 <w:sz w:val="20"/>
                 <w:szCs w:val="20"/>
               </w:rPr>
-              <w:t>+ offset(log(number of quadrats))</w:t>
+              <w:t xml:space="preserve">+ </w:t>
+            </w:r>
+            <w:proofErr w:type="gramStart"/>
+            <w:r>
+              <w:rPr>
+                <w:sz w:val="20"/>
+                <w:szCs w:val="20"/>
+              </w:rPr>
+              <w:t>offset(</w:t>
+            </w:r>
+            <w:proofErr w:type="gramEnd"/>
+            <w:r>
+              <w:rPr>
+                <w:sz w:val="20"/>
+                <w:szCs w:val="20"/>
+              </w:rPr>
+              <w:t>log(number of quadrats))</w:t>
             </w:r>
           </w:p>
         </w:tc>
@@ -24694,7 +25859,23 @@
                 <w:sz w:val="20"/>
                 <w:szCs w:val="20"/>
               </w:rPr>
-              <w:t>+ offset(log(number of quadrats))</w:t>
+              <w:t xml:space="preserve">+ </w:t>
+            </w:r>
+            <w:proofErr w:type="gramStart"/>
+            <w:r>
+              <w:rPr>
+                <w:sz w:val="20"/>
+                <w:szCs w:val="20"/>
+              </w:rPr>
+              <w:t>offset(</w:t>
+            </w:r>
+            <w:proofErr w:type="gramEnd"/>
+            <w:r>
+              <w:rPr>
+                <w:sz w:val="20"/>
+                <w:szCs w:val="20"/>
+              </w:rPr>
+              <w:t>log(number of quadrats))</w:t>
             </w:r>
           </w:p>
         </w:tc>
@@ -24808,7 +25989,23 @@
                 <w:sz w:val="20"/>
                 <w:szCs w:val="20"/>
               </w:rPr>
-              <w:t>+ offset(log(number of quadrats))</w:t>
+              <w:t xml:space="preserve">+ </w:t>
+            </w:r>
+            <w:proofErr w:type="gramStart"/>
+            <w:r>
+              <w:rPr>
+                <w:sz w:val="20"/>
+                <w:szCs w:val="20"/>
+              </w:rPr>
+              <w:t>offset(</w:t>
+            </w:r>
+            <w:proofErr w:type="gramEnd"/>
+            <w:r>
+              <w:rPr>
+                <w:sz w:val="20"/>
+                <w:szCs w:val="20"/>
+              </w:rPr>
+              <w:t>log(number of quadrats))</w:t>
             </w:r>
           </w:p>
         </w:tc>
@@ -24993,7 +26190,21 @@
         <w:rPr>
           <w:szCs w:val="24"/>
         </w:rPr>
-        <w:t>###This will be a really great map of the panhandle with the F</w:t>
+        <w:t xml:space="preserve">###This will be a </w:t>
+      </w:r>
+      <w:proofErr w:type="gramStart"/>
+      <w:r>
+        <w:rPr>
+          <w:szCs w:val="24"/>
+        </w:rPr>
+        <w:t>really great</w:t>
+      </w:r>
+      <w:proofErr w:type="gramEnd"/>
+      <w:r>
+        <w:rPr>
+          <w:szCs w:val="24"/>
+        </w:rPr>
+        <w:t xml:space="preserve"> map of the panhandle with the F</w:t>
       </w:r>
       <w:r>
         <w:rPr>
@@ -25569,8 +26780,16 @@
         <w:rPr>
           <w:szCs w:val="24"/>
         </w:rPr>
-        <w:t>April-Septemer</w:t>
-      </w:r>
+        <w:t>April-</w:t>
+      </w:r>
+      <w:proofErr w:type="spellStart"/>
+      <w:r>
+        <w:rPr>
+          <w:szCs w:val="24"/>
+        </w:rPr>
+        <w:t>Septemer</w:t>
+      </w:r>
+      <w:proofErr w:type="spellEnd"/>
       <w:r>
         <w:rPr>
           <w:szCs w:val="24"/>
@@ -26342,11 +27561,41 @@
         </w:rPr>
         <w:t xml:space="preserve"> The model in R is written as </w:t>
       </w:r>
-      <w:r>
-        <w:rPr>
-          <w:szCs w:val="24"/>
-        </w:rPr>
-        <w:t>Roundwt ~ Period + offset(log(Num_quads)</w:t>
+      <w:proofErr w:type="spellStart"/>
+      <w:r>
+        <w:rPr>
+          <w:szCs w:val="24"/>
+        </w:rPr>
+        <w:t>Roundwt</w:t>
+      </w:r>
+      <w:proofErr w:type="spellEnd"/>
+      <w:r>
+        <w:rPr>
+          <w:szCs w:val="24"/>
+        </w:rPr>
+        <w:t xml:space="preserve"> ~ Period + offset(</w:t>
+      </w:r>
+      <w:proofErr w:type="gramStart"/>
+      <w:r>
+        <w:rPr>
+          <w:szCs w:val="24"/>
+        </w:rPr>
+        <w:t>log(</w:t>
+      </w:r>
+      <w:proofErr w:type="spellStart"/>
+      <w:proofErr w:type="gramEnd"/>
+      <w:r>
+        <w:rPr>
+          <w:szCs w:val="24"/>
+        </w:rPr>
+        <w:t>Num_quads</w:t>
+      </w:r>
+      <w:proofErr w:type="spellEnd"/>
+      <w:r>
+        <w:rPr>
+          <w:szCs w:val="24"/>
+        </w:rPr>
+        <w:t>)</w:t>
       </w:r>
       <w:r>
         <w:rPr>
@@ -26614,7 +27863,28 @@
         <w:t>.</w:t>
       </w:r>
       <w:r>
-        <w:t xml:space="preserve"> The model in R is written as Sum_spat ~ Period * Project + offset(log(Num_quads)</w:t>
+        <w:t xml:space="preserve"> The model in R is written as </w:t>
+      </w:r>
+      <w:proofErr w:type="spellStart"/>
+      <w:r>
+        <w:t>Sum_spat</w:t>
+      </w:r>
+      <w:proofErr w:type="spellEnd"/>
+      <w:r>
+        <w:t xml:space="preserve"> ~ Period * Project + offset(</w:t>
+      </w:r>
+      <w:proofErr w:type="gramStart"/>
+      <w:r>
+        <w:t>log(</w:t>
+      </w:r>
+      <w:proofErr w:type="spellStart"/>
+      <w:proofErr w:type="gramEnd"/>
+      <w:r>
+        <w:t>Num_quads</w:t>
+      </w:r>
+      <w:proofErr w:type="spellEnd"/>
+      <w:r>
+        <w:t>)</w:t>
       </w:r>
       <w:r>
         <w:t>)</w:t>
@@ -26853,7 +28123,21 @@
         <w:rPr>
           <w:szCs w:val="24"/>
         </w:rPr>
-        <w:t xml:space="preserve"> nbGLM model in R</w:t>
+        <w:t xml:space="preserve"> </w:t>
+      </w:r>
+      <w:proofErr w:type="spellStart"/>
+      <w:r>
+        <w:rPr>
+          <w:szCs w:val="24"/>
+        </w:rPr>
+        <w:t>nbGLM</w:t>
+      </w:r>
+      <w:proofErr w:type="spellEnd"/>
+      <w:r>
+        <w:rPr>
+          <w:szCs w:val="24"/>
+        </w:rPr>
+        <w:t xml:space="preserve"> model in R</w:t>
       </w:r>
       <w:r>
         <w:rPr>
@@ -26865,13 +28149,49 @@
         <w:rPr>
           <w:szCs w:val="24"/>
         </w:rPr>
-        <w:t xml:space="preserve"> generally written as Su</w:t>
-      </w:r>
-      <w:r>
-        <w:rPr>
-          <w:szCs w:val="24"/>
-        </w:rPr>
-        <w:t>m_spat ~ Period * Project + offset(log(Num_quads)</w:t>
+        <w:t xml:space="preserve"> generally written as </w:t>
+      </w:r>
+      <w:proofErr w:type="spellStart"/>
+      <w:r>
+        <w:rPr>
+          <w:szCs w:val="24"/>
+        </w:rPr>
+        <w:t>Su</w:t>
+      </w:r>
+      <w:r>
+        <w:rPr>
+          <w:szCs w:val="24"/>
+        </w:rPr>
+        <w:t>m_spat</w:t>
+      </w:r>
+      <w:proofErr w:type="spellEnd"/>
+      <w:r>
+        <w:rPr>
+          <w:szCs w:val="24"/>
+        </w:rPr>
+        <w:t xml:space="preserve"> ~ Period * Project + offset(</w:t>
+      </w:r>
+      <w:proofErr w:type="gramStart"/>
+      <w:r>
+        <w:rPr>
+          <w:szCs w:val="24"/>
+        </w:rPr>
+        <w:t>log(</w:t>
+      </w:r>
+      <w:proofErr w:type="spellStart"/>
+      <w:proofErr w:type="gramEnd"/>
+      <w:r>
+        <w:rPr>
+          <w:szCs w:val="24"/>
+        </w:rPr>
+        <w:t>Num_quads</w:t>
+      </w:r>
+      <w:proofErr w:type="spellEnd"/>
+      <w:r>
+        <w:rPr>
+          <w:szCs w:val="24"/>
+        </w:rPr>
+        <w:t>)</w:t>
       </w:r>
       <w:r>
         <w:rPr>
@@ -27177,7 +28497,28 @@
         <w:t>Apalachicola Bay study sites</w:t>
       </w:r>
       <w:r>
-        <w:t>. The model in R is written as Roundwt ~ Period + offset(log(Num_quads)</w:t>
+        <w:t xml:space="preserve">. The model in R is written as </w:t>
+      </w:r>
+      <w:proofErr w:type="spellStart"/>
+      <w:r>
+        <w:t>Roundwt</w:t>
+      </w:r>
+      <w:proofErr w:type="spellEnd"/>
+      <w:r>
+        <w:t xml:space="preserve"> ~ Period + offset(</w:t>
+      </w:r>
+      <w:proofErr w:type="gramStart"/>
+      <w:r>
+        <w:t>log(</w:t>
+      </w:r>
+      <w:proofErr w:type="spellStart"/>
+      <w:proofErr w:type="gramEnd"/>
+      <w:r>
+        <w:t>Num_quads</w:t>
+      </w:r>
+      <w:proofErr w:type="spellEnd"/>
+      <w:r>
+        <w:t>)</w:t>
       </w:r>
       <w:r>
         <w:t>)</w:t>

</xml_diff>

<commit_message>
added some figs and notes
</commit_message>
<xml_diff>
--- a/Writing/20220807_panhandle_trends.docx
+++ b/Writing/20220807_panhandle_trends.docx
@@ -3744,31 +3744,7 @@
         <w:rPr>
           <w:szCs w:val="24"/>
         </w:rPr>
-        <w:t xml:space="preserve"> T</w:t>
-      </w:r>
-      <w:r>
-        <w:rPr>
-          <w:szCs w:val="24"/>
-        </w:rPr>
-        <w:t>he dependent variables were the number of oysters in the spat, seed, and legal-size categories. The independent variables</w:t>
-      </w:r>
-      <w:r>
-        <w:rPr>
-          <w:szCs w:val="24"/>
-        </w:rPr>
-        <w:t xml:space="preserve"> (main effects)</w:t>
-      </w:r>
-      <w:r>
-        <w:rPr>
-          <w:szCs w:val="24"/>
-        </w:rPr>
-        <w:t xml:space="preserve"> were period</w:t>
-      </w:r>
-      <w:r>
-        <w:rPr>
-          <w:szCs w:val="24"/>
-        </w:rPr>
-        <w:t xml:space="preserve"> (continuous) or Bay (categorical). We</w:t>
+        <w:t xml:space="preserve"> The dependent variables were the number of oysters in the spat, seed, and legal-size categories. The independent variables (main effects) were period (continuous) or Bay (categorical). We</w:t>
       </w:r>
       <w:r>
         <w:rPr>
@@ -26120,13 +26096,39 @@
     </w:p>
     <w:p>
       <w:pPr>
-        <w:keepNext/>
         <w:suppressAutoHyphens/>
         <w:ind w:firstLine="0"/>
         <w:rPr>
           <w:szCs w:val="24"/>
         </w:rPr>
       </w:pPr>
+    </w:p>
+    <w:p>
+      <w:pPr>
+        <w:suppressAutoHyphens/>
+        <w:ind w:firstLine="0"/>
+        <w:rPr>
+          <w:szCs w:val="24"/>
+        </w:rPr>
+      </w:pPr>
+    </w:p>
+    <w:p>
+      <w:pPr>
+        <w:suppressAutoHyphens/>
+        <w:ind w:firstLine="0"/>
+        <w:rPr>
+          <w:szCs w:val="24"/>
+        </w:rPr>
+      </w:pPr>
+    </w:p>
+    <w:p>
+      <w:pPr>
+        <w:suppressAutoHyphens/>
+        <w:ind w:firstLine="0"/>
+        <w:rPr>
+          <w:szCs w:val="24"/>
+        </w:rPr>
+      </w:pPr>
       <w:r>
         <w:rPr>
           <w:noProof/>
@@ -26134,10 +26136,10 @@
         </w:rPr>
         <w:lastRenderedPageBreak/>
         <w:drawing>
-          <wp:inline distT="0" distB="0" distL="0" distR="0" wp14:anchorId="0C73D60F" wp14:editId="47F163B3">
+          <wp:inline distT="0" distB="0" distL="0" distR="0" wp14:anchorId="1FFFD2F2" wp14:editId="63B0EB94">
             <wp:extent cx="5943600" cy="5943600"/>
             <wp:effectExtent l="0" t="0" r="0" b="0"/>
-            <wp:docPr id="9" name="Picture 9" descr="Chart, histogram&#10;&#10;Description automatically generated"/>
+            <wp:docPr id="6" name="Picture 6"/>
             <wp:cNvGraphicFramePr>
               <a:graphicFrameLocks xmlns:a="http://schemas.openxmlformats.org/drawingml/2006/main" noChangeAspect="1"/>
             </wp:cNvGraphicFramePr>
@@ -26145,7 +26147,7 @@
               <a:graphicData uri="http://schemas.openxmlformats.org/drawingml/2006/picture">
                 <pic:pic xmlns:pic="http://schemas.openxmlformats.org/drawingml/2006/picture">
                   <pic:nvPicPr>
-                    <pic:cNvPr id="9" name="Picture 9" descr="Chart, histogram&#10;&#10;Description automatically generated"/>
+                    <pic:cNvPr id="6" name="Picture 6"/>
                     <pic:cNvPicPr/>
                   </pic:nvPicPr>
                   <pic:blipFill>
@@ -26179,7 +26181,6 @@
     <w:p>
       <w:pPr>
         <w:suppressAutoHyphens/>
-        <w:spacing w:line="240" w:lineRule="auto"/>
         <w:ind w:firstLine="0"/>
         <w:rPr>
           <w:szCs w:val="24"/>
@@ -26189,218 +26190,13 @@
         <w:rPr>
           <w:szCs w:val="24"/>
         </w:rPr>
-        <w:t>Figure 4</w:t>
-      </w:r>
-      <w:r>
-        <w:rPr>
-          <w:szCs w:val="24"/>
-        </w:rPr>
-        <w:t>. Predicted count of live spat</w:t>
-      </w:r>
-      <w:r>
-        <w:rPr>
-          <w:szCs w:val="24"/>
-        </w:rPr>
-        <w:t xml:space="preserve"> </w:t>
-      </w:r>
-      <w:r>
-        <w:rPr>
-          <w:szCs w:val="24"/>
-        </w:rPr>
-        <w:t xml:space="preserve">by </w:t>
-      </w:r>
-      <w:r>
-        <w:rPr>
-          <w:szCs w:val="24"/>
-        </w:rPr>
-        <w:t>period</w:t>
-      </w:r>
-      <w:r>
-        <w:rPr>
-          <w:szCs w:val="24"/>
-        </w:rPr>
-        <w:t xml:space="preserve"> </w:t>
-      </w:r>
-      <w:r>
-        <w:rPr>
-          <w:szCs w:val="24"/>
-        </w:rPr>
-        <w:t>for a single ¼ m</w:t>
-      </w:r>
-      <w:r>
-        <w:rPr>
-          <w:szCs w:val="24"/>
-          <w:vertAlign w:val="superscript"/>
-        </w:rPr>
-        <w:t>2</w:t>
-      </w:r>
-      <w:r>
-        <w:rPr>
-          <w:szCs w:val="24"/>
-        </w:rPr>
-        <w:t xml:space="preserve"> </w:t>
-      </w:r>
-      <w:r>
-        <w:rPr>
-          <w:szCs w:val="24"/>
-        </w:rPr>
-        <w:t xml:space="preserve">quadrat from each of the three study systems. The black line </w:t>
-      </w:r>
-      <w:r>
-        <w:rPr>
-          <w:szCs w:val="24"/>
-        </w:rPr>
-        <w:t xml:space="preserve">represents </w:t>
-      </w:r>
-      <w:r>
-        <w:rPr>
-          <w:szCs w:val="24"/>
-        </w:rPr>
-        <w:t xml:space="preserve">the </w:t>
-      </w:r>
-      <w:r>
-        <w:rPr>
-          <w:szCs w:val="24"/>
-        </w:rPr>
-        <w:t>line of best fit</w:t>
-      </w:r>
-      <w:r>
-        <w:rPr>
-          <w:szCs w:val="24"/>
-        </w:rPr>
-        <w:t xml:space="preserve"> for</w:t>
-      </w:r>
-      <w:r>
-        <w:rPr>
-          <w:szCs w:val="24"/>
-        </w:rPr>
-        <w:t xml:space="preserve"> each </w:t>
-      </w:r>
-      <w:r>
-        <w:rPr>
-          <w:szCs w:val="24"/>
-        </w:rPr>
-        <w:t xml:space="preserve">period, </w:t>
-      </w:r>
-      <w:r>
-        <w:rPr>
-          <w:szCs w:val="24"/>
-        </w:rPr>
-        <w:t xml:space="preserve">and the grey </w:t>
-      </w:r>
-      <w:r>
-        <w:rPr>
-          <w:szCs w:val="24"/>
-        </w:rPr>
-        <w:t xml:space="preserve">area </w:t>
-      </w:r>
-      <w:r>
-        <w:rPr>
-          <w:szCs w:val="24"/>
-        </w:rPr>
-        <w:t>represent</w:t>
-      </w:r>
-      <w:r>
-        <w:rPr>
-          <w:szCs w:val="24"/>
-        </w:rPr>
-        <w:t>s</w:t>
-      </w:r>
-      <w:r>
-        <w:rPr>
-          <w:szCs w:val="24"/>
-        </w:rPr>
-        <w:t xml:space="preserve"> the 95% confidence interval.</w:t>
-      </w:r>
-      <w:r>
-        <w:rPr>
-          <w:szCs w:val="24"/>
-        </w:rPr>
-        <w:t xml:space="preserve"> </w:t>
-      </w:r>
-      <w:r>
-        <w:rPr>
-          <w:szCs w:val="24"/>
-        </w:rPr>
-        <w:t>Even-number periods are winter</w:t>
-      </w:r>
-      <w:r>
-        <w:rPr>
-          <w:szCs w:val="24"/>
-        </w:rPr>
-        <w:t>s</w:t>
-      </w:r>
-      <w:r>
-        <w:rPr>
-          <w:szCs w:val="24"/>
-        </w:rPr>
-        <w:t xml:space="preserve"> (November</w:t>
-      </w:r>
-      <w:r>
-        <w:rPr>
-          <w:szCs w:val="24"/>
-        </w:rPr>
-        <w:t>–</w:t>
-      </w:r>
-      <w:r>
-        <w:rPr>
-          <w:szCs w:val="24"/>
-        </w:rPr>
-        <w:t>April) beginning in 2015; odd-number periods are summer</w:t>
-      </w:r>
-      <w:r>
-        <w:rPr>
-          <w:szCs w:val="24"/>
-        </w:rPr>
-        <w:t>s</w:t>
-      </w:r>
-      <w:r>
-        <w:rPr>
-          <w:szCs w:val="24"/>
-        </w:rPr>
-        <w:t xml:space="preserve"> (</w:t>
-      </w:r>
-      <w:r>
-        <w:rPr>
-          <w:szCs w:val="24"/>
-        </w:rPr>
-        <w:t>April–September</w:t>
-      </w:r>
-      <w:r>
-        <w:rPr>
-          <w:szCs w:val="24"/>
-        </w:rPr>
-        <w:t>) beginning in 2016.</w:t>
-      </w:r>
-      <w:r>
-        <w:rPr>
-          <w:szCs w:val="24"/>
-        </w:rPr>
-        <w:t xml:space="preserve"> </w:t>
-      </w:r>
-      <w:r>
-        <w:rPr>
-          <w:szCs w:val="24"/>
-        </w:rPr>
-        <w:t xml:space="preserve">Predictions are made for a single quadrat because of the large differences in the average number of quadrats completed in each </w:t>
-      </w:r>
-      <w:r>
-        <w:rPr>
-          <w:szCs w:val="24"/>
-        </w:rPr>
-        <w:t>bay</w:t>
-      </w:r>
-      <w:r>
-        <w:rPr>
-          <w:szCs w:val="24"/>
-        </w:rPr>
-        <w:t xml:space="preserve">. </w:t>
-      </w:r>
-      <w:r>
-        <w:rPr>
-          <w:szCs w:val="24"/>
-        </w:rPr>
-        <w:t>The y axes differ because of the large differences between bays.</w:t>
+        <w:t>Figure</w:t>
+      </w:r>
+      <w:r>
+        <w:rPr>
+          <w:szCs w:val="24"/>
+        </w:rPr>
+        <w:t>. Is this fresh cultch response for NFWF 1 and NFWF 2021? Tough because NRDA 4044 and GEBF 5007 didn't monitor right after they went in. This is why the gantt chart is important.</w:t>
       </w:r>
     </w:p>
     <w:p>
@@ -26414,24 +26210,136 @@
     </w:p>
     <w:p>
       <w:pPr>
-        <w:keepNext/>
         <w:suppressAutoHyphens/>
         <w:ind w:firstLine="0"/>
         <w:rPr>
           <w:szCs w:val="24"/>
         </w:rPr>
       </w:pPr>
+    </w:p>
+    <w:p>
+      <w:pPr>
+        <w:suppressAutoHyphens/>
+        <w:ind w:firstLine="0"/>
+        <w:rPr>
+          <w:szCs w:val="24"/>
+        </w:rPr>
+      </w:pPr>
+    </w:p>
+    <w:p>
+      <w:pPr>
+        <w:suppressAutoHyphens/>
+        <w:ind w:firstLine="0"/>
+        <w:rPr>
+          <w:szCs w:val="24"/>
+        </w:rPr>
+      </w:pPr>
+    </w:p>
+    <w:p>
+      <w:pPr>
+        <w:suppressAutoHyphens/>
+        <w:ind w:firstLine="0"/>
+        <w:rPr>
+          <w:szCs w:val="24"/>
+        </w:rPr>
+      </w:pPr>
+    </w:p>
+    <w:p>
+      <w:pPr>
+        <w:suppressAutoHyphens/>
+        <w:ind w:firstLine="0"/>
+        <w:rPr>
+          <w:szCs w:val="24"/>
+        </w:rPr>
+      </w:pPr>
       <w:r>
         <w:rPr>
           <w:noProof/>
           <w:szCs w:val="24"/>
         </w:rPr>
-        <w:lastRenderedPageBreak/>
+        <mc:AlternateContent>
+          <mc:Choice Requires="wps">
+            <w:drawing>
+              <wp:anchor distT="0" distB="0" distL="114300" distR="114300" simplePos="0" relativeHeight="251662336" behindDoc="0" locked="0" layoutInCell="1" allowOverlap="1" wp14:anchorId="11186CC6" wp14:editId="620AF5DD">
+                <wp:simplePos x="0" y="0"/>
+                <wp:positionH relativeFrom="column">
+                  <wp:posOffset>4737734</wp:posOffset>
+                </wp:positionH>
+                <wp:positionV relativeFrom="paragraph">
+                  <wp:posOffset>2794000</wp:posOffset>
+                </wp:positionV>
+                <wp:extent cx="45719" cy="2413000"/>
+                <wp:effectExtent l="76200" t="38100" r="69215" b="63500"/>
+                <wp:wrapNone/>
+                <wp:docPr id="22" name="Straight Arrow Connector 22"/>
+                <wp:cNvGraphicFramePr/>
+                <a:graphic xmlns:a="http://schemas.openxmlformats.org/drawingml/2006/main">
+                  <a:graphicData uri="http://schemas.microsoft.com/office/word/2010/wordprocessingShape">
+                    <wps:wsp>
+                      <wps:cNvCnPr/>
+                      <wps:spPr>
+                        <a:xfrm>
+                          <a:off x="0" y="0"/>
+                          <a:ext cx="45719" cy="2413000"/>
+                        </a:xfrm>
+                        <a:prstGeom prst="straightConnector1">
+                          <a:avLst/>
+                        </a:prstGeom>
+                        <a:ln>
+                          <a:headEnd type="triangle"/>
+                          <a:tailEnd type="triangle"/>
+                        </a:ln>
+                      </wps:spPr>
+                      <wps:style>
+                        <a:lnRef idx="1">
+                          <a:schemeClr val="accent1"/>
+                        </a:lnRef>
+                        <a:fillRef idx="0">
+                          <a:schemeClr val="accent1"/>
+                        </a:fillRef>
+                        <a:effectRef idx="0">
+                          <a:schemeClr val="accent1"/>
+                        </a:effectRef>
+                        <a:fontRef idx="minor">
+                          <a:schemeClr val="tx1"/>
+                        </a:fontRef>
+                      </wps:style>
+                      <wps:bodyPr/>
+                    </wps:wsp>
+                  </a:graphicData>
+                </a:graphic>
+                <wp14:sizeRelH relativeFrom="margin">
+                  <wp14:pctWidth>0</wp14:pctWidth>
+                </wp14:sizeRelH>
+                <wp14:sizeRelV relativeFrom="margin">
+                  <wp14:pctHeight>0</wp14:pctHeight>
+                </wp14:sizeRelV>
+              </wp:anchor>
+            </w:drawing>
+          </mc:Choice>
+          <mc:Fallback>
+            <w:pict>
+              <v:shapetype w14:anchorId="1B684BDC" id="_x0000_t32" coordsize="21600,21600" o:spt="32" o:oned="t" path="m,l21600,21600e" filled="f">
+                <v:path arrowok="t" fillok="f" o:connecttype="none"/>
+                <o:lock v:ext="edit" shapetype="t"/>
+              </v:shapetype>
+              <v:shape id="Straight Arrow Connector 22" o:spid="_x0000_s1026" type="#_x0000_t32" style="position:absolute;margin-left:373.05pt;margin-top:220pt;width:3.6pt;height:190pt;z-index:251662336;visibility:visible;mso-wrap-style:square;mso-width-percent:0;mso-height-percent:0;mso-wrap-distance-left:9pt;mso-wrap-distance-top:0;mso-wrap-distance-right:9pt;mso-wrap-distance-bottom:0;mso-position-horizontal:absolute;mso-position-horizontal-relative:text;mso-position-vertical:absolute;mso-position-vertical-relative:text;mso-width-percent:0;mso-height-percent:0;mso-width-relative:margin;mso-height-relative:margin" o:gfxdata="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" strokecolor="#4472c4 [3204]" strokeweight=".5pt">
+                <v:stroke startarrow="block" endarrow="block" joinstyle="miter"/>
+              </v:shape>
+            </w:pict>
+          </mc:Fallback>
+        </mc:AlternateContent>
+      </w:r>
+      <w:r>
+        <w:rPr>
+          <w:noProof/>
+          <w:szCs w:val="24"/>
+        </w:rPr>
         <w:drawing>
-          <wp:inline distT="0" distB="0" distL="0" distR="0" wp14:anchorId="601F72E1" wp14:editId="11444D9B">
+          <wp:inline distT="0" distB="0" distL="0" distR="0" wp14:anchorId="79651CE7" wp14:editId="50F31956">
             <wp:extent cx="5943600" cy="5943600"/>
             <wp:effectExtent l="0" t="0" r="0" b="0"/>
-            <wp:docPr id="1" name="Picture 1" descr="Chart, scatter chart&#10;&#10;Description automatically generated"/>
+            <wp:docPr id="10" name="Picture 10"/>
             <wp:cNvGraphicFramePr>
               <a:graphicFrameLocks xmlns:a="http://schemas.openxmlformats.org/drawingml/2006/main" noChangeAspect="1"/>
             </wp:cNvGraphicFramePr>
@@ -26439,7 +26347,7 @@
               <a:graphicData uri="http://schemas.openxmlformats.org/drawingml/2006/picture">
                 <pic:pic xmlns:pic="http://schemas.openxmlformats.org/drawingml/2006/picture">
                   <pic:nvPicPr>
-                    <pic:cNvPr id="1" name="Picture 1" descr="Chart, scatter chart&#10;&#10;Description automatically generated"/>
+                    <pic:cNvPr id="10" name="Picture 10"/>
                     <pic:cNvPicPr/>
                   </pic:nvPicPr>
                   <pic:blipFill>
@@ -26472,204 +26380,12 @@
     </w:p>
     <w:p>
       <w:pPr>
-        <w:keepLines/>
         <w:suppressAutoHyphens/>
         <w:ind w:firstLine="0"/>
         <w:rPr>
           <w:szCs w:val="24"/>
         </w:rPr>
       </w:pPr>
-      <w:r>
-        <w:rPr>
-          <w:szCs w:val="24"/>
-        </w:rPr>
-        <w:t xml:space="preserve">Figure </w:t>
-      </w:r>
-      <w:commentRangeStart w:id="77"/>
-      <w:r>
-        <w:rPr>
-          <w:szCs w:val="24"/>
-        </w:rPr>
-        <w:t xml:space="preserve">5. </w:t>
-      </w:r>
-      <w:r>
-        <w:rPr>
-          <w:szCs w:val="24"/>
-        </w:rPr>
-        <w:t>L</w:t>
-      </w:r>
-      <w:r>
-        <w:rPr>
-          <w:szCs w:val="24"/>
-        </w:rPr>
-        <w:t xml:space="preserve">ive oyster spat </w:t>
-      </w:r>
-      <w:commentRangeEnd w:id="77"/>
-      <w:r>
-        <w:rPr>
-          <w:rStyle w:val="CommentReference"/>
-          <w:sz w:val="24"/>
-          <w:szCs w:val="24"/>
-        </w:rPr>
-        <w:commentReference w:id="77"/>
-      </w:r>
-      <w:r>
-        <w:rPr>
-          <w:szCs w:val="24"/>
-        </w:rPr>
-        <w:t>CPUE</w:t>
-      </w:r>
-      <w:r>
-        <w:rPr>
-          <w:szCs w:val="24"/>
-        </w:rPr>
-        <w:t xml:space="preserve"> </w:t>
-      </w:r>
-      <w:commentRangeStart w:id="78"/>
-      <w:commentRangeStart w:id="79"/>
-      <w:commentRangeStart w:id="80"/>
-      <w:r>
-        <w:rPr>
-          <w:szCs w:val="24"/>
-        </w:rPr>
-        <w:t>per ¼ m</w:t>
-      </w:r>
-      <w:r>
-        <w:rPr>
-          <w:szCs w:val="24"/>
-          <w:vertAlign w:val="superscript"/>
-        </w:rPr>
-        <w:t>2</w:t>
-      </w:r>
-      <w:r>
-        <w:rPr>
-          <w:szCs w:val="24"/>
-        </w:rPr>
-        <w:t xml:space="preserve"> quadrat</w:t>
-      </w:r>
-      <w:commentRangeEnd w:id="78"/>
-      <w:r>
-        <w:rPr>
-          <w:rStyle w:val="CommentReference"/>
-          <w:sz w:val="24"/>
-          <w:szCs w:val="24"/>
-        </w:rPr>
-        <w:commentReference w:id="78"/>
-      </w:r>
-      <w:commentRangeEnd w:id="79"/>
-      <w:r>
-        <w:rPr>
-          <w:rStyle w:val="CommentReference"/>
-          <w:sz w:val="24"/>
-          <w:szCs w:val="24"/>
-        </w:rPr>
-        <w:commentReference w:id="79"/>
-      </w:r>
-      <w:commentRangeEnd w:id="80"/>
-      <w:r>
-        <w:rPr>
-          <w:rStyle w:val="CommentReference"/>
-          <w:sz w:val="24"/>
-          <w:szCs w:val="24"/>
-        </w:rPr>
-        <w:commentReference w:id="80"/>
-      </w:r>
-      <w:r>
-        <w:rPr>
-          <w:szCs w:val="24"/>
-        </w:rPr>
-        <w:t>, by period,</w:t>
-      </w:r>
-      <w:r>
-        <w:rPr>
-          <w:szCs w:val="24"/>
-        </w:rPr>
-        <w:t xml:space="preserve"> from each</w:t>
-      </w:r>
-      <w:r>
-        <w:rPr>
-          <w:szCs w:val="24"/>
-        </w:rPr>
-        <w:t xml:space="preserve"> of the four </w:t>
-      </w:r>
-      <w:r>
-        <w:rPr>
-          <w:szCs w:val="24"/>
-        </w:rPr>
-        <w:t xml:space="preserve">projects </w:t>
-      </w:r>
-      <w:r>
-        <w:rPr>
-          <w:szCs w:val="24"/>
-        </w:rPr>
-        <w:t>in Apalachicola Bay</w:t>
-      </w:r>
-      <w:r>
-        <w:rPr>
-          <w:szCs w:val="24"/>
-        </w:rPr>
-        <w:t xml:space="preserve">. </w:t>
-      </w:r>
-      <w:r>
-        <w:rPr>
-          <w:szCs w:val="24"/>
-        </w:rPr>
-        <w:t>Even-number periods are winter</w:t>
-      </w:r>
-      <w:r>
-        <w:rPr>
-          <w:szCs w:val="24"/>
-        </w:rPr>
-        <w:t>s</w:t>
-      </w:r>
-      <w:r>
-        <w:rPr>
-          <w:szCs w:val="24"/>
-        </w:rPr>
-        <w:t xml:space="preserve"> (</w:t>
-      </w:r>
-      <w:r>
-        <w:rPr>
-          <w:szCs w:val="24"/>
-        </w:rPr>
-        <w:t>October-March</w:t>
-      </w:r>
-      <w:r>
-        <w:rPr>
-          <w:szCs w:val="24"/>
-        </w:rPr>
-        <w:t>) beginning in 2015; odd-number periods are summer</w:t>
-      </w:r>
-      <w:r>
-        <w:rPr>
-          <w:szCs w:val="24"/>
-        </w:rPr>
-        <w:t>s</w:t>
-      </w:r>
-      <w:r>
-        <w:rPr>
-          <w:szCs w:val="24"/>
-        </w:rPr>
-        <w:t xml:space="preserve"> (</w:t>
-      </w:r>
-      <w:r>
-        <w:rPr>
-          <w:szCs w:val="24"/>
-        </w:rPr>
-        <w:t>April–September</w:t>
-      </w:r>
-      <w:r>
-        <w:rPr>
-          <w:szCs w:val="24"/>
-        </w:rPr>
-        <w:t xml:space="preserve">) beginning in 2016. </w:t>
-      </w:r>
-      <w:r>
-        <w:rPr>
-          <w:szCs w:val="24"/>
-        </w:rPr>
-        <w:t xml:space="preserve">  </w:t>
-      </w:r>
     </w:p>
     <w:p>
       <w:pPr>
@@ -26679,27 +26395,291 @@
           <w:szCs w:val="24"/>
         </w:rPr>
       </w:pPr>
+      <w:r>
+        <w:rPr>
+          <w:szCs w:val="24"/>
+        </w:rPr>
+        <w:t>Figure</w:t>
+      </w:r>
+      <w:r>
+        <w:rPr>
+          <w:szCs w:val="24"/>
+        </w:rPr>
+        <w:t>. Left, fresh cultch response or is something just not good about period 15? Right.Two projects, big difference in spat numbers, one old cultch, one fresh cultch</w:t>
+      </w:r>
     </w:p>
     <w:p>
       <w:pPr>
-        <w:keepNext/>
         <w:suppressAutoHyphens/>
         <w:ind w:firstLine="0"/>
         <w:rPr>
           <w:szCs w:val="24"/>
         </w:rPr>
       </w:pPr>
+    </w:p>
+    <w:p>
+      <w:pPr>
+        <w:suppressAutoHyphens/>
+        <w:ind w:firstLine="0"/>
+        <w:rPr>
+          <w:szCs w:val="24"/>
+        </w:rPr>
+      </w:pPr>
+    </w:p>
+    <w:p>
+      <w:pPr>
+        <w:suppressAutoHyphens/>
+        <w:ind w:firstLine="0"/>
+        <w:rPr>
+          <w:szCs w:val="24"/>
+        </w:rPr>
+      </w:pPr>
+    </w:p>
+    <w:p>
+      <w:pPr>
+        <w:suppressAutoHyphens/>
+        <w:ind w:firstLine="0"/>
+        <w:rPr>
+          <w:szCs w:val="24"/>
+        </w:rPr>
+      </w:pPr>
+    </w:p>
+    <w:p>
+      <w:pPr>
+        <w:suppressAutoHyphens/>
+        <w:ind w:firstLine="0"/>
+        <w:rPr>
+          <w:szCs w:val="24"/>
+        </w:rPr>
+      </w:pPr>
       <w:r>
         <w:rPr>
           <w:noProof/>
           <w:szCs w:val="24"/>
         </w:rPr>
-        <w:lastRenderedPageBreak/>
+        <mc:AlternateContent>
+          <mc:Choice Requires="wps">
+            <w:drawing>
+              <wp:anchor distT="0" distB="0" distL="114300" distR="114300" simplePos="0" relativeHeight="251663360" behindDoc="0" locked="0" layoutInCell="1" allowOverlap="1" wp14:anchorId="69F68A43" wp14:editId="6D769212">
+                <wp:simplePos x="0" y="0"/>
+                <wp:positionH relativeFrom="column">
+                  <wp:posOffset>3016250</wp:posOffset>
+                </wp:positionH>
+                <wp:positionV relativeFrom="paragraph">
+                  <wp:posOffset>285750</wp:posOffset>
+                </wp:positionV>
+                <wp:extent cx="393700" cy="2590800"/>
+                <wp:effectExtent l="0" t="0" r="25400" b="19050"/>
+                <wp:wrapNone/>
+                <wp:docPr id="23" name="Oval 23"/>
+                <wp:cNvGraphicFramePr/>
+                <a:graphic xmlns:a="http://schemas.openxmlformats.org/drawingml/2006/main">
+                  <a:graphicData uri="http://schemas.microsoft.com/office/word/2010/wordprocessingShape">
+                    <wps:wsp>
+                      <wps:cNvSpPr/>
+                      <wps:spPr>
+                        <a:xfrm>
+                          <a:off x="0" y="0"/>
+                          <a:ext cx="393700" cy="2590800"/>
+                        </a:xfrm>
+                        <a:prstGeom prst="ellipse">
+                          <a:avLst/>
+                        </a:prstGeom>
+                        <a:noFill/>
+                      </wps:spPr>
+                      <wps:style>
+                        <a:lnRef idx="2">
+                          <a:schemeClr val="accent1">
+                            <a:shade val="50000"/>
+                          </a:schemeClr>
+                        </a:lnRef>
+                        <a:fillRef idx="1">
+                          <a:schemeClr val="accent1"/>
+                        </a:fillRef>
+                        <a:effectRef idx="0">
+                          <a:schemeClr val="accent1"/>
+                        </a:effectRef>
+                        <a:fontRef idx="minor">
+                          <a:schemeClr val="lt1"/>
+                        </a:fontRef>
+                      </wps:style>
+                      <wps:bodyPr rot="0" spcFirstLastPara="0" vertOverflow="overflow" horzOverflow="overflow" vert="horz" wrap="square" lIns="91440" tIns="45720" rIns="91440" bIns="45720" numCol="1" spcCol="0" rtlCol="0" fromWordArt="0" anchor="ctr" anchorCtr="0" forceAA="0" compatLnSpc="1">
+                        <a:prstTxWarp prst="textNoShape">
+                          <a:avLst/>
+                        </a:prstTxWarp>
+                        <a:noAutofit/>
+                      </wps:bodyPr>
+                    </wps:wsp>
+                  </a:graphicData>
+                </a:graphic>
+              </wp:anchor>
+            </w:drawing>
+          </mc:Choice>
+          <mc:Fallback>
+            <w:pict>
+              <v:oval w14:anchorId="6FB60D43" id="Oval 23" o:spid="_x0000_s1026" style="position:absolute;margin-left:237.5pt;margin-top:22.5pt;width:31pt;height:204pt;z-index:251663360;visibility:visible;mso-wrap-style:square;mso-wrap-distance-left:9pt;mso-wrap-distance-top:0;mso-wrap-distance-right:9pt;mso-wrap-distance-bottom:0;mso-position-horizontal:absolute;mso-position-horizontal-relative:text;mso-position-vertical:absolute;mso-position-vertical-relative:text;v-text-anchor:middle" o:gfxdata="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" filled="f" strokecolor="#1f3763 [1604]" strokeweight="1pt">
+                <v:stroke joinstyle="miter"/>
+              </v:oval>
+            </w:pict>
+          </mc:Fallback>
+        </mc:AlternateContent>
+      </w:r>
+      <w:r>
+        <w:rPr>
+          <w:noProof/>
+          <w:szCs w:val="24"/>
+        </w:rPr>
+        <mc:AlternateContent>
+          <mc:Choice Requires="wps">
+            <w:drawing>
+              <wp:anchor distT="0" distB="0" distL="114300" distR="114300" simplePos="0" relativeHeight="251661312" behindDoc="0" locked="0" layoutInCell="1" allowOverlap="1" wp14:anchorId="476F4D26" wp14:editId="33935AA4">
+                <wp:simplePos x="0" y="0"/>
+                <wp:positionH relativeFrom="column">
+                  <wp:posOffset>2012950</wp:posOffset>
+                </wp:positionH>
+                <wp:positionV relativeFrom="paragraph">
+                  <wp:posOffset>3302000</wp:posOffset>
+                </wp:positionV>
+                <wp:extent cx="2927350" cy="647700"/>
+                <wp:effectExtent l="0" t="0" r="44450" b="76200"/>
+                <wp:wrapNone/>
+                <wp:docPr id="19" name="Straight Arrow Connector 19"/>
+                <wp:cNvGraphicFramePr/>
+                <a:graphic xmlns:a="http://schemas.openxmlformats.org/drawingml/2006/main">
+                  <a:graphicData uri="http://schemas.microsoft.com/office/word/2010/wordprocessingShape">
+                    <wps:wsp>
+                      <wps:cNvCnPr/>
+                      <wps:spPr>
+                        <a:xfrm>
+                          <a:off x="0" y="0"/>
+                          <a:ext cx="2927350" cy="647700"/>
+                        </a:xfrm>
+                        <a:prstGeom prst="straightConnector1">
+                          <a:avLst/>
+                        </a:prstGeom>
+                        <a:ln>
+                          <a:tailEnd type="triangle"/>
+                        </a:ln>
+                      </wps:spPr>
+                      <wps:style>
+                        <a:lnRef idx="1">
+                          <a:schemeClr val="accent1"/>
+                        </a:lnRef>
+                        <a:fillRef idx="0">
+                          <a:schemeClr val="accent1"/>
+                        </a:fillRef>
+                        <a:effectRef idx="0">
+                          <a:schemeClr val="accent1"/>
+                        </a:effectRef>
+                        <a:fontRef idx="minor">
+                          <a:schemeClr val="tx1"/>
+                        </a:fontRef>
+                      </wps:style>
+                      <wps:bodyPr/>
+                    </wps:wsp>
+                  </a:graphicData>
+                </a:graphic>
+                <wp14:sizeRelH relativeFrom="margin">
+                  <wp14:pctWidth>0</wp14:pctWidth>
+                </wp14:sizeRelH>
+                <wp14:sizeRelV relativeFrom="margin">
+                  <wp14:pctHeight>0</wp14:pctHeight>
+                </wp14:sizeRelV>
+              </wp:anchor>
+            </w:drawing>
+          </mc:Choice>
+          <mc:Fallback>
+            <w:pict>
+              <v:shape w14:anchorId="5CCCEE63" id="Straight Arrow Connector 19" o:spid="_x0000_s1026" type="#_x0000_t32" style="position:absolute;margin-left:158.5pt;margin-top:260pt;width:230.5pt;height:51pt;z-index:251661312;visibility:visible;mso-wrap-style:square;mso-width-percent:0;mso-height-percent:0;mso-wrap-distance-left:9pt;mso-wrap-distance-top:0;mso-wrap-distance-right:9pt;mso-wrap-distance-bottom:0;mso-position-horizontal:absolute;mso-position-horizontal-relative:text;mso-position-vertical:absolute;mso-position-vertical-relative:text;mso-width-percent:0;mso-height-percent:0;mso-width-relative:margin;mso-height-relative:margin" o:gfxdata="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" strokecolor="#4472c4 [3204]" strokeweight=".5pt">
+                <v:stroke endarrow="block" joinstyle="miter"/>
+              </v:shape>
+            </w:pict>
+          </mc:Fallback>
+        </mc:AlternateContent>
+      </w:r>
+      <w:r>
+        <w:rPr>
+          <w:noProof/>
+          <w:szCs w:val="24"/>
+        </w:rPr>
+        <mc:AlternateContent>
+          <mc:Choice Requires="wps">
+            <w:drawing>
+              <wp:anchor distT="0" distB="0" distL="114300" distR="114300" simplePos="0" relativeHeight="251659264" behindDoc="0" locked="0" layoutInCell="1" allowOverlap="1" wp14:anchorId="35380912" wp14:editId="0A4EE322">
+                <wp:simplePos x="0" y="0"/>
+                <wp:positionH relativeFrom="column">
+                  <wp:posOffset>1955800</wp:posOffset>
+                </wp:positionH>
+                <wp:positionV relativeFrom="paragraph">
+                  <wp:posOffset>323850</wp:posOffset>
+                </wp:positionV>
+                <wp:extent cx="3009900" cy="1136650"/>
+                <wp:effectExtent l="0" t="0" r="76200" b="63500"/>
+                <wp:wrapNone/>
+                <wp:docPr id="18" name="Straight Arrow Connector 18"/>
+                <wp:cNvGraphicFramePr/>
+                <a:graphic xmlns:a="http://schemas.openxmlformats.org/drawingml/2006/main">
+                  <a:graphicData uri="http://schemas.microsoft.com/office/word/2010/wordprocessingShape">
+                    <wps:wsp>
+                      <wps:cNvCnPr/>
+                      <wps:spPr>
+                        <a:xfrm>
+                          <a:off x="0" y="0"/>
+                          <a:ext cx="3009900" cy="1136650"/>
+                        </a:xfrm>
+                        <a:prstGeom prst="straightConnector1">
+                          <a:avLst/>
+                        </a:prstGeom>
+                        <a:ln>
+                          <a:tailEnd type="triangle"/>
+                        </a:ln>
+                      </wps:spPr>
+                      <wps:style>
+                        <a:lnRef idx="1">
+                          <a:schemeClr val="accent1"/>
+                        </a:lnRef>
+                        <a:fillRef idx="0">
+                          <a:schemeClr val="accent1"/>
+                        </a:fillRef>
+                        <a:effectRef idx="0">
+                          <a:schemeClr val="accent1"/>
+                        </a:effectRef>
+                        <a:fontRef idx="minor">
+                          <a:schemeClr val="tx1"/>
+                        </a:fontRef>
+                      </wps:style>
+                      <wps:bodyPr/>
+                    </wps:wsp>
+                  </a:graphicData>
+                </a:graphic>
+                <wp14:sizeRelH relativeFrom="margin">
+                  <wp14:pctWidth>0</wp14:pctWidth>
+                </wp14:sizeRelH>
+                <wp14:sizeRelV relativeFrom="margin">
+                  <wp14:pctHeight>0</wp14:pctHeight>
+                </wp14:sizeRelV>
+              </wp:anchor>
+            </w:drawing>
+          </mc:Choice>
+          <mc:Fallback>
+            <w:pict>
+              <v:shape w14:anchorId="326D06B4" id="Straight Arrow Connector 18" o:spid="_x0000_s1026" type="#_x0000_t32" style="position:absolute;margin-left:154pt;margin-top:25.5pt;width:237pt;height:89.5pt;z-index:251659264;visibility:visible;mso-wrap-style:square;mso-width-percent:0;mso-height-percent:0;mso-wrap-distance-left:9pt;mso-wrap-distance-top:0;mso-wrap-distance-right:9pt;mso-wrap-distance-bottom:0;mso-position-horizontal:absolute;mso-position-horizontal-relative:text;mso-position-vertical:absolute;mso-position-vertical-relative:text;mso-width-percent:0;mso-height-percent:0;mso-width-relative:margin;mso-height-relative:margin" o:gfxdata="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" strokecolor="#4472c4 [3204]" strokeweight=".5pt">
+                <v:stroke endarrow="block" joinstyle="miter"/>
+              </v:shape>
+            </w:pict>
+          </mc:Fallback>
+        </mc:AlternateContent>
+      </w:r>
+      <w:r>
+        <w:rPr>
+          <w:noProof/>
+          <w:szCs w:val="24"/>
+        </w:rPr>
         <w:drawing>
-          <wp:inline distT="0" distB="0" distL="0" distR="0" wp14:anchorId="36411523" wp14:editId="79D4AA1E">
-            <wp:extent cx="5753100" cy="5753100"/>
+          <wp:inline distT="0" distB="0" distL="0" distR="0" wp14:anchorId="5134CA0E" wp14:editId="60CAA36D">
+            <wp:extent cx="5943600" cy="5943600"/>
             <wp:effectExtent l="0" t="0" r="0" b="0"/>
-            <wp:docPr id="2" name="Picture 2" descr="Chart, scatter chart&#10;&#10;Description automatically generated"/>
+            <wp:docPr id="21" name="Picture 21" descr="Chart, scatter chart&#10;&#10;Description automatically generated"/>
             <wp:cNvGraphicFramePr>
               <a:graphicFrameLocks xmlns:a="http://schemas.openxmlformats.org/drawingml/2006/main" noChangeAspect="1"/>
             </wp:cNvGraphicFramePr>
@@ -26707,11 +26687,17 @@
               <a:graphicData uri="http://schemas.openxmlformats.org/drawingml/2006/picture">
                 <pic:pic xmlns:pic="http://schemas.openxmlformats.org/drawingml/2006/picture">
                   <pic:nvPicPr>
-                    <pic:cNvPr id="2" name="Picture 2" descr="Chart, scatter chart&#10;&#10;Description automatically generated"/>
+                    <pic:cNvPr id="21" name="Picture 21" descr="Chart, scatter chart&#10;&#10;Description automatically generated"/>
                     <pic:cNvPicPr/>
                   </pic:nvPicPr>
                   <pic:blipFill>
-                    <a:blip r:embed="rId28"/>
+                    <a:blip r:embed="rId28" cstate="print">
+                      <a:extLst>
+                        <a:ext uri="{28A0092B-C50C-407E-A947-70E740481C1C}">
+                          <a14:useLocalDpi xmlns:a14="http://schemas.microsoft.com/office/drawing/2010/main" val="0"/>
+                        </a:ext>
+                      </a:extLst>
+                    </a:blip>
                     <a:stretch>
                       <a:fillRect/>
                     </a:stretch>
@@ -26719,7 +26705,7 @@
                   <pic:spPr>
                     <a:xfrm>
                       <a:off x="0" y="0"/>
-                      <a:ext cx="5753100" cy="5753100"/>
+                      <a:ext cx="5943600" cy="5943600"/>
                     </a:xfrm>
                     <a:prstGeom prst="rect">
                       <a:avLst/>
@@ -26735,7 +26721,6 @@
     <w:p>
       <w:pPr>
         <w:suppressAutoHyphens/>
-        <w:spacing w:line="240" w:lineRule="auto"/>
         <w:ind w:firstLine="0"/>
         <w:rPr>
           <w:szCs w:val="24"/>
@@ -26745,295 +26730,19 @@
         <w:rPr>
           <w:szCs w:val="24"/>
         </w:rPr>
-        <w:t xml:space="preserve">Figure 6. </w:t>
-      </w:r>
-      <w:r>
-        <w:rPr>
-          <w:szCs w:val="24"/>
-        </w:rPr>
-        <w:t>E</w:t>
-      </w:r>
-      <w:r>
-        <w:rPr>
-          <w:szCs w:val="24"/>
-        </w:rPr>
-        <w:t xml:space="preserve">xample plot to demonstrate </w:t>
-      </w:r>
-      <w:r>
-        <w:rPr>
-          <w:szCs w:val="24"/>
-        </w:rPr>
-        <w:t xml:space="preserve">the </w:t>
-      </w:r>
-      <w:r>
-        <w:rPr>
-          <w:szCs w:val="24"/>
-        </w:rPr>
-        <w:t xml:space="preserve">fit of the </w:t>
-      </w:r>
-      <w:r>
-        <w:rPr>
-          <w:szCs w:val="24"/>
-        </w:rPr>
-        <w:t>negative binomial GLM</w:t>
-      </w:r>
-      <w:r>
-        <w:rPr>
-          <w:szCs w:val="24"/>
-        </w:rPr>
-        <w:t xml:space="preserve">. </w:t>
-      </w:r>
-      <w:r>
-        <w:rPr>
-          <w:szCs w:val="24"/>
-        </w:rPr>
-        <w:t>D</w:t>
-      </w:r>
-      <w:r>
-        <w:rPr>
-          <w:szCs w:val="24"/>
-        </w:rPr>
-        <w:t>ots on the plot</w:t>
-      </w:r>
-      <w:r>
-        <w:rPr>
-          <w:szCs w:val="24"/>
-        </w:rPr>
-        <w:t xml:space="preserve"> represent</w:t>
-      </w:r>
-      <w:r>
-        <w:rPr>
-          <w:szCs w:val="24"/>
-        </w:rPr>
-        <w:t xml:space="preserve"> the </w:t>
-      </w:r>
-      <w:r>
-        <w:rPr>
-          <w:szCs w:val="24"/>
-        </w:rPr>
-        <w:t xml:space="preserve">sum of the </w:t>
-      </w:r>
-      <w:r>
-        <w:rPr>
-          <w:szCs w:val="24"/>
-        </w:rPr>
-        <w:t>rounded weights of cultch</w:t>
-      </w:r>
-      <w:r>
-        <w:rPr>
-          <w:szCs w:val="24"/>
-        </w:rPr>
-        <w:t xml:space="preserve"> from the</w:t>
-      </w:r>
-      <w:r>
-        <w:rPr>
-          <w:szCs w:val="24"/>
-        </w:rPr>
-        <w:t xml:space="preserve"> NFWF</w:t>
-      </w:r>
-      <w:r>
-        <w:rPr>
-          <w:szCs w:val="24"/>
-        </w:rPr>
-        <w:t>-</w:t>
-      </w:r>
-      <w:r>
-        <w:rPr>
-          <w:szCs w:val="24"/>
-        </w:rPr>
-        <w:t>1</w:t>
-      </w:r>
-      <w:r>
-        <w:rPr>
-          <w:szCs w:val="24"/>
-        </w:rPr>
-        <w:t xml:space="preserve"> </w:t>
-      </w:r>
-      <w:r>
-        <w:rPr>
-          <w:szCs w:val="24"/>
-        </w:rPr>
-        <w:t>project</w:t>
-      </w:r>
-      <w:r>
-        <w:rPr>
-          <w:szCs w:val="24"/>
-        </w:rPr>
-        <w:t>.</w:t>
-      </w:r>
-      <w:r>
-        <w:rPr>
-          <w:szCs w:val="24"/>
-        </w:rPr>
-        <w:t xml:space="preserve"> The model in R is written as </w:t>
-      </w:r>
-      <w:r>
-        <w:rPr>
-          <w:szCs w:val="24"/>
-        </w:rPr>
-        <w:t>Roundwt ~ Period + offset(log(Num_quads)</w:t>
-      </w:r>
-      <w:r>
-        <w:rPr>
-          <w:szCs w:val="24"/>
-        </w:rPr>
-        <w:t>)</w:t>
-      </w:r>
-      <w:r>
-        <w:rPr>
-          <w:szCs w:val="24"/>
-        </w:rPr>
-        <w:t xml:space="preserve"> and is fit to a subset of the data </w:t>
-      </w:r>
-      <w:r>
-        <w:rPr>
-          <w:szCs w:val="24"/>
-        </w:rPr>
-        <w:t>consisting of</w:t>
-      </w:r>
-      <w:r>
-        <w:rPr>
-          <w:szCs w:val="24"/>
-        </w:rPr>
-        <w:t xml:space="preserve"> only the</w:t>
-      </w:r>
-      <w:r>
-        <w:rPr>
-          <w:szCs w:val="24"/>
-        </w:rPr>
-        <w:t xml:space="preserve"> results of the</w:t>
-      </w:r>
-      <w:r>
-        <w:rPr>
-          <w:szCs w:val="24"/>
-        </w:rPr>
-        <w:t xml:space="preserve"> NFWF</w:t>
-      </w:r>
-      <w:r>
-        <w:rPr>
-          <w:szCs w:val="24"/>
-        </w:rPr>
-        <w:t>-</w:t>
-      </w:r>
-      <w:r>
-        <w:rPr>
-          <w:szCs w:val="24"/>
-        </w:rPr>
-        <w:t xml:space="preserve">1 </w:t>
-      </w:r>
-      <w:r>
-        <w:rPr>
-          <w:szCs w:val="24"/>
-        </w:rPr>
-        <w:t>project</w:t>
-      </w:r>
-      <w:r>
-        <w:rPr>
-          <w:szCs w:val="24"/>
-        </w:rPr>
-        <w:t xml:space="preserve">. </w:t>
-      </w:r>
-      <w:r>
-        <w:rPr>
-          <w:szCs w:val="24"/>
-        </w:rPr>
-        <w:t>The solid black line</w:t>
-      </w:r>
-      <w:r>
-        <w:rPr>
-          <w:szCs w:val="24"/>
-        </w:rPr>
-        <w:t xml:space="preserve"> represents</w:t>
-      </w:r>
-      <w:r>
-        <w:rPr>
-          <w:szCs w:val="24"/>
-        </w:rPr>
-        <w:t xml:space="preserve"> the predicted </w:t>
-      </w:r>
-      <w:r>
-        <w:rPr>
-          <w:szCs w:val="24"/>
-        </w:rPr>
-        <w:t>total</w:t>
-      </w:r>
-      <w:r>
-        <w:rPr>
-          <w:szCs w:val="24"/>
-        </w:rPr>
-        <w:t xml:space="preserve"> </w:t>
-      </w:r>
-      <w:r>
-        <w:rPr>
-          <w:szCs w:val="24"/>
-        </w:rPr>
-        <w:t>rounded weight of cultch</w:t>
-      </w:r>
-      <w:r>
-        <w:rPr>
-          <w:szCs w:val="24"/>
-        </w:rPr>
-        <w:t xml:space="preserve"> for an average number of quadrats (150) </w:t>
-      </w:r>
-      <w:r>
-        <w:rPr>
-          <w:szCs w:val="24"/>
-        </w:rPr>
-        <w:t>predicted for</w:t>
-      </w:r>
-      <w:r>
-        <w:rPr>
-          <w:szCs w:val="24"/>
-        </w:rPr>
-        <w:t xml:space="preserve"> every </w:t>
-      </w:r>
-      <w:r>
-        <w:rPr>
-          <w:szCs w:val="24"/>
-        </w:rPr>
-        <w:t>period</w:t>
-      </w:r>
-      <w:r>
-        <w:rPr>
-          <w:szCs w:val="24"/>
-        </w:rPr>
-        <w:t>; t</w:t>
-      </w:r>
-      <w:r>
-        <w:rPr>
-          <w:szCs w:val="24"/>
-        </w:rPr>
-        <w:t>he</w:t>
-      </w:r>
-      <w:r>
-        <w:rPr>
-          <w:szCs w:val="24"/>
-        </w:rPr>
-        <w:t xml:space="preserve"> </w:t>
-      </w:r>
-      <w:r>
-        <w:rPr>
-          <w:szCs w:val="24"/>
-        </w:rPr>
-        <w:t>grey area represents</w:t>
-      </w:r>
-      <w:r>
-        <w:rPr>
-          <w:szCs w:val="24"/>
-        </w:rPr>
-        <w:t xml:space="preserve"> </w:t>
-      </w:r>
-      <w:r>
-        <w:rPr>
-          <w:szCs w:val="24"/>
-        </w:rPr>
-        <w:t xml:space="preserve">its </w:t>
-      </w:r>
-      <w:r>
-        <w:rPr>
-          <w:szCs w:val="24"/>
-        </w:rPr>
-        <w:t>95% confidence interval.</w:t>
+        <w:t>F</w:t>
+      </w:r>
+      <w:r>
+        <w:rPr>
+          <w:szCs w:val="24"/>
+        </w:rPr>
+        <w:t>igure</w:t>
+      </w:r>
+      <w:r>
+        <w:rPr>
+          <w:szCs w:val="24"/>
+        </w:rPr>
+        <w:t>. Look at declines which are way more drastic than first glance b/c of the scale of y axis</w:t>
       </w:r>
     </w:p>
     <w:p>
@@ -27061,10 +26770,10 @@
         </w:rPr>
         <w:lastRenderedPageBreak/>
         <w:drawing>
-          <wp:inline distT="0" distB="0" distL="0" distR="0" wp14:anchorId="18F94466" wp14:editId="40E88470">
+          <wp:inline distT="0" distB="0" distL="0" distR="0" wp14:anchorId="0C73D60F" wp14:editId="47F163B3">
             <wp:extent cx="5943600" cy="5943600"/>
             <wp:effectExtent l="0" t="0" r="0" b="0"/>
-            <wp:docPr id="15" name="Picture 15" descr="Chart, histogram&#10;&#10;Description automatically generated"/>
+            <wp:docPr id="9" name="Picture 9" descr="Chart, histogram&#10;&#10;Description automatically generated"/>
             <wp:cNvGraphicFramePr>
               <a:graphicFrameLocks xmlns:a="http://schemas.openxmlformats.org/drawingml/2006/main" noChangeAspect="1"/>
             </wp:cNvGraphicFramePr>
@@ -27072,7 +26781,7 @@
               <a:graphicData uri="http://schemas.openxmlformats.org/drawingml/2006/picture">
                 <pic:pic xmlns:pic="http://schemas.openxmlformats.org/drawingml/2006/picture">
                   <pic:nvPicPr>
-                    <pic:cNvPr id="15" name="Picture 15" descr="Chart, histogram&#10;&#10;Description automatically generated"/>
+                    <pic:cNvPr id="9" name="Picture 9" descr="Chart, histogram&#10;&#10;Description automatically generated"/>
                     <pic:cNvPicPr/>
                   </pic:nvPicPr>
                   <pic:blipFill>
@@ -27105,123 +26814,239 @@
     </w:p>
     <w:p>
       <w:pPr>
-        <w:pStyle w:val="Normalnoindent"/>
+        <w:suppressAutoHyphens/>
         <w:spacing w:line="240" w:lineRule="auto"/>
-        <w:rPr>
-          <w:color w:val="0000FF"/>
-        </w:rPr>
-      </w:pPr>
-      <w:r>
-        <w:rPr>
-          <w:szCs w:val="24"/>
-        </w:rPr>
-        <w:t xml:space="preserve">Alternate </w:t>
-      </w:r>
-      <w:r>
-        <w:t xml:space="preserve">Figure 6. </w:t>
-      </w:r>
-      <w:r>
-        <w:rPr>
-          <w:szCs w:val="24"/>
-        </w:rPr>
-        <w:t xml:space="preserve">Example plot to demonstrate the fit of the </w:t>
-      </w:r>
-      <w:r>
-        <w:rPr>
-          <w:szCs w:val="24"/>
-        </w:rPr>
-        <w:t>negative binomial GLM</w:t>
-      </w:r>
-      <w:r>
-        <w:rPr>
-          <w:szCs w:val="24"/>
-        </w:rPr>
-        <w:t>.</w:t>
-      </w:r>
-      <w:r>
-        <w:t xml:space="preserve"> The model in R is written as Sum_spat ~ Period * Project + offset(log(Num_quads)</w:t>
-      </w:r>
-      <w:r>
-        <w:t>)</w:t>
-      </w:r>
-      <w:r>
-        <w:t xml:space="preserve">, which is an interactive model allowing for a unique slope for each </w:t>
-      </w:r>
-      <w:r>
-        <w:t xml:space="preserve">project </w:t>
-      </w:r>
-      <w:r>
-        <w:t>across periods.</w:t>
-      </w:r>
-      <w:r>
+        <w:ind w:firstLine="0"/>
+        <w:rPr>
+          <w:szCs w:val="24"/>
+        </w:rPr>
+      </w:pPr>
+      <w:r>
+        <w:rPr>
+          <w:szCs w:val="24"/>
+        </w:rPr>
+        <w:t>Figure 4</w:t>
+      </w:r>
+      <w:r>
+        <w:rPr>
+          <w:szCs w:val="24"/>
+        </w:rPr>
+        <w:t>. Predicted count of live spat</w:t>
+      </w:r>
+      <w:r>
+        <w:rPr>
+          <w:szCs w:val="24"/>
+        </w:rPr>
         <w:t xml:space="preserve"> </w:t>
       </w:r>
       <w:r>
-        <w:t>Dots on the plot represent</w:t>
-      </w:r>
-      <w:r>
+        <w:rPr>
+          <w:szCs w:val="24"/>
+        </w:rPr>
+        <w:t xml:space="preserve">by </w:t>
+      </w:r>
+      <w:r>
+        <w:rPr>
+          <w:szCs w:val="24"/>
+        </w:rPr>
+        <w:t>period</w:t>
+      </w:r>
+      <w:r>
+        <w:rPr>
+          <w:szCs w:val="24"/>
+        </w:rPr>
         <w:t xml:space="preserve"> </w:t>
       </w:r>
       <w:r>
+        <w:rPr>
+          <w:szCs w:val="24"/>
+        </w:rPr>
+        <w:t>for a single ¼ m</w:t>
+      </w:r>
+      <w:r>
+        <w:rPr>
+          <w:szCs w:val="24"/>
+          <w:vertAlign w:val="superscript"/>
+        </w:rPr>
+        <w:t>2</w:t>
+      </w:r>
+      <w:r>
+        <w:rPr>
+          <w:szCs w:val="24"/>
+        </w:rPr>
+        <w:t xml:space="preserve"> </w:t>
+      </w:r>
+      <w:r>
+        <w:rPr>
+          <w:szCs w:val="24"/>
+        </w:rPr>
+        <w:t xml:space="preserve">quadrat from each of the three study systems. The black line </w:t>
+      </w:r>
+      <w:r>
+        <w:rPr>
+          <w:szCs w:val="24"/>
+        </w:rPr>
+        <w:t xml:space="preserve">represents </w:t>
+      </w:r>
+      <w:r>
+        <w:rPr>
+          <w:szCs w:val="24"/>
+        </w:rPr>
         <w:t xml:space="preserve">the </w:t>
       </w:r>
       <w:r>
-        <w:t xml:space="preserve">total number of live spat for each </w:t>
-      </w:r>
-      <w:r>
-        <w:t xml:space="preserve">period </w:t>
-      </w:r>
-      <w:r>
-        <w:t xml:space="preserve">and </w:t>
-      </w:r>
-      <w:r>
-        <w:t xml:space="preserve">site </w:t>
-      </w:r>
-      <w:r>
-        <w:t>from the NFWF</w:t>
-      </w:r>
-      <w:r>
-        <w:t>-</w:t>
-      </w:r>
-      <w:r>
-        <w:t xml:space="preserve">1 </w:t>
-      </w:r>
-      <w:r>
-        <w:t>project</w:t>
-      </w:r>
-      <w:r>
+        <w:rPr>
+          <w:szCs w:val="24"/>
+        </w:rPr>
+        <w:t>line of best fit</w:t>
+      </w:r>
+      <w:r>
+        <w:rPr>
+          <w:szCs w:val="24"/>
+        </w:rPr>
+        <w:t xml:space="preserve"> for</w:t>
+      </w:r>
+      <w:r>
+        <w:rPr>
+          <w:szCs w:val="24"/>
+        </w:rPr>
+        <w:t xml:space="preserve"> each </w:t>
+      </w:r>
+      <w:r>
+        <w:rPr>
+          <w:szCs w:val="24"/>
+        </w:rPr>
+        <w:t xml:space="preserve">period, </w:t>
+      </w:r>
+      <w:r>
+        <w:rPr>
+          <w:szCs w:val="24"/>
+        </w:rPr>
+        <w:t xml:space="preserve">and the grey </w:t>
+      </w:r>
+      <w:r>
+        <w:rPr>
+          <w:szCs w:val="24"/>
+        </w:rPr>
+        <w:t xml:space="preserve">area </w:t>
+      </w:r>
+      <w:r>
+        <w:rPr>
+          <w:szCs w:val="24"/>
+        </w:rPr>
+        <w:t>represent</w:t>
+      </w:r>
+      <w:r>
+        <w:rPr>
+          <w:szCs w:val="24"/>
+        </w:rPr>
+        <w:t>s</w:t>
+      </w:r>
+      <w:r>
+        <w:rPr>
+          <w:szCs w:val="24"/>
+        </w:rPr>
+        <w:t xml:space="preserve"> the 95% confidence interval.</w:t>
+      </w:r>
+      <w:r>
+        <w:rPr>
+          <w:szCs w:val="24"/>
+        </w:rPr>
+        <w:t xml:space="preserve"> </w:t>
+      </w:r>
+      <w:r>
+        <w:rPr>
+          <w:szCs w:val="24"/>
+        </w:rPr>
+        <w:t>Even-number periods are winter</w:t>
+      </w:r>
+      <w:r>
+        <w:rPr>
+          <w:szCs w:val="24"/>
+        </w:rPr>
+        <w:t>s</w:t>
+      </w:r>
+      <w:r>
+        <w:rPr>
+          <w:szCs w:val="24"/>
+        </w:rPr>
+        <w:t xml:space="preserve"> (November</w:t>
+      </w:r>
+      <w:r>
+        <w:rPr>
+          <w:szCs w:val="24"/>
+        </w:rPr>
+        <w:t>–</w:t>
+      </w:r>
+      <w:r>
+        <w:rPr>
+          <w:szCs w:val="24"/>
+        </w:rPr>
+        <w:t>April) beginning in 2015; odd-number periods are summer</w:t>
+      </w:r>
+      <w:r>
+        <w:rPr>
+          <w:szCs w:val="24"/>
+        </w:rPr>
+        <w:t>s</w:t>
+      </w:r>
+      <w:r>
+        <w:rPr>
+          <w:szCs w:val="24"/>
+        </w:rPr>
+        <w:t xml:space="preserve"> (</w:t>
+      </w:r>
+      <w:r>
+        <w:rPr>
+          <w:szCs w:val="24"/>
+        </w:rPr>
+        <w:t>April–September</w:t>
+      </w:r>
+      <w:r>
+        <w:rPr>
+          <w:szCs w:val="24"/>
+        </w:rPr>
+        <w:t>) beginning in 2016.</w:t>
+      </w:r>
+      <w:r>
+        <w:rPr>
+          <w:szCs w:val="24"/>
+        </w:rPr>
+        <w:t xml:space="preserve"> </w:t>
+      </w:r>
+      <w:r>
+        <w:rPr>
+          <w:szCs w:val="24"/>
+        </w:rPr>
+        <w:t xml:space="preserve">Predictions are made for a single quadrat because of the large differences in the average number of quadrats completed in each </w:t>
+      </w:r>
+      <w:r>
+        <w:rPr>
+          <w:szCs w:val="24"/>
+        </w:rPr>
+        <w:t>bay</w:t>
+      </w:r>
+      <w:r>
+        <w:rPr>
+          <w:szCs w:val="24"/>
+        </w:rPr>
         <w:t xml:space="preserve">. </w:t>
       </w:r>
       <w:r>
         <w:rPr>
           <w:szCs w:val="24"/>
         </w:rPr>
-        <w:t>The solid black line represents the</w:t>
-      </w:r>
-      <w:r>
-        <w:t xml:space="preserve"> rounded weight of cultch for an average number of quadrats (150) predicted for every </w:t>
-      </w:r>
-      <w:r>
-        <w:t>period; the grey area represents</w:t>
-      </w:r>
-      <w:r>
-        <w:t xml:space="preserve"> </w:t>
-      </w:r>
-      <w:r>
-        <w:t>its</w:t>
-      </w:r>
-      <w:r>
-        <w:t xml:space="preserve"> </w:t>
-      </w:r>
-      <w:r>
-        <w:t>95% confidence interval. The y</w:t>
-      </w:r>
-      <w:r>
-        <w:t> </w:t>
-      </w:r>
-      <w:r>
-        <w:t>axis is large because this is the amount of material that would come from 150 quadrats.</w:t>
-      </w:r>
+        <w:t>The y axes differ because of the large differences between bays.</w:t>
+      </w:r>
+    </w:p>
+    <w:p>
+      <w:pPr>
+        <w:suppressAutoHyphens/>
+        <w:ind w:firstLine="0"/>
+        <w:rPr>
+          <w:szCs w:val="24"/>
+        </w:rPr>
+      </w:pPr>
     </w:p>
     <w:p>
       <w:pPr>
@@ -27239,10 +27064,10 @@
         </w:rPr>
         <w:lastRenderedPageBreak/>
         <w:drawing>
-          <wp:inline distT="0" distB="0" distL="0" distR="0" wp14:anchorId="25E39191" wp14:editId="03935468">
+          <wp:inline distT="0" distB="0" distL="0" distR="0" wp14:anchorId="601F72E1" wp14:editId="11444D9B">
             <wp:extent cx="5943600" cy="5943600"/>
             <wp:effectExtent l="0" t="0" r="0" b="0"/>
-            <wp:docPr id="5" name="Picture 5" descr="Graphical user interface, chart, histogram&#10;&#10;Description automatically generated"/>
+            <wp:docPr id="1" name="Picture 1" descr="Chart, scatter chart&#10;&#10;Description automatically generated"/>
             <wp:cNvGraphicFramePr>
               <a:graphicFrameLocks xmlns:a="http://schemas.openxmlformats.org/drawingml/2006/main" noChangeAspect="1"/>
             </wp:cNvGraphicFramePr>
@@ -27250,7 +27075,7 @@
               <a:graphicData uri="http://schemas.openxmlformats.org/drawingml/2006/picture">
                 <pic:pic xmlns:pic="http://schemas.openxmlformats.org/drawingml/2006/picture">
                   <pic:nvPicPr>
-                    <pic:cNvPr id="5" name="Picture 5" descr="Graphical user interface, chart, histogram&#10;&#10;Description automatically generated"/>
+                    <pic:cNvPr id="1" name="Picture 1" descr="Chart, scatter chart&#10;&#10;Description automatically generated"/>
                     <pic:cNvPicPr/>
                   </pic:nvPicPr>
                   <pic:blipFill>
@@ -27285,7 +27110,6 @@
       <w:pPr>
         <w:keepLines/>
         <w:suppressAutoHyphens/>
-        <w:spacing w:line="240" w:lineRule="auto"/>
         <w:ind w:firstLine="0"/>
         <w:rPr>
           <w:szCs w:val="24"/>
@@ -27295,14 +27119,126 @@
         <w:rPr>
           <w:szCs w:val="24"/>
         </w:rPr>
-        <w:t xml:space="preserve">Alternate </w:t>
-      </w:r>
-      <w:commentRangeStart w:id="81"/>
-      <w:r>
-        <w:rPr>
-          <w:szCs w:val="24"/>
-        </w:rPr>
-        <w:t>Figure 6</w:t>
+        <w:t xml:space="preserve">Figure </w:t>
+      </w:r>
+      <w:commentRangeStart w:id="77"/>
+      <w:r>
+        <w:rPr>
+          <w:szCs w:val="24"/>
+        </w:rPr>
+        <w:t xml:space="preserve">5. </w:t>
+      </w:r>
+      <w:r>
+        <w:rPr>
+          <w:szCs w:val="24"/>
+        </w:rPr>
+        <w:t>L</w:t>
+      </w:r>
+      <w:r>
+        <w:rPr>
+          <w:szCs w:val="24"/>
+        </w:rPr>
+        <w:t xml:space="preserve">ive oyster spat </w:t>
+      </w:r>
+      <w:commentRangeEnd w:id="77"/>
+      <w:r>
+        <w:rPr>
+          <w:rStyle w:val="CommentReference"/>
+          <w:sz w:val="24"/>
+          <w:szCs w:val="24"/>
+        </w:rPr>
+        <w:commentReference w:id="77"/>
+      </w:r>
+      <w:r>
+        <w:rPr>
+          <w:szCs w:val="24"/>
+        </w:rPr>
+        <w:t>CPUE</w:t>
+      </w:r>
+      <w:r>
+        <w:rPr>
+          <w:szCs w:val="24"/>
+        </w:rPr>
+        <w:t xml:space="preserve"> </w:t>
+      </w:r>
+      <w:commentRangeStart w:id="78"/>
+      <w:commentRangeStart w:id="79"/>
+      <w:commentRangeStart w:id="80"/>
+      <w:r>
+        <w:rPr>
+          <w:szCs w:val="24"/>
+        </w:rPr>
+        <w:t>per ¼ m</w:t>
+      </w:r>
+      <w:r>
+        <w:rPr>
+          <w:szCs w:val="24"/>
+          <w:vertAlign w:val="superscript"/>
+        </w:rPr>
+        <w:t>2</w:t>
+      </w:r>
+      <w:r>
+        <w:rPr>
+          <w:szCs w:val="24"/>
+        </w:rPr>
+        <w:t xml:space="preserve"> quadrat</w:t>
+      </w:r>
+      <w:commentRangeEnd w:id="78"/>
+      <w:r>
+        <w:rPr>
+          <w:rStyle w:val="CommentReference"/>
+          <w:sz w:val="24"/>
+          <w:szCs w:val="24"/>
+        </w:rPr>
+        <w:commentReference w:id="78"/>
+      </w:r>
+      <w:commentRangeEnd w:id="79"/>
+      <w:r>
+        <w:rPr>
+          <w:rStyle w:val="CommentReference"/>
+          <w:sz w:val="24"/>
+          <w:szCs w:val="24"/>
+        </w:rPr>
+        <w:commentReference w:id="79"/>
+      </w:r>
+      <w:commentRangeEnd w:id="80"/>
+      <w:r>
+        <w:rPr>
+          <w:rStyle w:val="CommentReference"/>
+          <w:sz w:val="24"/>
+          <w:szCs w:val="24"/>
+        </w:rPr>
+        <w:commentReference w:id="80"/>
+      </w:r>
+      <w:r>
+        <w:rPr>
+          <w:szCs w:val="24"/>
+        </w:rPr>
+        <w:t>, by period,</w:t>
+      </w:r>
+      <w:r>
+        <w:rPr>
+          <w:szCs w:val="24"/>
+        </w:rPr>
+        <w:t xml:space="preserve"> from each</w:t>
+      </w:r>
+      <w:r>
+        <w:rPr>
+          <w:szCs w:val="24"/>
+        </w:rPr>
+        <w:t xml:space="preserve"> of the four </w:t>
+      </w:r>
+      <w:r>
+        <w:rPr>
+          <w:szCs w:val="24"/>
+        </w:rPr>
+        <w:t xml:space="preserve">projects </w:t>
+      </w:r>
+      <w:r>
+        <w:rPr>
+          <w:szCs w:val="24"/>
+        </w:rPr>
+        <w:t>in Apalachicola Bay</w:t>
       </w:r>
       <w:r>
         <w:rPr>
@@ -27310,26 +27246,11 @@
         </w:rPr>
         <w:t xml:space="preserve">. </w:t>
       </w:r>
-      <w:commentRangeEnd w:id="81"/>
-      <w:r>
-        <w:rPr>
-          <w:rStyle w:val="CommentReference"/>
-          <w:sz w:val="24"/>
-          <w:szCs w:val="24"/>
-        </w:rPr>
-        <w:commentReference w:id="81"/>
-      </w:r>
-      <w:r>
-        <w:rPr>
-          <w:szCs w:val="24"/>
-        </w:rPr>
-        <w:t>L</w:t>
-      </w:r>
-      <w:r>
-        <w:rPr>
-          <w:szCs w:val="24"/>
-        </w:rPr>
-        <w:t>ive oyster count</w:t>
+      <w:r>
+        <w:rPr>
+          <w:szCs w:val="24"/>
+        </w:rPr>
+        <w:t>Even-number periods are winter</w:t>
       </w:r>
       <w:r>
         <w:rPr>
@@ -27341,250 +27262,49 @@
         <w:rPr>
           <w:szCs w:val="24"/>
         </w:rPr>
-        <w:t xml:space="preserve"> for a single ¼ m</w:t>
-      </w:r>
-      <w:r>
-        <w:rPr>
-          <w:szCs w:val="24"/>
-          <w:vertAlign w:val="superscript"/>
-        </w:rPr>
-        <w:t>2</w:t>
-      </w:r>
-      <w:r>
-        <w:rPr>
-          <w:szCs w:val="24"/>
-        </w:rPr>
-        <w:t xml:space="preserve"> quadrat</w:t>
-      </w:r>
-      <w:r>
-        <w:rPr>
-          <w:szCs w:val="24"/>
-        </w:rPr>
-        <w:t xml:space="preserve"> by period,</w:t>
-      </w:r>
-      <w:r>
-        <w:rPr>
-          <w:szCs w:val="24"/>
-        </w:rPr>
-        <w:t xml:space="preserve"> predicted using a</w:t>
-      </w:r>
-      <w:r>
-        <w:rPr>
-          <w:szCs w:val="24"/>
-        </w:rPr>
-        <w:t>n</w:t>
-      </w:r>
-      <w:r>
-        <w:rPr>
-          <w:szCs w:val="24"/>
-        </w:rPr>
-        <w:t xml:space="preserve"> nbGLM model in R</w:t>
-      </w:r>
-      <w:r>
-        <w:rPr>
-          <w:szCs w:val="24"/>
-        </w:rPr>
-        <w:t>,</w:t>
-      </w:r>
-      <w:r>
-        <w:rPr>
-          <w:szCs w:val="24"/>
-        </w:rPr>
-        <w:t xml:space="preserve"> generally written as Su</w:t>
-      </w:r>
-      <w:r>
-        <w:rPr>
-          <w:szCs w:val="24"/>
-        </w:rPr>
-        <w:t>m_spat ~ Period * Project + offset(log(Num_quads)</w:t>
-      </w:r>
-      <w:r>
-        <w:rPr>
-          <w:szCs w:val="24"/>
-        </w:rPr>
-        <w:t>)</w:t>
-      </w:r>
-      <w:r>
-        <w:rPr>
-          <w:szCs w:val="24"/>
-        </w:rPr>
-        <w:t>. This</w:t>
-      </w:r>
-      <w:r>
-        <w:rPr>
-          <w:szCs w:val="24"/>
-        </w:rPr>
-        <w:t xml:space="preserve"> is an interactive model allowing for a unique slope for each </w:t>
-      </w:r>
-      <w:r>
-        <w:rPr>
-          <w:szCs w:val="24"/>
-        </w:rPr>
-        <w:t>project</w:t>
-      </w:r>
-      <w:r>
-        <w:rPr>
-          <w:szCs w:val="24"/>
-        </w:rPr>
-        <w:t>. The</w:t>
-      </w:r>
-      <w:r>
-        <w:rPr>
-          <w:szCs w:val="24"/>
-        </w:rPr>
-        <w:t xml:space="preserve"> </w:t>
-      </w:r>
-      <w:r>
-        <w:rPr>
-          <w:szCs w:val="24"/>
-        </w:rPr>
-        <w:t>solid black line</w:t>
-      </w:r>
-      <w:r>
-        <w:rPr>
-          <w:szCs w:val="24"/>
-        </w:rPr>
-        <w:t xml:space="preserve"> represents</w:t>
-      </w:r>
-      <w:r>
-        <w:rPr>
-          <w:szCs w:val="24"/>
-        </w:rPr>
-        <w:t xml:space="preserve"> the predicted number of live spat</w:t>
-      </w:r>
-      <w:r>
-        <w:rPr>
-          <w:szCs w:val="24"/>
-        </w:rPr>
-        <w:t>; t</w:t>
-      </w:r>
-      <w:r>
-        <w:rPr>
-          <w:szCs w:val="24"/>
-        </w:rPr>
-        <w:t xml:space="preserve">he </w:t>
-      </w:r>
-      <w:r>
-        <w:rPr>
-          <w:szCs w:val="24"/>
-        </w:rPr>
-        <w:t>grey area represents</w:t>
-      </w:r>
-      <w:r>
-        <w:rPr>
-          <w:szCs w:val="24"/>
-        </w:rPr>
-        <w:t xml:space="preserve"> </w:t>
-      </w:r>
-      <w:r>
-        <w:rPr>
-          <w:szCs w:val="24"/>
-        </w:rPr>
-        <w:t xml:space="preserve">its </w:t>
-      </w:r>
-      <w:r>
-        <w:rPr>
-          <w:szCs w:val="24"/>
-        </w:rPr>
-        <w:t xml:space="preserve">95% confidence interval. All </w:t>
-      </w:r>
-      <w:r>
-        <w:rPr>
-          <w:szCs w:val="24"/>
-        </w:rPr>
-        <w:t xml:space="preserve">study sites </w:t>
-      </w:r>
-      <w:r>
-        <w:rPr>
-          <w:szCs w:val="24"/>
-        </w:rPr>
-        <w:t>had more than one quadrat sampled, and no study</w:t>
-      </w:r>
-      <w:r>
-        <w:rPr>
-          <w:szCs w:val="24"/>
-        </w:rPr>
-        <w:t xml:space="preserve"> site was</w:t>
-      </w:r>
-      <w:r>
-        <w:rPr>
-          <w:szCs w:val="24"/>
-        </w:rPr>
-        <w:t xml:space="preserve"> sampled in all periods. </w:t>
-      </w:r>
-      <w:r>
-        <w:rPr>
-          <w:szCs w:val="24"/>
-        </w:rPr>
-        <w:t>Predicted values are shown for</w:t>
-      </w:r>
-      <w:r>
-        <w:rPr>
-          <w:szCs w:val="24"/>
-        </w:rPr>
-        <w:t xml:space="preserve"> all periods and for a single quadrat to demonstrate the difference in predicted number of live oyster spat for a common level of sampling effort</w:t>
-      </w:r>
-      <w:r>
-        <w:rPr>
-          <w:szCs w:val="24"/>
-        </w:rPr>
-        <w:t>, and</w:t>
-      </w:r>
-      <w:r>
-        <w:rPr>
-          <w:szCs w:val="24"/>
-        </w:rPr>
-        <w:t xml:space="preserve"> to demonstrate the variability in predicted counts and population trajectory over time as a representation of live oyster spat trends for each study</w:t>
-      </w:r>
-      <w:r>
-        <w:rPr>
-          <w:szCs w:val="24"/>
-        </w:rPr>
-        <w:t xml:space="preserve"> site</w:t>
-      </w:r>
-      <w:r>
-        <w:rPr>
-          <w:szCs w:val="24"/>
-        </w:rPr>
-        <w:t>.</w:t>
-      </w:r>
-      <w:r>
-        <w:rPr>
-          <w:szCs w:val="24"/>
-        </w:rPr>
-        <w:t xml:space="preserve"> </w:t>
-      </w:r>
-      <w:commentRangeStart w:id="82"/>
-      <w:commentRangeStart w:id="83"/>
-      <w:r>
-        <w:rPr>
-          <w:szCs w:val="24"/>
-        </w:rPr>
-        <w:t xml:space="preserve">The </w:t>
-      </w:r>
-      <w:r>
-        <w:rPr>
-          <w:szCs w:val="24"/>
-        </w:rPr>
-        <w:t>utility of this plot is up for discussion.</w:t>
-      </w:r>
-      <w:commentRangeEnd w:id="82"/>
-      <w:r>
-        <w:rPr>
-          <w:rStyle w:val="CommentReference"/>
-          <w:sz w:val="24"/>
-          <w:szCs w:val="24"/>
-        </w:rPr>
-        <w:commentReference w:id="82"/>
-      </w:r>
-      <w:commentRangeEnd w:id="83"/>
-      <w:r>
-        <w:rPr>
-          <w:rStyle w:val="CommentReference"/>
-          <w:sz w:val="24"/>
-          <w:szCs w:val="24"/>
-        </w:rPr>
-        <w:commentReference w:id="83"/>
+        <w:t xml:space="preserve"> (</w:t>
+      </w:r>
+      <w:r>
+        <w:rPr>
+          <w:szCs w:val="24"/>
+        </w:rPr>
+        <w:t>October-March</w:t>
+      </w:r>
+      <w:r>
+        <w:rPr>
+          <w:szCs w:val="24"/>
+        </w:rPr>
+        <w:t>) beginning in 2015; odd-number periods are summer</w:t>
+      </w:r>
+      <w:r>
+        <w:rPr>
+          <w:szCs w:val="24"/>
+        </w:rPr>
+        <w:t>s</w:t>
+      </w:r>
+      <w:r>
+        <w:rPr>
+          <w:szCs w:val="24"/>
+        </w:rPr>
+        <w:t xml:space="preserve"> (</w:t>
+      </w:r>
+      <w:r>
+        <w:rPr>
+          <w:szCs w:val="24"/>
+        </w:rPr>
+        <w:t>April–September</w:t>
+      </w:r>
+      <w:r>
+        <w:rPr>
+          <w:szCs w:val="24"/>
+        </w:rPr>
+        <w:t xml:space="preserve">) beginning in 2016. </w:t>
+      </w:r>
+      <w:r>
+        <w:rPr>
+          <w:szCs w:val="24"/>
+        </w:rPr>
+        <w:t xml:space="preserve">  </w:t>
       </w:r>
     </w:p>
     <w:p>
@@ -27612,10 +27332,10 @@
         </w:rPr>
         <w:lastRenderedPageBreak/>
         <w:drawing>
-          <wp:inline distT="0" distB="0" distL="0" distR="0" wp14:anchorId="51283A27" wp14:editId="72112E8B">
-            <wp:extent cx="5943600" cy="5943600"/>
+          <wp:inline distT="0" distB="0" distL="0" distR="0" wp14:anchorId="36411523" wp14:editId="79D4AA1E">
+            <wp:extent cx="5753100" cy="5753100"/>
             <wp:effectExtent l="0" t="0" r="0" b="0"/>
-            <wp:docPr id="11" name="Picture 11" descr="Graphical user interface&#10;&#10;Description automatically generated"/>
+            <wp:docPr id="2" name="Picture 2" descr="Chart, scatter chart&#10;&#10;Description automatically generated"/>
             <wp:cNvGraphicFramePr>
               <a:graphicFrameLocks xmlns:a="http://schemas.openxmlformats.org/drawingml/2006/main" noChangeAspect="1"/>
             </wp:cNvGraphicFramePr>
@@ -27623,17 +27343,11 @@
               <a:graphicData uri="http://schemas.openxmlformats.org/drawingml/2006/picture">
                 <pic:pic xmlns:pic="http://schemas.openxmlformats.org/drawingml/2006/picture">
                   <pic:nvPicPr>
-                    <pic:cNvPr id="11" name="Picture 11" descr="Graphical user interface&#10;&#10;Description automatically generated"/>
+                    <pic:cNvPr id="2" name="Picture 2" descr="Chart, scatter chart&#10;&#10;Description automatically generated"/>
                     <pic:cNvPicPr/>
                   </pic:nvPicPr>
                   <pic:blipFill>
-                    <a:blip r:embed="rId31" cstate="print">
-                      <a:extLst>
-                        <a:ext uri="{28A0092B-C50C-407E-A947-70E740481C1C}">
-                          <a14:useLocalDpi xmlns:a14="http://schemas.microsoft.com/office/drawing/2010/main" val="0"/>
-                        </a:ext>
-                      </a:extLst>
-                    </a:blip>
+                    <a:blip r:embed="rId31"/>
                     <a:stretch>
                       <a:fillRect/>
                     </a:stretch>
@@ -27641,7 +27355,7 @@
                   <pic:spPr>
                     <a:xfrm>
                       <a:off x="0" y="0"/>
-                      <a:ext cx="5943600" cy="5943600"/>
+                      <a:ext cx="5753100" cy="5753100"/>
                     </a:xfrm>
                     <a:prstGeom prst="rect">
                       <a:avLst/>
@@ -27656,146 +27370,306 @@
     </w:p>
     <w:p>
       <w:pPr>
-        <w:pStyle w:val="Normalnoindent"/>
+        <w:suppressAutoHyphens/>
         <w:spacing w:line="240" w:lineRule="auto"/>
-      </w:pPr>
-      <w:commentRangeStart w:id="84"/>
-      <w:commentRangeStart w:id="85"/>
-      <w:commentRangeStart w:id="86"/>
-      <w:r>
-        <w:t xml:space="preserve">Figure </w:t>
-      </w:r>
-      <w:commentRangeEnd w:id="84"/>
-      <w:r>
-        <w:rPr>
-          <w:rStyle w:val="CommentReference"/>
-          <w:sz w:val="24"/>
-          <w:szCs w:val="24"/>
-        </w:rPr>
-        <w:commentReference w:id="84"/>
-      </w:r>
-      <w:commentRangeEnd w:id="85"/>
-      <w:r>
-        <w:rPr>
-          <w:rStyle w:val="CommentReference"/>
-          <w:sz w:val="24"/>
-          <w:szCs w:val="24"/>
-        </w:rPr>
-        <w:commentReference w:id="85"/>
-      </w:r>
-      <w:commentRangeEnd w:id="86"/>
-      <w:r>
-        <w:rPr>
-          <w:rStyle w:val="CommentReference"/>
-          <w:sz w:val="24"/>
-          <w:szCs w:val="24"/>
-        </w:rPr>
-        <w:commentReference w:id="86"/>
-      </w:r>
-      <w:r>
-        <w:t>7</w:t>
-      </w:r>
-      <w:r>
-        <w:t xml:space="preserve">. Predicted change in cultch biomass from the four </w:t>
-      </w:r>
-      <w:r>
-        <w:t>Apalachicola Bay study sites</w:t>
-      </w:r>
-      <w:r>
-        <w:t>. The model in R is written as Roundwt ~ Period + offset(log(Num_quads)</w:t>
-      </w:r>
-      <w:r>
+        <w:ind w:firstLine="0"/>
+        <w:rPr>
+          <w:szCs w:val="24"/>
+        </w:rPr>
+      </w:pPr>
+      <w:r>
+        <w:rPr>
+          <w:szCs w:val="24"/>
+        </w:rPr>
+        <w:t xml:space="preserve">Figure 6. </w:t>
+      </w:r>
+      <w:r>
+        <w:rPr>
+          <w:szCs w:val="24"/>
+        </w:rPr>
+        <w:t>E</w:t>
+      </w:r>
+      <w:r>
+        <w:rPr>
+          <w:szCs w:val="24"/>
+        </w:rPr>
+        <w:t xml:space="preserve">xample plot to demonstrate </w:t>
+      </w:r>
+      <w:r>
+        <w:rPr>
+          <w:szCs w:val="24"/>
+        </w:rPr>
+        <w:t xml:space="preserve">the </w:t>
+      </w:r>
+      <w:r>
+        <w:rPr>
+          <w:szCs w:val="24"/>
+        </w:rPr>
+        <w:t xml:space="preserve">fit of the </w:t>
+      </w:r>
+      <w:r>
+        <w:rPr>
+          <w:szCs w:val="24"/>
+        </w:rPr>
+        <w:t>negative binomial GLM</w:t>
+      </w:r>
+      <w:r>
+        <w:rPr>
+          <w:szCs w:val="24"/>
+        </w:rPr>
+        <w:t xml:space="preserve">. </w:t>
+      </w:r>
+      <w:r>
+        <w:rPr>
+          <w:szCs w:val="24"/>
+        </w:rPr>
+        <w:t>D</w:t>
+      </w:r>
+      <w:r>
+        <w:rPr>
+          <w:szCs w:val="24"/>
+        </w:rPr>
+        <w:t>ots on the plot</w:t>
+      </w:r>
+      <w:r>
+        <w:rPr>
+          <w:szCs w:val="24"/>
+        </w:rPr>
+        <w:t xml:space="preserve"> represent</w:t>
+      </w:r>
+      <w:r>
+        <w:rPr>
+          <w:szCs w:val="24"/>
+        </w:rPr>
+        <w:t xml:space="preserve"> the </w:t>
+      </w:r>
+      <w:r>
+        <w:rPr>
+          <w:szCs w:val="24"/>
+        </w:rPr>
+        <w:t xml:space="preserve">sum of the </w:t>
+      </w:r>
+      <w:r>
+        <w:rPr>
+          <w:szCs w:val="24"/>
+        </w:rPr>
+        <w:t>rounded weights of cultch</w:t>
+      </w:r>
+      <w:r>
+        <w:rPr>
+          <w:szCs w:val="24"/>
+        </w:rPr>
+        <w:t xml:space="preserve"> from the</w:t>
+      </w:r>
+      <w:r>
+        <w:rPr>
+          <w:szCs w:val="24"/>
+        </w:rPr>
+        <w:t xml:space="preserve"> NFWF</w:t>
+      </w:r>
+      <w:r>
+        <w:rPr>
+          <w:szCs w:val="24"/>
+        </w:rPr>
+        <w:t>-</w:t>
+      </w:r>
+      <w:r>
+        <w:rPr>
+          <w:szCs w:val="24"/>
+        </w:rPr>
+        <w:t>1</w:t>
+      </w:r>
+      <w:r>
+        <w:rPr>
+          <w:szCs w:val="24"/>
+        </w:rPr>
+        <w:t xml:space="preserve"> </w:t>
+      </w:r>
+      <w:r>
+        <w:rPr>
+          <w:szCs w:val="24"/>
+        </w:rPr>
+        <w:t>project</w:t>
+      </w:r>
+      <w:r>
+        <w:rPr>
+          <w:szCs w:val="24"/>
+        </w:rPr>
+        <w:t>.</w:t>
+      </w:r>
+      <w:r>
+        <w:rPr>
+          <w:szCs w:val="24"/>
+        </w:rPr>
+        <w:t xml:space="preserve"> The model in R is written as </w:t>
+      </w:r>
+      <w:r>
+        <w:rPr>
+          <w:szCs w:val="24"/>
+        </w:rPr>
+        <w:t>Roundwt ~ Period + offset(log(Num_quads)</w:t>
+      </w:r>
+      <w:r>
+        <w:rPr>
+          <w:szCs w:val="24"/>
+        </w:rPr>
         <w:t>)</w:t>
       </w:r>
       <w:r>
-        <w:t xml:space="preserve"> and is fit individually to subsets of the data which represent the different </w:t>
-      </w:r>
-      <w:r>
-        <w:t>projects</w:t>
-      </w:r>
-      <w:r>
+        <w:rPr>
+          <w:szCs w:val="24"/>
+        </w:rPr>
+        <w:t xml:space="preserve"> and is fit to a subset of the data </w:t>
+      </w:r>
+      <w:r>
+        <w:rPr>
+          <w:szCs w:val="24"/>
+        </w:rPr>
+        <w:t>consisting of</w:t>
+      </w:r>
+      <w:r>
+        <w:rPr>
+          <w:szCs w:val="24"/>
+        </w:rPr>
+        <w:t xml:space="preserve"> only the</w:t>
+      </w:r>
+      <w:r>
+        <w:rPr>
+          <w:szCs w:val="24"/>
+        </w:rPr>
+        <w:t xml:space="preserve"> results of the</w:t>
+      </w:r>
+      <w:r>
+        <w:rPr>
+          <w:szCs w:val="24"/>
+        </w:rPr>
+        <w:t xml:space="preserve"> NFWF</w:t>
+      </w:r>
+      <w:r>
+        <w:rPr>
+          <w:szCs w:val="24"/>
+        </w:rPr>
+        <w:t>-</w:t>
+      </w:r>
+      <w:r>
+        <w:rPr>
+          <w:szCs w:val="24"/>
+        </w:rPr>
+        <w:t xml:space="preserve">1 </w:t>
+      </w:r>
+      <w:r>
+        <w:rPr>
+          <w:szCs w:val="24"/>
+        </w:rPr>
+        <w:t>project</w:t>
+      </w:r>
+      <w:r>
+        <w:rPr>
+          <w:szCs w:val="24"/>
+        </w:rPr>
         <w:t xml:space="preserve">. </w:t>
       </w:r>
       <w:r>
-        <w:t xml:space="preserve">The solid black line represents the </w:t>
-      </w:r>
-      <w:r>
-        <w:t>predicted total</w:t>
-      </w:r>
-      <w:r>
+        <w:rPr>
+          <w:szCs w:val="24"/>
+        </w:rPr>
+        <w:t>The solid black line</w:t>
+      </w:r>
+      <w:r>
+        <w:rPr>
+          <w:szCs w:val="24"/>
+        </w:rPr>
+        <w:t xml:space="preserve"> represents</w:t>
+      </w:r>
+      <w:r>
+        <w:rPr>
+          <w:szCs w:val="24"/>
+        </w:rPr>
+        <w:t xml:space="preserve"> the predicted </w:t>
+      </w:r>
+      <w:r>
+        <w:rPr>
+          <w:szCs w:val="24"/>
+        </w:rPr>
+        <w:t>total</w:t>
+      </w:r>
+      <w:r>
+        <w:rPr>
+          <w:szCs w:val="24"/>
+        </w:rPr>
         <w:t xml:space="preserve"> </w:t>
       </w:r>
       <w:r>
-        <w:t xml:space="preserve">rounded weight of cultch for a single quadrat for every </w:t>
-      </w:r>
-      <w:r>
+        <w:rPr>
+          <w:szCs w:val="24"/>
+        </w:rPr>
+        <w:t>rounded weight of cultch</w:t>
+      </w:r>
+      <w:r>
+        <w:rPr>
+          <w:szCs w:val="24"/>
+        </w:rPr>
+        <w:t xml:space="preserve"> for an average number of quadrats (150) </w:t>
+      </w:r>
+      <w:r>
+        <w:rPr>
+          <w:szCs w:val="24"/>
+        </w:rPr>
+        <w:t>predicted for</w:t>
+      </w:r>
+      <w:r>
+        <w:rPr>
+          <w:szCs w:val="24"/>
+        </w:rPr>
+        <w:t xml:space="preserve"> every </w:t>
+      </w:r>
+      <w:r>
+        <w:rPr>
+          <w:szCs w:val="24"/>
+        </w:rPr>
         <w:t>period</w:t>
       </w:r>
       <w:r>
+        <w:rPr>
+          <w:szCs w:val="24"/>
+        </w:rPr>
         <w:t>; t</w:t>
       </w:r>
       <w:r>
-        <w:t xml:space="preserve">he </w:t>
-      </w:r>
-      <w:r>
-        <w:t xml:space="preserve">grey area represents </w:t>
-      </w:r>
-      <w:r>
+        <w:rPr>
+          <w:szCs w:val="24"/>
+        </w:rPr>
+        <w:t>he</w:t>
+      </w:r>
+      <w:r>
+        <w:rPr>
+          <w:szCs w:val="24"/>
+        </w:rPr>
+        <w:t xml:space="preserve"> </w:t>
+      </w:r>
+      <w:r>
+        <w:rPr>
+          <w:szCs w:val="24"/>
+        </w:rPr>
+        <w:t>grey area represents</w:t>
+      </w:r>
+      <w:r>
+        <w:rPr>
+          <w:szCs w:val="24"/>
+        </w:rPr>
+        <w:t xml:space="preserve"> </w:t>
+      </w:r>
+      <w:r>
+        <w:rPr>
+          <w:szCs w:val="24"/>
+        </w:rPr>
         <w:t xml:space="preserve">its </w:t>
       </w:r>
       <w:r>
-        <w:t>95% confidence interval</w:t>
-      </w:r>
-      <w:r>
-        <w:t>.</w:t>
-      </w:r>
-      <w:r>
-        <w:t xml:space="preserve"> All </w:t>
-      </w:r>
-      <w:r>
-        <w:rPr>
-          <w:highlight w:val="cyan"/>
-        </w:rPr>
-        <w:t>study sites</w:t>
-      </w:r>
-      <w:r>
-        <w:t xml:space="preserve"> </w:t>
-      </w:r>
-      <w:r>
-        <w:t xml:space="preserve">had more than one quadrat sampled, and no </w:t>
-      </w:r>
-      <w:r>
-        <w:rPr>
-          <w:highlight w:val="cyan"/>
-        </w:rPr>
-        <w:t xml:space="preserve">study </w:t>
-      </w:r>
-      <w:r>
-        <w:rPr>
-          <w:highlight w:val="cyan"/>
-        </w:rPr>
-        <w:t xml:space="preserve">site was </w:t>
-      </w:r>
-      <w:r>
-        <w:rPr>
-          <w:highlight w:val="cyan"/>
-        </w:rPr>
-        <w:t>sampled</w:t>
-      </w:r>
-      <w:r>
-        <w:t xml:space="preserve"> in all periods. </w:t>
-      </w:r>
-      <w:r>
-        <w:t>Predictions are only made for the periods that were sampled</w:t>
-      </w:r>
-      <w:r>
-        <w:t>. Th</w:t>
-      </w:r>
-      <w:r>
-        <w:t>e</w:t>
-      </w:r>
-      <w:r>
-        <w:t xml:space="preserve"> utility of this plot is up for discussion.</w:t>
+        <w:rPr>
+          <w:szCs w:val="24"/>
+        </w:rPr>
+        <w:t>95% confidence interval.</w:t>
       </w:r>
     </w:p>
     <w:p>
@@ -27816,46 +27690,17 @@
           <w:szCs w:val="24"/>
         </w:rPr>
       </w:pPr>
-    </w:p>
-    <w:p>
-      <w:pPr>
-        <w:keepLines/>
-        <w:suppressAutoHyphens/>
-        <w:spacing w:line="240" w:lineRule="auto"/>
-        <w:ind w:firstLine="0"/>
-        <w:rPr>
-          <w:szCs w:val="24"/>
-        </w:rPr>
-      </w:pPr>
-    </w:p>
-    <w:p>
-      <w:pPr>
-        <w:suppressAutoHyphens/>
-        <w:ind w:firstLine="0"/>
-        <w:rPr>
-          <w:szCs w:val="24"/>
-        </w:rPr>
-      </w:pPr>
-    </w:p>
-    <w:p>
-      <w:pPr>
-        <w:keepNext/>
-        <w:suppressAutoHyphens/>
-        <w:ind w:firstLine="0"/>
-        <w:rPr>
-          <w:szCs w:val="24"/>
-        </w:rPr>
-      </w:pPr>
       <w:r>
         <w:rPr>
           <w:noProof/>
           <w:szCs w:val="24"/>
         </w:rPr>
+        <w:lastRenderedPageBreak/>
         <w:drawing>
-          <wp:inline distT="0" distB="0" distL="0" distR="0" wp14:anchorId="5CAF8E24" wp14:editId="07BD6015">
+          <wp:inline distT="0" distB="0" distL="0" distR="0" wp14:anchorId="18F94466" wp14:editId="40E88470">
             <wp:extent cx="5943600" cy="5943600"/>
             <wp:effectExtent l="0" t="0" r="0" b="0"/>
-            <wp:docPr id="16" name="Picture 16" descr="Chart, scatter chart&#10;&#10;Description automatically generated"/>
+            <wp:docPr id="15" name="Picture 15" descr="Chart, histogram&#10;&#10;Description automatically generated"/>
             <wp:cNvGraphicFramePr>
               <a:graphicFrameLocks xmlns:a="http://schemas.openxmlformats.org/drawingml/2006/main" noChangeAspect="1"/>
             </wp:cNvGraphicFramePr>
@@ -27863,7 +27708,7 @@
               <a:graphicData uri="http://schemas.openxmlformats.org/drawingml/2006/picture">
                 <pic:pic xmlns:pic="http://schemas.openxmlformats.org/drawingml/2006/picture">
                   <pic:nvPicPr>
-                    <pic:cNvPr id="16" name="Picture 16" descr="Chart, scatter chart&#10;&#10;Description automatically generated"/>
+                    <pic:cNvPr id="15" name="Picture 15" descr="Chart, histogram&#10;&#10;Description automatically generated"/>
                     <pic:cNvPicPr/>
                   </pic:nvPicPr>
                   <pic:blipFill>
@@ -27897,6 +27742,797 @@
     <w:p>
       <w:pPr>
         <w:pStyle w:val="Normalnoindent"/>
+        <w:spacing w:line="240" w:lineRule="auto"/>
+        <w:rPr>
+          <w:color w:val="0000FF"/>
+        </w:rPr>
+      </w:pPr>
+      <w:r>
+        <w:rPr>
+          <w:szCs w:val="24"/>
+        </w:rPr>
+        <w:t xml:space="preserve">Alternate </w:t>
+      </w:r>
+      <w:r>
+        <w:t xml:space="preserve">Figure 6. </w:t>
+      </w:r>
+      <w:r>
+        <w:rPr>
+          <w:szCs w:val="24"/>
+        </w:rPr>
+        <w:t xml:space="preserve">Example plot to demonstrate the fit of the </w:t>
+      </w:r>
+      <w:r>
+        <w:rPr>
+          <w:szCs w:val="24"/>
+        </w:rPr>
+        <w:t>negative binomial GLM</w:t>
+      </w:r>
+      <w:r>
+        <w:rPr>
+          <w:szCs w:val="24"/>
+        </w:rPr>
+        <w:t>.</w:t>
+      </w:r>
+      <w:r>
+        <w:t xml:space="preserve"> The model in R is written as Sum_spat ~ Period * Project + offset(log(Num_quads)</w:t>
+      </w:r>
+      <w:r>
+        <w:t>)</w:t>
+      </w:r>
+      <w:r>
+        <w:t xml:space="preserve">, which is an interactive model allowing for a unique slope for each </w:t>
+      </w:r>
+      <w:r>
+        <w:t xml:space="preserve">project </w:t>
+      </w:r>
+      <w:r>
+        <w:t>across periods.</w:t>
+      </w:r>
+      <w:r>
+        <w:t xml:space="preserve"> </w:t>
+      </w:r>
+      <w:r>
+        <w:t>Dots on the plot represent</w:t>
+      </w:r>
+      <w:r>
+        <w:t xml:space="preserve"> </w:t>
+      </w:r>
+      <w:r>
+        <w:t xml:space="preserve">the </w:t>
+      </w:r>
+      <w:r>
+        <w:t xml:space="preserve">total number of live spat for each </w:t>
+      </w:r>
+      <w:r>
+        <w:t xml:space="preserve">period </w:t>
+      </w:r>
+      <w:r>
+        <w:t xml:space="preserve">and </w:t>
+      </w:r>
+      <w:r>
+        <w:t xml:space="preserve">site </w:t>
+      </w:r>
+      <w:r>
+        <w:t>from the NFWF</w:t>
+      </w:r>
+      <w:r>
+        <w:t>-</w:t>
+      </w:r>
+      <w:r>
+        <w:t xml:space="preserve">1 </w:t>
+      </w:r>
+      <w:r>
+        <w:t>project</w:t>
+      </w:r>
+      <w:r>
+        <w:t xml:space="preserve">. </w:t>
+      </w:r>
+      <w:r>
+        <w:rPr>
+          <w:szCs w:val="24"/>
+        </w:rPr>
+        <w:t>The solid black line represents the</w:t>
+      </w:r>
+      <w:r>
+        <w:t xml:space="preserve"> rounded weight of cultch for an average number of quadrats (150) predicted for every </w:t>
+      </w:r>
+      <w:r>
+        <w:t>period; the grey area represents</w:t>
+      </w:r>
+      <w:r>
+        <w:t xml:space="preserve"> </w:t>
+      </w:r>
+      <w:r>
+        <w:t>its</w:t>
+      </w:r>
+      <w:r>
+        <w:t xml:space="preserve"> </w:t>
+      </w:r>
+      <w:r>
+        <w:t>95% confidence interval. The y</w:t>
+      </w:r>
+      <w:r>
+        <w:t> </w:t>
+      </w:r>
+      <w:r>
+        <w:t>axis is large because this is the amount of material that would come from 150 quadrats.</w:t>
+      </w:r>
+    </w:p>
+    <w:p>
+      <w:pPr>
+        <w:keepNext/>
+        <w:suppressAutoHyphens/>
+        <w:ind w:firstLine="0"/>
+        <w:rPr>
+          <w:szCs w:val="24"/>
+        </w:rPr>
+      </w:pPr>
+      <w:r>
+        <w:rPr>
+          <w:noProof/>
+          <w:szCs w:val="24"/>
+        </w:rPr>
+        <w:lastRenderedPageBreak/>
+        <w:drawing>
+          <wp:inline distT="0" distB="0" distL="0" distR="0" wp14:anchorId="25E39191" wp14:editId="03935468">
+            <wp:extent cx="5943600" cy="5943600"/>
+            <wp:effectExtent l="0" t="0" r="0" b="0"/>
+            <wp:docPr id="5" name="Picture 5" descr="Graphical user interface, chart, histogram&#10;&#10;Description automatically generated"/>
+            <wp:cNvGraphicFramePr>
+              <a:graphicFrameLocks xmlns:a="http://schemas.openxmlformats.org/drawingml/2006/main" noChangeAspect="1"/>
+            </wp:cNvGraphicFramePr>
+            <a:graphic xmlns:a="http://schemas.openxmlformats.org/drawingml/2006/main">
+              <a:graphicData uri="http://schemas.openxmlformats.org/drawingml/2006/picture">
+                <pic:pic xmlns:pic="http://schemas.openxmlformats.org/drawingml/2006/picture">
+                  <pic:nvPicPr>
+                    <pic:cNvPr id="5" name="Picture 5" descr="Graphical user interface, chart, histogram&#10;&#10;Description automatically generated"/>
+                    <pic:cNvPicPr/>
+                  </pic:nvPicPr>
+                  <pic:blipFill>
+                    <a:blip r:embed="rId33" cstate="print">
+                      <a:extLst>
+                        <a:ext uri="{28A0092B-C50C-407E-A947-70E740481C1C}">
+                          <a14:useLocalDpi xmlns:a14="http://schemas.microsoft.com/office/drawing/2010/main" val="0"/>
+                        </a:ext>
+                      </a:extLst>
+                    </a:blip>
+                    <a:stretch>
+                      <a:fillRect/>
+                    </a:stretch>
+                  </pic:blipFill>
+                  <pic:spPr>
+                    <a:xfrm>
+                      <a:off x="0" y="0"/>
+                      <a:ext cx="5943600" cy="5943600"/>
+                    </a:xfrm>
+                    <a:prstGeom prst="rect">
+                      <a:avLst/>
+                    </a:prstGeom>
+                  </pic:spPr>
+                </pic:pic>
+              </a:graphicData>
+            </a:graphic>
+          </wp:inline>
+        </w:drawing>
+      </w:r>
+    </w:p>
+    <w:p>
+      <w:pPr>
+        <w:keepLines/>
+        <w:suppressAutoHyphens/>
+        <w:spacing w:line="240" w:lineRule="auto"/>
+        <w:ind w:firstLine="0"/>
+        <w:rPr>
+          <w:szCs w:val="24"/>
+        </w:rPr>
+      </w:pPr>
+      <w:r>
+        <w:rPr>
+          <w:szCs w:val="24"/>
+        </w:rPr>
+        <w:t xml:space="preserve">Alternate </w:t>
+      </w:r>
+      <w:commentRangeStart w:id="81"/>
+      <w:r>
+        <w:rPr>
+          <w:szCs w:val="24"/>
+        </w:rPr>
+        <w:t>Figure 6</w:t>
+      </w:r>
+      <w:r>
+        <w:rPr>
+          <w:szCs w:val="24"/>
+        </w:rPr>
+        <w:t xml:space="preserve">. </w:t>
+      </w:r>
+      <w:commentRangeEnd w:id="81"/>
+      <w:r>
+        <w:rPr>
+          <w:rStyle w:val="CommentReference"/>
+          <w:sz w:val="24"/>
+          <w:szCs w:val="24"/>
+        </w:rPr>
+        <w:commentReference w:id="81"/>
+      </w:r>
+      <w:r>
+        <w:rPr>
+          <w:szCs w:val="24"/>
+        </w:rPr>
+        <w:t>L</w:t>
+      </w:r>
+      <w:r>
+        <w:rPr>
+          <w:szCs w:val="24"/>
+        </w:rPr>
+        <w:t>ive oyster count</w:t>
+      </w:r>
+      <w:r>
+        <w:rPr>
+          <w:szCs w:val="24"/>
+        </w:rPr>
+        <w:t>s</w:t>
+      </w:r>
+      <w:r>
+        <w:rPr>
+          <w:szCs w:val="24"/>
+        </w:rPr>
+        <w:t xml:space="preserve"> for a single ¼ m</w:t>
+      </w:r>
+      <w:r>
+        <w:rPr>
+          <w:szCs w:val="24"/>
+          <w:vertAlign w:val="superscript"/>
+        </w:rPr>
+        <w:t>2</w:t>
+      </w:r>
+      <w:r>
+        <w:rPr>
+          <w:szCs w:val="24"/>
+        </w:rPr>
+        <w:t xml:space="preserve"> quadrat</w:t>
+      </w:r>
+      <w:r>
+        <w:rPr>
+          <w:szCs w:val="24"/>
+        </w:rPr>
+        <w:t xml:space="preserve"> by period,</w:t>
+      </w:r>
+      <w:r>
+        <w:rPr>
+          <w:szCs w:val="24"/>
+        </w:rPr>
+        <w:t xml:space="preserve"> predicted using a</w:t>
+      </w:r>
+      <w:r>
+        <w:rPr>
+          <w:szCs w:val="24"/>
+        </w:rPr>
+        <w:t>n</w:t>
+      </w:r>
+      <w:r>
+        <w:rPr>
+          <w:szCs w:val="24"/>
+        </w:rPr>
+        <w:t xml:space="preserve"> nbGLM model in R</w:t>
+      </w:r>
+      <w:r>
+        <w:rPr>
+          <w:szCs w:val="24"/>
+        </w:rPr>
+        <w:t>,</w:t>
+      </w:r>
+      <w:r>
+        <w:rPr>
+          <w:szCs w:val="24"/>
+        </w:rPr>
+        <w:t xml:space="preserve"> generally written as Su</w:t>
+      </w:r>
+      <w:r>
+        <w:rPr>
+          <w:szCs w:val="24"/>
+        </w:rPr>
+        <w:t>m_spat ~ Period * Project + offset(log(Num_quads)</w:t>
+      </w:r>
+      <w:r>
+        <w:rPr>
+          <w:szCs w:val="24"/>
+        </w:rPr>
+        <w:t>)</w:t>
+      </w:r>
+      <w:r>
+        <w:rPr>
+          <w:szCs w:val="24"/>
+        </w:rPr>
+        <w:t>. This</w:t>
+      </w:r>
+      <w:r>
+        <w:rPr>
+          <w:szCs w:val="24"/>
+        </w:rPr>
+        <w:t xml:space="preserve"> is an interactive model allowing for a unique slope for each </w:t>
+      </w:r>
+      <w:r>
+        <w:rPr>
+          <w:szCs w:val="24"/>
+        </w:rPr>
+        <w:t>project</w:t>
+      </w:r>
+      <w:r>
+        <w:rPr>
+          <w:szCs w:val="24"/>
+        </w:rPr>
+        <w:t>. The</w:t>
+      </w:r>
+      <w:r>
+        <w:rPr>
+          <w:szCs w:val="24"/>
+        </w:rPr>
+        <w:t xml:space="preserve"> </w:t>
+      </w:r>
+      <w:r>
+        <w:rPr>
+          <w:szCs w:val="24"/>
+        </w:rPr>
+        <w:t>solid black line</w:t>
+      </w:r>
+      <w:r>
+        <w:rPr>
+          <w:szCs w:val="24"/>
+        </w:rPr>
+        <w:t xml:space="preserve"> represents</w:t>
+      </w:r>
+      <w:r>
+        <w:rPr>
+          <w:szCs w:val="24"/>
+        </w:rPr>
+        <w:t xml:space="preserve"> the predicted number of live spat</w:t>
+      </w:r>
+      <w:r>
+        <w:rPr>
+          <w:szCs w:val="24"/>
+        </w:rPr>
+        <w:t>; t</w:t>
+      </w:r>
+      <w:r>
+        <w:rPr>
+          <w:szCs w:val="24"/>
+        </w:rPr>
+        <w:t xml:space="preserve">he </w:t>
+      </w:r>
+      <w:r>
+        <w:rPr>
+          <w:szCs w:val="24"/>
+        </w:rPr>
+        <w:t>grey area represents</w:t>
+      </w:r>
+      <w:r>
+        <w:rPr>
+          <w:szCs w:val="24"/>
+        </w:rPr>
+        <w:t xml:space="preserve"> </w:t>
+      </w:r>
+      <w:r>
+        <w:rPr>
+          <w:szCs w:val="24"/>
+        </w:rPr>
+        <w:t xml:space="preserve">its </w:t>
+      </w:r>
+      <w:r>
+        <w:rPr>
+          <w:szCs w:val="24"/>
+        </w:rPr>
+        <w:t xml:space="preserve">95% confidence interval. All </w:t>
+      </w:r>
+      <w:r>
+        <w:rPr>
+          <w:szCs w:val="24"/>
+        </w:rPr>
+        <w:t xml:space="preserve">study sites </w:t>
+      </w:r>
+      <w:r>
+        <w:rPr>
+          <w:szCs w:val="24"/>
+        </w:rPr>
+        <w:t>had more than one quadrat sampled, and no study</w:t>
+      </w:r>
+      <w:r>
+        <w:rPr>
+          <w:szCs w:val="24"/>
+        </w:rPr>
+        <w:t xml:space="preserve"> site was</w:t>
+      </w:r>
+      <w:r>
+        <w:rPr>
+          <w:szCs w:val="24"/>
+        </w:rPr>
+        <w:t xml:space="preserve"> sampled in all periods. </w:t>
+      </w:r>
+      <w:r>
+        <w:rPr>
+          <w:szCs w:val="24"/>
+        </w:rPr>
+        <w:t>Predicted values are shown for</w:t>
+      </w:r>
+      <w:r>
+        <w:rPr>
+          <w:szCs w:val="24"/>
+        </w:rPr>
+        <w:t xml:space="preserve"> all periods and for a single quadrat to demonstrate the difference in predicted number of live oyster spat for a common level of sampling effort</w:t>
+      </w:r>
+      <w:r>
+        <w:rPr>
+          <w:szCs w:val="24"/>
+        </w:rPr>
+        <w:t>, and</w:t>
+      </w:r>
+      <w:r>
+        <w:rPr>
+          <w:szCs w:val="24"/>
+        </w:rPr>
+        <w:t xml:space="preserve"> to demonstrate the variability in predicted counts and population trajectory over time as a representation of live oyster spat trends for each study</w:t>
+      </w:r>
+      <w:r>
+        <w:rPr>
+          <w:szCs w:val="24"/>
+        </w:rPr>
+        <w:t xml:space="preserve"> site</w:t>
+      </w:r>
+      <w:r>
+        <w:rPr>
+          <w:szCs w:val="24"/>
+        </w:rPr>
+        <w:t>.</w:t>
+      </w:r>
+      <w:r>
+        <w:rPr>
+          <w:szCs w:val="24"/>
+        </w:rPr>
+        <w:t xml:space="preserve"> </w:t>
+      </w:r>
+      <w:commentRangeStart w:id="82"/>
+      <w:commentRangeStart w:id="83"/>
+      <w:r>
+        <w:rPr>
+          <w:szCs w:val="24"/>
+        </w:rPr>
+        <w:t xml:space="preserve">The </w:t>
+      </w:r>
+      <w:r>
+        <w:rPr>
+          <w:szCs w:val="24"/>
+        </w:rPr>
+        <w:t>utility of this plot is up for discussion.</w:t>
+      </w:r>
+      <w:commentRangeEnd w:id="82"/>
+      <w:r>
+        <w:rPr>
+          <w:rStyle w:val="CommentReference"/>
+          <w:sz w:val="24"/>
+          <w:szCs w:val="24"/>
+        </w:rPr>
+        <w:commentReference w:id="82"/>
+      </w:r>
+      <w:commentRangeEnd w:id="83"/>
+      <w:r>
+        <w:rPr>
+          <w:rStyle w:val="CommentReference"/>
+          <w:sz w:val="24"/>
+          <w:szCs w:val="24"/>
+        </w:rPr>
+        <w:commentReference w:id="83"/>
+      </w:r>
+    </w:p>
+    <w:p>
+      <w:pPr>
+        <w:suppressAutoHyphens/>
+        <w:ind w:firstLine="0"/>
+        <w:rPr>
+          <w:szCs w:val="24"/>
+        </w:rPr>
+      </w:pPr>
+    </w:p>
+    <w:p>
+      <w:pPr>
+        <w:keepNext/>
+        <w:suppressAutoHyphens/>
+        <w:ind w:firstLine="0"/>
+        <w:rPr>
+          <w:szCs w:val="24"/>
+        </w:rPr>
+      </w:pPr>
+      <w:r>
+        <w:rPr>
+          <w:noProof/>
+          <w:szCs w:val="24"/>
+        </w:rPr>
+        <w:lastRenderedPageBreak/>
+        <w:drawing>
+          <wp:inline distT="0" distB="0" distL="0" distR="0" wp14:anchorId="51283A27" wp14:editId="72112E8B">
+            <wp:extent cx="5943600" cy="5943600"/>
+            <wp:effectExtent l="0" t="0" r="0" b="0"/>
+            <wp:docPr id="11" name="Picture 11" descr="Graphical user interface&#10;&#10;Description automatically generated"/>
+            <wp:cNvGraphicFramePr>
+              <a:graphicFrameLocks xmlns:a="http://schemas.openxmlformats.org/drawingml/2006/main" noChangeAspect="1"/>
+            </wp:cNvGraphicFramePr>
+            <a:graphic xmlns:a="http://schemas.openxmlformats.org/drawingml/2006/main">
+              <a:graphicData uri="http://schemas.openxmlformats.org/drawingml/2006/picture">
+                <pic:pic xmlns:pic="http://schemas.openxmlformats.org/drawingml/2006/picture">
+                  <pic:nvPicPr>
+                    <pic:cNvPr id="11" name="Picture 11" descr="Graphical user interface&#10;&#10;Description automatically generated"/>
+                    <pic:cNvPicPr/>
+                  </pic:nvPicPr>
+                  <pic:blipFill>
+                    <a:blip r:embed="rId34" cstate="print">
+                      <a:extLst>
+                        <a:ext uri="{28A0092B-C50C-407E-A947-70E740481C1C}">
+                          <a14:useLocalDpi xmlns:a14="http://schemas.microsoft.com/office/drawing/2010/main" val="0"/>
+                        </a:ext>
+                      </a:extLst>
+                    </a:blip>
+                    <a:stretch>
+                      <a:fillRect/>
+                    </a:stretch>
+                  </pic:blipFill>
+                  <pic:spPr>
+                    <a:xfrm>
+                      <a:off x="0" y="0"/>
+                      <a:ext cx="5943600" cy="5943600"/>
+                    </a:xfrm>
+                    <a:prstGeom prst="rect">
+                      <a:avLst/>
+                    </a:prstGeom>
+                  </pic:spPr>
+                </pic:pic>
+              </a:graphicData>
+            </a:graphic>
+          </wp:inline>
+        </w:drawing>
+      </w:r>
+    </w:p>
+    <w:p>
+      <w:pPr>
+        <w:pStyle w:val="Normalnoindent"/>
+        <w:spacing w:line="240" w:lineRule="auto"/>
+      </w:pPr>
+      <w:commentRangeStart w:id="84"/>
+      <w:commentRangeStart w:id="85"/>
+      <w:commentRangeStart w:id="86"/>
+      <w:r>
+        <w:t xml:space="preserve">Figure </w:t>
+      </w:r>
+      <w:commentRangeEnd w:id="84"/>
+      <w:r>
+        <w:rPr>
+          <w:rStyle w:val="CommentReference"/>
+          <w:sz w:val="24"/>
+          <w:szCs w:val="24"/>
+        </w:rPr>
+        <w:commentReference w:id="84"/>
+      </w:r>
+      <w:commentRangeEnd w:id="85"/>
+      <w:r>
+        <w:rPr>
+          <w:rStyle w:val="CommentReference"/>
+          <w:sz w:val="24"/>
+          <w:szCs w:val="24"/>
+        </w:rPr>
+        <w:commentReference w:id="85"/>
+      </w:r>
+      <w:commentRangeEnd w:id="86"/>
+      <w:r>
+        <w:rPr>
+          <w:rStyle w:val="CommentReference"/>
+          <w:sz w:val="24"/>
+          <w:szCs w:val="24"/>
+        </w:rPr>
+        <w:commentReference w:id="86"/>
+      </w:r>
+      <w:r>
+        <w:t>7</w:t>
+      </w:r>
+      <w:r>
+        <w:t xml:space="preserve">. Predicted change in cultch biomass from the four </w:t>
+      </w:r>
+      <w:r>
+        <w:t>Apalachicola Bay study sites</w:t>
+      </w:r>
+      <w:r>
+        <w:t>. The model in R is written as Roundwt ~ Period + offset(log(Num_quads)</w:t>
+      </w:r>
+      <w:r>
+        <w:t>)</w:t>
+      </w:r>
+      <w:r>
+        <w:t xml:space="preserve"> and is fit individually to subsets of the data which represent the different </w:t>
+      </w:r>
+      <w:r>
+        <w:t>projects</w:t>
+      </w:r>
+      <w:r>
+        <w:t xml:space="preserve">. </w:t>
+      </w:r>
+      <w:r>
+        <w:t xml:space="preserve">The solid black line represents the </w:t>
+      </w:r>
+      <w:r>
+        <w:t>predicted total</w:t>
+      </w:r>
+      <w:r>
+        <w:t xml:space="preserve"> </w:t>
+      </w:r>
+      <w:r>
+        <w:t xml:space="preserve">rounded weight of cultch for a single quadrat for every </w:t>
+      </w:r>
+      <w:r>
+        <w:t>period</w:t>
+      </w:r>
+      <w:r>
+        <w:t>; t</w:t>
+      </w:r>
+      <w:r>
+        <w:t xml:space="preserve">he </w:t>
+      </w:r>
+      <w:r>
+        <w:t xml:space="preserve">grey area represents </w:t>
+      </w:r>
+      <w:r>
+        <w:t xml:space="preserve">its </w:t>
+      </w:r>
+      <w:r>
+        <w:t>95% confidence interval</w:t>
+      </w:r>
+      <w:r>
+        <w:t>.</w:t>
+      </w:r>
+      <w:r>
+        <w:t xml:space="preserve"> All </w:t>
+      </w:r>
+      <w:r>
+        <w:rPr>
+          <w:highlight w:val="cyan"/>
+        </w:rPr>
+        <w:t>study sites</w:t>
+      </w:r>
+      <w:r>
+        <w:t xml:space="preserve"> </w:t>
+      </w:r>
+      <w:r>
+        <w:t xml:space="preserve">had more than one quadrat sampled, and no </w:t>
+      </w:r>
+      <w:r>
+        <w:rPr>
+          <w:highlight w:val="cyan"/>
+        </w:rPr>
+        <w:t xml:space="preserve">study </w:t>
+      </w:r>
+      <w:r>
+        <w:rPr>
+          <w:highlight w:val="cyan"/>
+        </w:rPr>
+        <w:t xml:space="preserve">site was </w:t>
+      </w:r>
+      <w:r>
+        <w:rPr>
+          <w:highlight w:val="cyan"/>
+        </w:rPr>
+        <w:t>sampled</w:t>
+      </w:r>
+      <w:r>
+        <w:t xml:space="preserve"> in all periods. </w:t>
+      </w:r>
+      <w:r>
+        <w:t>Predictions are only made for the periods that were sampled</w:t>
+      </w:r>
+      <w:r>
+        <w:t>. Th</w:t>
+      </w:r>
+      <w:r>
+        <w:t>e</w:t>
+      </w:r>
+      <w:r>
+        <w:t xml:space="preserve"> utility of this plot is up for discussion.</w:t>
+      </w:r>
+    </w:p>
+    <w:p>
+      <w:pPr>
+        <w:suppressAutoHyphens/>
+        <w:ind w:firstLine="0"/>
+        <w:rPr>
+          <w:szCs w:val="24"/>
+        </w:rPr>
+      </w:pPr>
+    </w:p>
+    <w:p>
+      <w:pPr>
+        <w:keepNext/>
+        <w:suppressAutoHyphens/>
+        <w:ind w:firstLine="0"/>
+        <w:rPr>
+          <w:szCs w:val="24"/>
+        </w:rPr>
+      </w:pPr>
+    </w:p>
+    <w:p>
+      <w:pPr>
+        <w:keepLines/>
+        <w:suppressAutoHyphens/>
+        <w:spacing w:line="240" w:lineRule="auto"/>
+        <w:ind w:firstLine="0"/>
+        <w:rPr>
+          <w:szCs w:val="24"/>
+        </w:rPr>
+      </w:pPr>
+    </w:p>
+    <w:p>
+      <w:pPr>
+        <w:suppressAutoHyphens/>
+        <w:ind w:firstLine="0"/>
+        <w:rPr>
+          <w:szCs w:val="24"/>
+        </w:rPr>
+      </w:pPr>
+    </w:p>
+    <w:p>
+      <w:pPr>
+        <w:keepNext/>
+        <w:suppressAutoHyphens/>
+        <w:ind w:firstLine="0"/>
+        <w:rPr>
+          <w:szCs w:val="24"/>
+        </w:rPr>
+      </w:pPr>
+      <w:r>
+        <w:rPr>
+          <w:noProof/>
+          <w:szCs w:val="24"/>
+        </w:rPr>
+        <w:drawing>
+          <wp:inline distT="0" distB="0" distL="0" distR="0" wp14:anchorId="5CAF8E24" wp14:editId="07BD6015">
+            <wp:extent cx="5943600" cy="5943600"/>
+            <wp:effectExtent l="0" t="0" r="0" b="0"/>
+            <wp:docPr id="16" name="Picture 16" descr="Chart, scatter chart&#10;&#10;Description automatically generated"/>
+            <wp:cNvGraphicFramePr>
+              <a:graphicFrameLocks xmlns:a="http://schemas.openxmlformats.org/drawingml/2006/main" noChangeAspect="1"/>
+            </wp:cNvGraphicFramePr>
+            <a:graphic xmlns:a="http://schemas.openxmlformats.org/drawingml/2006/main">
+              <a:graphicData uri="http://schemas.openxmlformats.org/drawingml/2006/picture">
+                <pic:pic xmlns:pic="http://schemas.openxmlformats.org/drawingml/2006/picture">
+                  <pic:nvPicPr>
+                    <pic:cNvPr id="16" name="Picture 16" descr="Chart, scatter chart&#10;&#10;Description automatically generated"/>
+                    <pic:cNvPicPr/>
+                  </pic:nvPicPr>
+                  <pic:blipFill>
+                    <a:blip r:embed="rId35" cstate="print">
+                      <a:extLst>
+                        <a:ext uri="{28A0092B-C50C-407E-A947-70E740481C1C}">
+                          <a14:useLocalDpi xmlns:a14="http://schemas.microsoft.com/office/drawing/2010/main" val="0"/>
+                        </a:ext>
+                      </a:extLst>
+                    </a:blip>
+                    <a:stretch>
+                      <a:fillRect/>
+                    </a:stretch>
+                  </pic:blipFill>
+                  <pic:spPr>
+                    <a:xfrm>
+                      <a:off x="0" y="0"/>
+                      <a:ext cx="5943600" cy="5943600"/>
+                    </a:xfrm>
+                    <a:prstGeom prst="rect">
+                      <a:avLst/>
+                    </a:prstGeom>
+                  </pic:spPr>
+                </pic:pic>
+              </a:graphicData>
+            </a:graphic>
+          </wp:inline>
+        </w:drawing>
+      </w:r>
+    </w:p>
+    <w:p>
+      <w:pPr>
+        <w:pStyle w:val="Normalnoindent"/>
         <w:keepLines/>
         <w:spacing w:line="240" w:lineRule="auto"/>
       </w:pPr>
@@ -28103,7 +28739,7 @@
                     <pic:cNvPicPr/>
                   </pic:nvPicPr>
                   <pic:blipFill rotWithShape="1">
-                    <a:blip r:embed="rId33">
+                    <a:blip r:embed="rId36">
                       <a:extLst>
                         <a:ext uri="{28A0092B-C50C-407E-A947-70E740481C1C}">
                           <a14:useLocalDpi xmlns:a14="http://schemas.microsoft.com/office/drawing/2010/main" val="0"/>
@@ -28265,7 +28901,7 @@
                     <pic:cNvPicPr/>
                   </pic:nvPicPr>
                   <pic:blipFill>
-                    <a:blip r:embed="rId34" cstate="print">
+                    <a:blip r:embed="rId37" cstate="print">
                       <a:extLst>
                         <a:ext uri="{28A0092B-C50C-407E-A947-70E740481C1C}">
                           <a14:useLocalDpi xmlns:a14="http://schemas.microsoft.com/office/drawing/2010/main" val="0"/>
@@ -28407,8 +29043,8 @@
       </w:r>
     </w:p>
     <w:sectPr>
-      <w:footerReference w:type="even" r:id="rId35"/>
-      <w:footerReference w:type="default" r:id="rId36"/>
+      <w:footerReference w:type="even" r:id="rId38"/>
+      <w:footerReference w:type="default" r:id="rId39"/>
       <w:pgSz w:w="12240" w:h="15840"/>
       <w:pgMar w:top="1440" w:right="1440" w:bottom="1440" w:left="1440" w:header="720" w:footer="720" w:gutter="0"/>
       <w:lnNumType w:countBy="1" w:restart="continuous"/>

</xml_diff>